<commit_message>
removed some user data
</commit_message>
<xml_diff>
--- a/Tutorial/tutorial.docx
+++ b/Tutorial/tutorial.docx
@@ -84,7 +84,10 @@
         </w:numPr>
       </w:pPr>
       <w:r>
-        <w:t>RunMeFirst(1, 1,10, '/Users/iasmam/Desktop/SamJ_Code_and_Data/DemoData/GLA6_exp3_220713_untreated01_114_R3D.dv','/Users/iasmam/Desktop/SamTest' )</w:t>
+        <w:t>RunMeFirst(1, 11,12</w:t>
+      </w:r>
+      <w:r>
+        <w:t>, '/Users/iasmam/Desktop/SamJ_Code_and_Data/DemoData/GLA6_exp3_220713_untreated01_114_R3D.dv','/Users/iasmam/Desktop/SamTest' )</w:t>
       </w:r>
     </w:p>
     <w:p>
@@ -1725,12 +1728,439 @@
       <w:r>
         <w:t>The figure sam has on page 45 in the thesis draft Anne showed me, this figure is larger. Also, on the third images, there are figure shapes. They were done with illustrator, and for the method paper, this probably would need to change. But for now it is running.</w:t>
       </w:r>
+    </w:p>
+    <w:p/>
+    <w:p>
+      <w:pPr>
+        <w:pStyle w:val="Heading1"/>
+      </w:pPr>
+      <w:r>
+        <w:t>5 Out of sample extension</w:t>
+      </w:r>
+    </w:p>
+    <w:p>
+      <w:r>
+        <w:t xml:space="preserve">First, For out of sample extension. I need to train new addition to the sample. For this tutorial, I use the same movie but frame 11 &amp; 12. </w:t>
+      </w:r>
+    </w:p>
+    <w:p>
+      <w:pPr>
+        <w:pStyle w:val="ListParagraph"/>
+        <w:numPr>
+          <w:ilvl w:val="0"/>
+          <w:numId w:val="6"/>
+        </w:numPr>
+      </w:pPr>
+      <w:r>
+        <w:t xml:space="preserve">RunMeFirst with this line: </w:t>
+      </w:r>
+      <w:r>
+        <w:t>RunMeFirst(1, 11,12, '/Users/iasmam/Desktop/SamJ_Code_and_Data/DemoData/GLA6_exp3_220713_untreated01_114_R3D.dv','/Users/iasmam/Desktop/SamTest/OOSse' )</w:t>
+      </w:r>
+    </w:p>
+    <w:p>
+      <w:pPr>
+        <w:pStyle w:val="ListParagraph"/>
+        <w:numPr>
+          <w:ilvl w:val="0"/>
+          <w:numId w:val="6"/>
+        </w:numPr>
+      </w:pPr>
+      <w:r>
+        <w:t>Correct data</w:t>
+      </w:r>
+    </w:p>
+    <w:p>
+      <w:pPr>
+        <w:pStyle w:val="ListParagraph"/>
+        <w:numPr>
+          <w:ilvl w:val="0"/>
+          <w:numId w:val="6"/>
+        </w:numPr>
+      </w:pPr>
+      <w:r>
+        <w:t>MakeStructre</w:t>
+      </w:r>
+    </w:p>
+    <w:p>
+      <w:r>
+        <w:t xml:space="preserve">And now I am ready start. </w:t>
+      </w:r>
+    </w:p>
+    <w:p/>
+    <w:p>
+      <w:r>
+        <w:t>LP_OoSE_train(CellShapeData, '/Users/iasmam/Desktop/SamTest/OOSse' )</w:t>
+      </w:r>
+    </w:p>
+    <w:p>
+      <w:r>
+        <w:t>CellShape Data comes from CellShapeData.mat from the big training set (not from the small set!)</w:t>
+      </w:r>
+    </w:p>
+    <w:p>
+      <w:r>
+        <w:t>After this, we have generated in OOse, the file: LP_trained.mat</w:t>
+      </w:r>
+    </w:p>
+    <w:p>
+      <w:r>
+        <w:rPr>
+          <w:noProof/>
+        </w:rPr>
+        <w:drawing>
+          <wp:inline distT="0" distB="0" distL="0" distR="0" wp14:anchorId="473F6736" wp14:editId="2A456301">
+            <wp:extent cx="3082225" cy="262981"/>
+            <wp:effectExtent l="0" t="0" r="0" b="0"/>
+            <wp:docPr id="16" name="Picture 16" descr="Macintosh HD:Users:iasmam:Desktop:Screen Shot 2015-02-10 at 17.20.26.png"/>
+            <wp:cNvGraphicFramePr>
+              <a:graphicFrameLocks xmlns:a="http://schemas.openxmlformats.org/drawingml/2006/main" noChangeAspect="1"/>
+            </wp:cNvGraphicFramePr>
+            <a:graphic xmlns:a="http://schemas.openxmlformats.org/drawingml/2006/main">
+              <a:graphicData uri="http://schemas.openxmlformats.org/drawingml/2006/picture">
+                <pic:pic xmlns:pic="http://schemas.openxmlformats.org/drawingml/2006/picture">
+                  <pic:nvPicPr>
+                    <pic:cNvPr id="0" name="Picture 1" descr="Macintosh HD:Users:iasmam:Desktop:Screen Shot 2015-02-10 at 17.20.26.png"/>
+                    <pic:cNvPicPr>
+                      <a:picLocks noChangeAspect="1" noChangeArrowheads="1"/>
+                    </pic:cNvPicPr>
+                  </pic:nvPicPr>
+                  <pic:blipFill>
+                    <a:blip r:embed="rId29">
+                      <a:extLst>
+                        <a:ext uri="{28A0092B-C50C-407E-A947-70E740481C1C}">
+                          <a14:useLocalDpi xmlns:a14="http://schemas.microsoft.com/office/drawing/2010/main" val="0"/>
+                        </a:ext>
+                      </a:extLst>
+                    </a:blip>
+                    <a:srcRect/>
+                    <a:stretch>
+                      <a:fillRect/>
+                    </a:stretch>
+                  </pic:blipFill>
+                  <pic:spPr bwMode="auto">
+                    <a:xfrm>
+                      <a:off x="0" y="0"/>
+                      <a:ext cx="3082225" cy="262981"/>
+                    </a:xfrm>
+                    <a:prstGeom prst="rect">
+                      <a:avLst/>
+                    </a:prstGeom>
+                    <a:noFill/>
+                    <a:ln>
+                      <a:noFill/>
+                    </a:ln>
+                  </pic:spPr>
+                </pic:pic>
+              </a:graphicData>
+            </a:graphic>
+          </wp:inline>
+        </w:drawing>
+      </w:r>
+    </w:p>
+    <w:p>
+      <w:r>
+        <w:t>The structure insiside LP has a Nx5 matrix. N is the number of frames we analised.</w:t>
+      </w:r>
+    </w:p>
+    <w:p/>
+    <w:p>
+      <w:r>
+        <w:t xml:space="preserve">Next step, we run </w:t>
+      </w:r>
+      <w:r>
+        <w:t>LP_OoSE_run</w:t>
+      </w:r>
+      <w:r>
+        <w:t>;</w:t>
+      </w:r>
+    </w:p>
+    <w:p>
+      <w:pPr>
+        <w:pStyle w:val="ListParagraph"/>
+        <w:numPr>
+          <w:ilvl w:val="0"/>
+          <w:numId w:val="7"/>
+        </w:numPr>
+      </w:pPr>
+      <w:r>
+        <w:t>Where CellShapeData comes from the big set</w:t>
+      </w:r>
+    </w:p>
+    <w:p>
+      <w:pPr>
+        <w:pStyle w:val="ListParagraph"/>
+        <w:numPr>
+          <w:ilvl w:val="0"/>
+          <w:numId w:val="7"/>
+        </w:numPr>
+      </w:pPr>
+      <w:r>
+        <w:t>BigCellArray</w:t>
+      </w:r>
+      <w:r>
+        <w:t xml:space="preserve"> comes from the new possible small set.</w:t>
+      </w:r>
+    </w:p>
+    <w:p/>
+    <w:p>
+      <w:r>
+        <w:t>LP_OoSE_run(CellShapeData, BigCellArray, '/Users/iasmam/Desktop/SamTest/OOSse/LP_trained.mat', '/Users/iasmam/Desktop/SamTest/OOSse/' )</w:t>
+      </w:r>
+    </w:p>
+    <w:p/>
+    <w:p>
+      <w:r>
+        <w:t>Your console look like this.</w:t>
+      </w:r>
+    </w:p>
+    <w:p>
+      <w:r>
+        <w:t>And you should have this new files in your folder</w:t>
+      </w:r>
+    </w:p>
+    <w:p>
+      <w:pPr>
+        <w:pStyle w:val="ListParagraph"/>
+        <w:numPr>
+          <w:ilvl w:val="0"/>
+          <w:numId w:val="8"/>
+        </w:numPr>
+      </w:pPr>
+      <w:r>
+        <w:t>Dist_mat.mat</w:t>
+      </w:r>
+    </w:p>
+    <w:p>
+      <w:pPr>
+        <w:pStyle w:val="ListParagraph"/>
+        <w:numPr>
+          <w:ilvl w:val="0"/>
+          <w:numId w:val="8"/>
+        </w:numPr>
+      </w:pPr>
+      <w:r>
+        <w:t>OoSE_embedding</w:t>
+      </w:r>
+      <w:r>
+        <w:t>.mat</w:t>
+      </w:r>
+    </w:p>
+    <w:p/>
+    <w:p>
+      <w:r>
+        <w:rPr>
+          <w:noProof/>
+        </w:rPr>
+        <w:drawing>
+          <wp:inline distT="0" distB="0" distL="0" distR="0" wp14:anchorId="0A59FF54" wp14:editId="06277E71">
+            <wp:extent cx="2510725" cy="970947"/>
+            <wp:effectExtent l="0" t="0" r="4445" b="0"/>
+            <wp:docPr id="18" name="Picture 18" descr="Macintosh HD:Users:iasmam:Desktop:Screen Shot 2015-02-10 at 17.31.14.png"/>
+            <wp:cNvGraphicFramePr>
+              <a:graphicFrameLocks xmlns:a="http://schemas.openxmlformats.org/drawingml/2006/main" noChangeAspect="1"/>
+            </wp:cNvGraphicFramePr>
+            <a:graphic xmlns:a="http://schemas.openxmlformats.org/drawingml/2006/main">
+              <a:graphicData uri="http://schemas.openxmlformats.org/drawingml/2006/picture">
+                <pic:pic xmlns:pic="http://schemas.openxmlformats.org/drawingml/2006/picture">
+                  <pic:nvPicPr>
+                    <pic:cNvPr id="0" name="Picture 2" descr="Macintosh HD:Users:iasmam:Desktop:Screen Shot 2015-02-10 at 17.31.14.png"/>
+                    <pic:cNvPicPr>
+                      <a:picLocks noChangeAspect="1" noChangeArrowheads="1"/>
+                    </pic:cNvPicPr>
+                  </pic:nvPicPr>
+                  <pic:blipFill>
+                    <a:blip r:embed="rId30">
+                      <a:extLst>
+                        <a:ext uri="{28A0092B-C50C-407E-A947-70E740481C1C}">
+                          <a14:useLocalDpi xmlns:a14="http://schemas.microsoft.com/office/drawing/2010/main" val="0"/>
+                        </a:ext>
+                      </a:extLst>
+                    </a:blip>
+                    <a:srcRect/>
+                    <a:stretch>
+                      <a:fillRect/>
+                    </a:stretch>
+                  </pic:blipFill>
+                  <pic:spPr bwMode="auto">
+                    <a:xfrm>
+                      <a:off x="0" y="0"/>
+                      <a:ext cx="2510725" cy="970947"/>
+                    </a:xfrm>
+                    <a:prstGeom prst="rect">
+                      <a:avLst/>
+                    </a:prstGeom>
+                    <a:noFill/>
+                    <a:ln>
+                      <a:noFill/>
+                    </a:ln>
+                  </pic:spPr>
+                </pic:pic>
+              </a:graphicData>
+            </a:graphic>
+          </wp:inline>
+        </w:drawing>
+      </w:r>
+    </w:p>
+    <w:p/>
+    <w:p/>
+    <w:p/>
+    <w:p>
+      <w:r>
+        <w:t>Now you are ready to  the 3rst step:</w:t>
+      </w:r>
+    </w:p>
+    <w:p>
+      <w:r>
+        <w:t>To get it to run, enter the following:</w:t>
+      </w:r>
+    </w:p>
+    <w:p>
+      <w:r>
+        <w:t>OoSE_bargraphs(2, CellShapeData, '/Users/iasmam/Desktop/SamTest/', '/Users/iasmam/Desktop/SamTest/OOSse')</w:t>
+      </w:r>
+    </w:p>
+    <w:p/>
+    <w:p>
+      <w:r>
+        <w:rPr>
+          <w:noProof/>
+        </w:rPr>
+        <w:drawing>
+          <wp:inline distT="0" distB="0" distL="0" distR="0" wp14:anchorId="441688C2" wp14:editId="35E40E0E">
+            <wp:extent cx="2396425" cy="2103451"/>
+            <wp:effectExtent l="0" t="0" r="0" b="5080"/>
+            <wp:docPr id="24" name="Picture 24" descr="Macintosh HD:Users:iasmam:Desktop:Screen Shot 2015-02-10 at 17.36.30.png"/>
+            <wp:cNvGraphicFramePr>
+              <a:graphicFrameLocks xmlns:a="http://schemas.openxmlformats.org/drawingml/2006/main" noChangeAspect="1"/>
+            </wp:cNvGraphicFramePr>
+            <a:graphic xmlns:a="http://schemas.openxmlformats.org/drawingml/2006/main">
+              <a:graphicData uri="http://schemas.openxmlformats.org/drawingml/2006/picture">
+                <pic:pic xmlns:pic="http://schemas.openxmlformats.org/drawingml/2006/picture">
+                  <pic:nvPicPr>
+                    <pic:cNvPr id="0" name="Picture 3" descr="Macintosh HD:Users:iasmam:Desktop:Screen Shot 2015-02-10 at 17.36.30.png"/>
+                    <pic:cNvPicPr>
+                      <a:picLocks noChangeAspect="1" noChangeArrowheads="1"/>
+                    </pic:cNvPicPr>
+                  </pic:nvPicPr>
+                  <pic:blipFill>
+                    <a:blip r:embed="rId31">
+                      <a:extLst>
+                        <a:ext uri="{28A0092B-C50C-407E-A947-70E740481C1C}">
+                          <a14:useLocalDpi xmlns:a14="http://schemas.microsoft.com/office/drawing/2010/main" val="0"/>
+                        </a:ext>
+                      </a:extLst>
+                    </a:blip>
+                    <a:srcRect/>
+                    <a:stretch>
+                      <a:fillRect/>
+                    </a:stretch>
+                  </pic:blipFill>
+                  <pic:spPr bwMode="auto">
+                    <a:xfrm>
+                      <a:off x="0" y="0"/>
+                      <a:ext cx="2397398" cy="2104305"/>
+                    </a:xfrm>
+                    <a:prstGeom prst="rect">
+                      <a:avLst/>
+                    </a:prstGeom>
+                    <a:noFill/>
+                    <a:ln>
+                      <a:noFill/>
+                    </a:ln>
+                  </pic:spPr>
+                </pic:pic>
+              </a:graphicData>
+            </a:graphic>
+          </wp:inline>
+        </w:drawing>
+      </w:r>
+      <w:r>
+        <w:rPr>
+          <w:noProof/>
+        </w:rPr>
+        <w:drawing>
+          <wp:inline distT="0" distB="0" distL="0" distR="0" wp14:anchorId="3E949288" wp14:editId="02BC7055">
+            <wp:extent cx="1945233" cy="1716437"/>
+            <wp:effectExtent l="0" t="0" r="10795" b="10795"/>
+            <wp:docPr id="25" name="Picture 25" descr="Macintosh HD:Users:iasmam:Desktop:Screen Shot 2015-02-10 at 17.36.23.png"/>
+            <wp:cNvGraphicFramePr>
+              <a:graphicFrameLocks xmlns:a="http://schemas.openxmlformats.org/drawingml/2006/main" noChangeAspect="1"/>
+            </wp:cNvGraphicFramePr>
+            <a:graphic xmlns:a="http://schemas.openxmlformats.org/drawingml/2006/main">
+              <a:graphicData uri="http://schemas.openxmlformats.org/drawingml/2006/picture">
+                <pic:pic xmlns:pic="http://schemas.openxmlformats.org/drawingml/2006/picture">
+                  <pic:nvPicPr>
+                    <pic:cNvPr id="0" name="Picture 4" descr="Macintosh HD:Users:iasmam:Desktop:Screen Shot 2015-02-10 at 17.36.23.png"/>
+                    <pic:cNvPicPr>
+                      <a:picLocks noChangeAspect="1" noChangeArrowheads="1"/>
+                    </pic:cNvPicPr>
+                  </pic:nvPicPr>
+                  <pic:blipFill>
+                    <a:blip r:embed="rId32">
+                      <a:extLst>
+                        <a:ext uri="{28A0092B-C50C-407E-A947-70E740481C1C}">
+                          <a14:useLocalDpi xmlns:a14="http://schemas.microsoft.com/office/drawing/2010/main" val="0"/>
+                        </a:ext>
+                      </a:extLst>
+                    </a:blip>
+                    <a:srcRect/>
+                    <a:stretch>
+                      <a:fillRect/>
+                    </a:stretch>
+                  </pic:blipFill>
+                  <pic:spPr bwMode="auto">
+                    <a:xfrm>
+                      <a:off x="0" y="0"/>
+                      <a:ext cx="1945622" cy="1716780"/>
+                    </a:xfrm>
+                    <a:prstGeom prst="rect">
+                      <a:avLst/>
+                    </a:prstGeom>
+                    <a:noFill/>
+                    <a:ln>
+                      <a:noFill/>
+                    </a:ln>
+                  </pic:spPr>
+                </pic:pic>
+              </a:graphicData>
+            </a:graphic>
+          </wp:inline>
+        </w:drawing>
+      </w:r>
+    </w:p>
+    <w:p/>
+    <w:p>
+      <w:r>
+        <w:t xml:space="preserve">Now, we see with the crosses the two clusters of shape we have had from the big set. However, the two dots (two green and two blue) are the points that came from the out of sample addition.  3 of the new ones are blues, while one is a greenish one. </w:t>
+      </w:r>
+    </w:p>
+    <w:p/>
+    <w:p/>
+    <w:p>
+      <w:pPr>
+        <w:pStyle w:val="Heading1"/>
+      </w:pPr>
+      <w:r>
+        <w:t>6</w:t>
+      </w:r>
+      <w:r>
+        <w:t xml:space="preserve"> Out of sample extension</w:t>
+      </w:r>
+    </w:p>
+    <w:p/>
+    <w:p>
+      <w:r>
+        <w:t>MorpProps</w:t>
+      </w:r>
       <w:bookmarkStart w:id="0" w:name="_GoBack"/>
       <w:bookmarkEnd w:id="0"/>
     </w:p>
+    <w:p/>
+    <w:p/>
     <w:sectPr>
-      <w:footerReference w:type="even" r:id="rId29"/>
-      <w:footerReference w:type="default" r:id="rId30"/>
+      <w:footerReference w:type="even" r:id="rId33"/>
+      <w:footerReference w:type="default" r:id="rId34"/>
       <w:pgSz w:w="11900" w:h="16840"/>
       <w:pgMar w:top="1440" w:right="1800" w:bottom="1440" w:left="1800" w:header="708" w:footer="708" w:gutter="0"/>
       <w:cols w:space="708"/>
@@ -1830,7 +2260,7 @@
         <w:rStyle w:val="PageNumber"/>
         <w:noProof/>
       </w:rPr>
-      <w:t>8</w:t>
+      <w:t>9</w:t>
     </w:r>
     <w:r>
       <w:rPr>
@@ -2069,6 +2499,119 @@
     </w:lvl>
   </w:abstractNum>
   <w:abstractNum w:abstractNumId="2">
+    <w:nsid w:val="374A50C3"/>
+    <w:multiLevelType w:val="hybridMultilevel"/>
+    <w:tmpl w:val="1B5E4D62"/>
+    <w:lvl w:ilvl="0" w:tplc="04090001">
+      <w:start w:val="1"/>
+      <w:numFmt w:val="bullet"/>
+      <w:lvlText w:val=""/>
+      <w:lvlJc w:val="left"/>
+      <w:pPr>
+        <w:ind w:left="720" w:hanging="360"/>
+      </w:pPr>
+      <w:rPr>
+        <w:rFonts w:ascii="Symbol" w:hAnsi="Symbol" w:hint="default"/>
+      </w:rPr>
+    </w:lvl>
+    <w:lvl w:ilvl="1" w:tplc="04090003" w:tentative="1">
+      <w:start w:val="1"/>
+      <w:numFmt w:val="bullet"/>
+      <w:lvlText w:val="o"/>
+      <w:lvlJc w:val="left"/>
+      <w:pPr>
+        <w:ind w:left="1440" w:hanging="360"/>
+      </w:pPr>
+      <w:rPr>
+        <w:rFonts w:ascii="Courier New" w:hAnsi="Courier New" w:hint="default"/>
+      </w:rPr>
+    </w:lvl>
+    <w:lvl w:ilvl="2" w:tplc="04090005" w:tentative="1">
+      <w:start w:val="1"/>
+      <w:numFmt w:val="bullet"/>
+      <w:lvlText w:val=""/>
+      <w:lvlJc w:val="left"/>
+      <w:pPr>
+        <w:ind w:left="2160" w:hanging="360"/>
+      </w:pPr>
+      <w:rPr>
+        <w:rFonts w:ascii="Wingdings" w:hAnsi="Wingdings" w:hint="default"/>
+      </w:rPr>
+    </w:lvl>
+    <w:lvl w:ilvl="3" w:tplc="04090001" w:tentative="1">
+      <w:start w:val="1"/>
+      <w:numFmt w:val="bullet"/>
+      <w:lvlText w:val=""/>
+      <w:lvlJc w:val="left"/>
+      <w:pPr>
+        <w:ind w:left="2880" w:hanging="360"/>
+      </w:pPr>
+      <w:rPr>
+        <w:rFonts w:ascii="Symbol" w:hAnsi="Symbol" w:hint="default"/>
+      </w:rPr>
+    </w:lvl>
+    <w:lvl w:ilvl="4" w:tplc="04090003" w:tentative="1">
+      <w:start w:val="1"/>
+      <w:numFmt w:val="bullet"/>
+      <w:lvlText w:val="o"/>
+      <w:lvlJc w:val="left"/>
+      <w:pPr>
+        <w:ind w:left="3600" w:hanging="360"/>
+      </w:pPr>
+      <w:rPr>
+        <w:rFonts w:ascii="Courier New" w:hAnsi="Courier New" w:hint="default"/>
+      </w:rPr>
+    </w:lvl>
+    <w:lvl w:ilvl="5" w:tplc="04090005" w:tentative="1">
+      <w:start w:val="1"/>
+      <w:numFmt w:val="bullet"/>
+      <w:lvlText w:val=""/>
+      <w:lvlJc w:val="left"/>
+      <w:pPr>
+        <w:ind w:left="4320" w:hanging="360"/>
+      </w:pPr>
+      <w:rPr>
+        <w:rFonts w:ascii="Wingdings" w:hAnsi="Wingdings" w:hint="default"/>
+      </w:rPr>
+    </w:lvl>
+    <w:lvl w:ilvl="6" w:tplc="04090001" w:tentative="1">
+      <w:start w:val="1"/>
+      <w:numFmt w:val="bullet"/>
+      <w:lvlText w:val=""/>
+      <w:lvlJc w:val="left"/>
+      <w:pPr>
+        <w:ind w:left="5040" w:hanging="360"/>
+      </w:pPr>
+      <w:rPr>
+        <w:rFonts w:ascii="Symbol" w:hAnsi="Symbol" w:hint="default"/>
+      </w:rPr>
+    </w:lvl>
+    <w:lvl w:ilvl="7" w:tplc="04090003" w:tentative="1">
+      <w:start w:val="1"/>
+      <w:numFmt w:val="bullet"/>
+      <w:lvlText w:val="o"/>
+      <w:lvlJc w:val="left"/>
+      <w:pPr>
+        <w:ind w:left="5760" w:hanging="360"/>
+      </w:pPr>
+      <w:rPr>
+        <w:rFonts w:ascii="Courier New" w:hAnsi="Courier New" w:hint="default"/>
+      </w:rPr>
+    </w:lvl>
+    <w:lvl w:ilvl="8" w:tplc="04090005" w:tentative="1">
+      <w:start w:val="1"/>
+      <w:numFmt w:val="bullet"/>
+      <w:lvlText w:val=""/>
+      <w:lvlJc w:val="left"/>
+      <w:pPr>
+        <w:ind w:left="6480" w:hanging="360"/>
+      </w:pPr>
+      <w:rPr>
+        <w:rFonts w:ascii="Wingdings" w:hAnsi="Wingdings" w:hint="default"/>
+      </w:rPr>
+    </w:lvl>
+  </w:abstractNum>
+  <w:abstractNum w:abstractNumId="3">
     <w:nsid w:val="42475F10"/>
     <w:multiLevelType w:val="hybridMultilevel"/>
     <w:tmpl w:val="725EE26A"/>
@@ -2181,7 +2724,120 @@
       </w:rPr>
     </w:lvl>
   </w:abstractNum>
-  <w:abstractNum w:abstractNumId="3">
+  <w:abstractNum w:abstractNumId="4">
+    <w:nsid w:val="71F875D9"/>
+    <w:multiLevelType w:val="hybridMultilevel"/>
+    <w:tmpl w:val="A312989E"/>
+    <w:lvl w:ilvl="0" w:tplc="04090001">
+      <w:start w:val="1"/>
+      <w:numFmt w:val="bullet"/>
+      <w:lvlText w:val=""/>
+      <w:lvlJc w:val="left"/>
+      <w:pPr>
+        <w:ind w:left="720" w:hanging="360"/>
+      </w:pPr>
+      <w:rPr>
+        <w:rFonts w:ascii="Symbol" w:hAnsi="Symbol" w:hint="default"/>
+      </w:rPr>
+    </w:lvl>
+    <w:lvl w:ilvl="1" w:tplc="04090003" w:tentative="1">
+      <w:start w:val="1"/>
+      <w:numFmt w:val="bullet"/>
+      <w:lvlText w:val="o"/>
+      <w:lvlJc w:val="left"/>
+      <w:pPr>
+        <w:ind w:left="1440" w:hanging="360"/>
+      </w:pPr>
+      <w:rPr>
+        <w:rFonts w:ascii="Courier New" w:hAnsi="Courier New" w:hint="default"/>
+      </w:rPr>
+    </w:lvl>
+    <w:lvl w:ilvl="2" w:tplc="04090005" w:tentative="1">
+      <w:start w:val="1"/>
+      <w:numFmt w:val="bullet"/>
+      <w:lvlText w:val=""/>
+      <w:lvlJc w:val="left"/>
+      <w:pPr>
+        <w:ind w:left="2160" w:hanging="360"/>
+      </w:pPr>
+      <w:rPr>
+        <w:rFonts w:ascii="Wingdings" w:hAnsi="Wingdings" w:hint="default"/>
+      </w:rPr>
+    </w:lvl>
+    <w:lvl w:ilvl="3" w:tplc="04090001" w:tentative="1">
+      <w:start w:val="1"/>
+      <w:numFmt w:val="bullet"/>
+      <w:lvlText w:val=""/>
+      <w:lvlJc w:val="left"/>
+      <w:pPr>
+        <w:ind w:left="2880" w:hanging="360"/>
+      </w:pPr>
+      <w:rPr>
+        <w:rFonts w:ascii="Symbol" w:hAnsi="Symbol" w:hint="default"/>
+      </w:rPr>
+    </w:lvl>
+    <w:lvl w:ilvl="4" w:tplc="04090003" w:tentative="1">
+      <w:start w:val="1"/>
+      <w:numFmt w:val="bullet"/>
+      <w:lvlText w:val="o"/>
+      <w:lvlJc w:val="left"/>
+      <w:pPr>
+        <w:ind w:left="3600" w:hanging="360"/>
+      </w:pPr>
+      <w:rPr>
+        <w:rFonts w:ascii="Courier New" w:hAnsi="Courier New" w:hint="default"/>
+      </w:rPr>
+    </w:lvl>
+    <w:lvl w:ilvl="5" w:tplc="04090005" w:tentative="1">
+      <w:start w:val="1"/>
+      <w:numFmt w:val="bullet"/>
+      <w:lvlText w:val=""/>
+      <w:lvlJc w:val="left"/>
+      <w:pPr>
+        <w:ind w:left="4320" w:hanging="360"/>
+      </w:pPr>
+      <w:rPr>
+        <w:rFonts w:ascii="Wingdings" w:hAnsi="Wingdings" w:hint="default"/>
+      </w:rPr>
+    </w:lvl>
+    <w:lvl w:ilvl="6" w:tplc="04090001" w:tentative="1">
+      <w:start w:val="1"/>
+      <w:numFmt w:val="bullet"/>
+      <w:lvlText w:val=""/>
+      <w:lvlJc w:val="left"/>
+      <w:pPr>
+        <w:ind w:left="5040" w:hanging="360"/>
+      </w:pPr>
+      <w:rPr>
+        <w:rFonts w:ascii="Symbol" w:hAnsi="Symbol" w:hint="default"/>
+      </w:rPr>
+    </w:lvl>
+    <w:lvl w:ilvl="7" w:tplc="04090003" w:tentative="1">
+      <w:start w:val="1"/>
+      <w:numFmt w:val="bullet"/>
+      <w:lvlText w:val="o"/>
+      <w:lvlJc w:val="left"/>
+      <w:pPr>
+        <w:ind w:left="5760" w:hanging="360"/>
+      </w:pPr>
+      <w:rPr>
+        <w:rFonts w:ascii="Courier New" w:hAnsi="Courier New" w:hint="default"/>
+      </w:rPr>
+    </w:lvl>
+    <w:lvl w:ilvl="8" w:tplc="04090005" w:tentative="1">
+      <w:start w:val="1"/>
+      <w:numFmt w:val="bullet"/>
+      <w:lvlText w:val=""/>
+      <w:lvlJc w:val="left"/>
+      <w:pPr>
+        <w:ind w:left="6480" w:hanging="360"/>
+      </w:pPr>
+      <w:rPr>
+        <w:rFonts w:ascii="Wingdings" w:hAnsi="Wingdings" w:hint="default"/>
+      </w:rPr>
+    </w:lvl>
+  </w:abstractNum>
+  <w:abstractNum w:abstractNumId="5">
     <w:nsid w:val="75C435B5"/>
     <w:multiLevelType w:val="hybridMultilevel"/>
     <w:tmpl w:val="59D0D248"/>
@@ -2294,7 +2950,7 @@
       </w:rPr>
     </w:lvl>
   </w:abstractNum>
-  <w:abstractNum w:abstractNumId="4">
+  <w:abstractNum w:abstractNumId="6">
     <w:nsid w:val="7ADF1490"/>
     <w:multiLevelType w:val="hybridMultilevel"/>
     <w:tmpl w:val="F342C9D8"/>
@@ -2407,11 +3063,124 @@
       </w:rPr>
     </w:lvl>
   </w:abstractNum>
+  <w:abstractNum w:abstractNumId="7">
+    <w:nsid w:val="7C7C7B7C"/>
+    <w:multiLevelType w:val="hybridMultilevel"/>
+    <w:tmpl w:val="213EC35A"/>
+    <w:lvl w:ilvl="0" w:tplc="04090001">
+      <w:start w:val="1"/>
+      <w:numFmt w:val="bullet"/>
+      <w:lvlText w:val=""/>
+      <w:lvlJc w:val="left"/>
+      <w:pPr>
+        <w:ind w:left="720" w:hanging="360"/>
+      </w:pPr>
+      <w:rPr>
+        <w:rFonts w:ascii="Symbol" w:hAnsi="Symbol" w:hint="default"/>
+      </w:rPr>
+    </w:lvl>
+    <w:lvl w:ilvl="1" w:tplc="04090003" w:tentative="1">
+      <w:start w:val="1"/>
+      <w:numFmt w:val="bullet"/>
+      <w:lvlText w:val="o"/>
+      <w:lvlJc w:val="left"/>
+      <w:pPr>
+        <w:ind w:left="1440" w:hanging="360"/>
+      </w:pPr>
+      <w:rPr>
+        <w:rFonts w:ascii="Courier New" w:hAnsi="Courier New" w:hint="default"/>
+      </w:rPr>
+    </w:lvl>
+    <w:lvl w:ilvl="2" w:tplc="04090005" w:tentative="1">
+      <w:start w:val="1"/>
+      <w:numFmt w:val="bullet"/>
+      <w:lvlText w:val=""/>
+      <w:lvlJc w:val="left"/>
+      <w:pPr>
+        <w:ind w:left="2160" w:hanging="360"/>
+      </w:pPr>
+      <w:rPr>
+        <w:rFonts w:ascii="Wingdings" w:hAnsi="Wingdings" w:hint="default"/>
+      </w:rPr>
+    </w:lvl>
+    <w:lvl w:ilvl="3" w:tplc="04090001" w:tentative="1">
+      <w:start w:val="1"/>
+      <w:numFmt w:val="bullet"/>
+      <w:lvlText w:val=""/>
+      <w:lvlJc w:val="left"/>
+      <w:pPr>
+        <w:ind w:left="2880" w:hanging="360"/>
+      </w:pPr>
+      <w:rPr>
+        <w:rFonts w:ascii="Symbol" w:hAnsi="Symbol" w:hint="default"/>
+      </w:rPr>
+    </w:lvl>
+    <w:lvl w:ilvl="4" w:tplc="04090003" w:tentative="1">
+      <w:start w:val="1"/>
+      <w:numFmt w:val="bullet"/>
+      <w:lvlText w:val="o"/>
+      <w:lvlJc w:val="left"/>
+      <w:pPr>
+        <w:ind w:left="3600" w:hanging="360"/>
+      </w:pPr>
+      <w:rPr>
+        <w:rFonts w:ascii="Courier New" w:hAnsi="Courier New" w:hint="default"/>
+      </w:rPr>
+    </w:lvl>
+    <w:lvl w:ilvl="5" w:tplc="04090005" w:tentative="1">
+      <w:start w:val="1"/>
+      <w:numFmt w:val="bullet"/>
+      <w:lvlText w:val=""/>
+      <w:lvlJc w:val="left"/>
+      <w:pPr>
+        <w:ind w:left="4320" w:hanging="360"/>
+      </w:pPr>
+      <w:rPr>
+        <w:rFonts w:ascii="Wingdings" w:hAnsi="Wingdings" w:hint="default"/>
+      </w:rPr>
+    </w:lvl>
+    <w:lvl w:ilvl="6" w:tplc="04090001" w:tentative="1">
+      <w:start w:val="1"/>
+      <w:numFmt w:val="bullet"/>
+      <w:lvlText w:val=""/>
+      <w:lvlJc w:val="left"/>
+      <w:pPr>
+        <w:ind w:left="5040" w:hanging="360"/>
+      </w:pPr>
+      <w:rPr>
+        <w:rFonts w:ascii="Symbol" w:hAnsi="Symbol" w:hint="default"/>
+      </w:rPr>
+    </w:lvl>
+    <w:lvl w:ilvl="7" w:tplc="04090003" w:tentative="1">
+      <w:start w:val="1"/>
+      <w:numFmt w:val="bullet"/>
+      <w:lvlText w:val="o"/>
+      <w:lvlJc w:val="left"/>
+      <w:pPr>
+        <w:ind w:left="5760" w:hanging="360"/>
+      </w:pPr>
+      <w:rPr>
+        <w:rFonts w:ascii="Courier New" w:hAnsi="Courier New" w:hint="default"/>
+      </w:rPr>
+    </w:lvl>
+    <w:lvl w:ilvl="8" w:tplc="04090005" w:tentative="1">
+      <w:start w:val="1"/>
+      <w:numFmt w:val="bullet"/>
+      <w:lvlText w:val=""/>
+      <w:lvlJc w:val="left"/>
+      <w:pPr>
+        <w:ind w:left="6480" w:hanging="360"/>
+      </w:pPr>
+      <w:rPr>
+        <w:rFonts w:ascii="Wingdings" w:hAnsi="Wingdings" w:hint="default"/>
+      </w:rPr>
+    </w:lvl>
+  </w:abstractNum>
   <w:num w:numId="1">
-    <w:abstractNumId w:val="4"/>
+    <w:abstractNumId w:val="6"/>
   </w:num>
   <w:num w:numId="2">
-    <w:abstractNumId w:val="2"/>
+    <w:abstractNumId w:val="3"/>
   </w:num>
   <w:num w:numId="3">
     <w:abstractNumId w:val="0"/>
@@ -2420,7 +3189,16 @@
     <w:abstractNumId w:val="1"/>
   </w:num>
   <w:num w:numId="5">
-    <w:abstractNumId w:val="3"/>
+    <w:abstractNumId w:val="5"/>
+  </w:num>
+  <w:num w:numId="6">
+    <w:abstractNumId w:val="4"/>
+  </w:num>
+  <w:num w:numId="7">
+    <w:abstractNumId w:val="2"/>
+  </w:num>
+  <w:num w:numId="8">
+    <w:abstractNumId w:val="7"/>
   </w:num>
 </w:numbering>
 </file>

</xml_diff>

<commit_message>
Step 6 documented and checked in.
</commit_message>
<xml_diff>
--- a/Tutorial/tutorial.docx
+++ b/Tutorial/tutorial.docx
@@ -2142,25 +2142,240 @@
         <w:pStyle w:val="Heading1"/>
       </w:pPr>
       <w:r>
-        <w:t>6</w:t>
-      </w:r>
-      <w:r>
-        <w:t xml:space="preserve"> Out of sample extension</w:t>
-      </w:r>
-    </w:p>
-    <w:p/>
-    <w:p>
+        <w:t>6 Out of sample extension</w:t>
+      </w:r>
+    </w:p>
+    <w:p/>
+    <w:p>
+      <w:r>
+        <w:t xml:space="preserve">Run first </w:t>
+      </w:r>
       <w:r>
         <w:t>MorpProps</w:t>
       </w:r>
+      <w:r>
+        <w:t xml:space="preserve"> as for example with </w:t>
+      </w:r>
+    </w:p>
+    <w:p>
+      <w:r>
+        <w:t>Morph_Props(BigCellArray, '/Users/iasmam/Desktop/SamTest')</w:t>
+      </w:r>
+    </w:p>
+    <w:p/>
+    <w:p>
+      <w:r>
+        <w:t xml:space="preserve">BigCellArray comes from opening </w:t>
+      </w:r>
+      <w:r>
+        <w:t>“</w:t>
+      </w:r>
+      <w:r>
+        <w:t>Bigcellarrayandindex</w:t>
+      </w:r>
+      <w:r>
+        <w:t>.mat” from the big training sample.</w:t>
+      </w:r>
+    </w:p>
+    <w:p/>
+    <w:p>
+      <w:r>
+        <w:t>This process can be close. After running this process, we have a new file in the folder.</w:t>
+      </w:r>
+    </w:p>
+    <w:p/>
+    <w:p>
+      <w:r>
+        <w:rPr>
+          <w:noProof/>
+        </w:rPr>
+        <w:drawing>
+          <wp:inline distT="0" distB="0" distL="0" distR="0" wp14:anchorId="733AD957" wp14:editId="0CD9DB07">
+            <wp:extent cx="3196525" cy="293746"/>
+            <wp:effectExtent l="0" t="0" r="4445" b="11430"/>
+            <wp:docPr id="26" name="Picture 26" descr="Macintosh HD:Users:iasmam:Desktop:Screen Shot 2015-02-10 at 17.48.33.png"/>
+            <wp:cNvGraphicFramePr>
+              <a:graphicFrameLocks xmlns:a="http://schemas.openxmlformats.org/drawingml/2006/main" noChangeAspect="1"/>
+            </wp:cNvGraphicFramePr>
+            <a:graphic xmlns:a="http://schemas.openxmlformats.org/drawingml/2006/main">
+              <a:graphicData uri="http://schemas.openxmlformats.org/drawingml/2006/picture">
+                <pic:pic xmlns:pic="http://schemas.openxmlformats.org/drawingml/2006/picture">
+                  <pic:nvPicPr>
+                    <pic:cNvPr id="0" name="Picture 5" descr="Macintosh HD:Users:iasmam:Desktop:Screen Shot 2015-02-10 at 17.48.33.png"/>
+                    <pic:cNvPicPr>
+                      <a:picLocks noChangeAspect="1" noChangeArrowheads="1"/>
+                    </pic:cNvPicPr>
+                  </pic:nvPicPr>
+                  <pic:blipFill>
+                    <a:blip r:embed="rId33">
+                      <a:extLst>
+                        <a:ext uri="{28A0092B-C50C-407E-A947-70E740481C1C}">
+                          <a14:useLocalDpi xmlns:a14="http://schemas.microsoft.com/office/drawing/2010/main" val="0"/>
+                        </a:ext>
+                      </a:extLst>
+                    </a:blip>
+                    <a:srcRect/>
+                    <a:stretch>
+                      <a:fillRect/>
+                    </a:stretch>
+                  </pic:blipFill>
+                  <pic:spPr bwMode="auto">
+                    <a:xfrm>
+                      <a:off x="0" y="0"/>
+                      <a:ext cx="3196525" cy="293746"/>
+                    </a:xfrm>
+                    <a:prstGeom prst="rect">
+                      <a:avLst/>
+                    </a:prstGeom>
+                    <a:noFill/>
+                    <a:ln>
+                      <a:noFill/>
+                    </a:ln>
+                  </pic:spPr>
+                </pic:pic>
+              </a:graphicData>
+            </a:graphic>
+          </wp:inline>
+        </w:drawing>
+      </w:r>
+    </w:p>
+    <w:p/>
+    <w:p>
+      <w:r>
+        <w:t>Now we are ready to produce a graph</w:t>
+      </w:r>
+      <w:r>
+        <w:t xml:space="preserve"> with the following command</w:t>
+      </w:r>
+    </w:p>
+    <w:p/>
+    <w:p>
+      <w:r>
+        <w:t>Prop_display(CellShapeData, morphframe, 'Area')</w:t>
+      </w:r>
+    </w:p>
+    <w:p>
+      <w:r>
+        <w:t xml:space="preserve">Where </w:t>
+      </w:r>
+    </w:p>
+    <w:p>
+      <w:pPr>
+        <w:pStyle w:val="ListParagraph"/>
+        <w:numPr>
+          <w:ilvl w:val="0"/>
+          <w:numId w:val="9"/>
+        </w:numPr>
+      </w:pPr>
+      <w:r>
+        <w:t>CellShapeData comes from the big set</w:t>
+      </w:r>
+    </w:p>
+    <w:p>
+      <w:pPr>
+        <w:pStyle w:val="ListParagraph"/>
+        <w:numPr>
+          <w:ilvl w:val="0"/>
+          <w:numId w:val="9"/>
+        </w:numPr>
+      </w:pPr>
+      <w:r>
+        <w:t>M</w:t>
+      </w:r>
+      <w:r>
+        <w:t>orphframe</w:t>
+      </w:r>
+      <w:r>
+        <w:t xml:space="preserve"> from previous operation</w:t>
+      </w:r>
+    </w:p>
+    <w:p>
+      <w:pPr>
+        <w:pStyle w:val="ListParagraph"/>
+        <w:numPr>
+          <w:ilvl w:val="0"/>
+          <w:numId w:val="9"/>
+        </w:numPr>
+      </w:pPr>
+      <w:r>
+        <w:t>‘Area’ is one of the possibilities we can select and get</w:t>
+      </w:r>
+    </w:p>
+    <w:p>
+      <w:pPr>
+        <w:pStyle w:val="ListParagraph"/>
+      </w:pPr>
+      <w:r>
+        <w:rPr>
+          <w:noProof/>
+        </w:rPr>
+        <w:drawing>
+          <wp:inline distT="0" distB="0" distL="0" distR="0" wp14:anchorId="7840B9DE" wp14:editId="07D8248A">
+            <wp:extent cx="2967925" cy="2618842"/>
+            <wp:effectExtent l="0" t="0" r="4445" b="0"/>
+            <wp:docPr id="27" name="Picture 27" descr="Macintosh HD:Users:iasmam:Desktop:Screen Shot 2015-02-10 at 17.53.55.png"/>
+            <wp:cNvGraphicFramePr>
+              <a:graphicFrameLocks xmlns:a="http://schemas.openxmlformats.org/drawingml/2006/main" noChangeAspect="1"/>
+            </wp:cNvGraphicFramePr>
+            <a:graphic xmlns:a="http://schemas.openxmlformats.org/drawingml/2006/main">
+              <a:graphicData uri="http://schemas.openxmlformats.org/drawingml/2006/picture">
+                <pic:pic xmlns:pic="http://schemas.openxmlformats.org/drawingml/2006/picture">
+                  <pic:nvPicPr>
+                    <pic:cNvPr id="0" name="Picture 6" descr="Macintosh HD:Users:iasmam:Desktop:Screen Shot 2015-02-10 at 17.53.55.png"/>
+                    <pic:cNvPicPr>
+                      <a:picLocks noChangeAspect="1" noChangeArrowheads="1"/>
+                    </pic:cNvPicPr>
+                  </pic:nvPicPr>
+                  <pic:blipFill>
+                    <a:blip r:embed="rId34">
+                      <a:extLst>
+                        <a:ext uri="{28A0092B-C50C-407E-A947-70E740481C1C}">
+                          <a14:useLocalDpi xmlns:a14="http://schemas.microsoft.com/office/drawing/2010/main" val="0"/>
+                        </a:ext>
+                      </a:extLst>
+                    </a:blip>
+                    <a:srcRect/>
+                    <a:stretch>
+                      <a:fillRect/>
+                    </a:stretch>
+                  </pic:blipFill>
+                  <pic:spPr bwMode="auto">
+                    <a:xfrm>
+                      <a:off x="0" y="0"/>
+                      <a:ext cx="2967925" cy="2618842"/>
+                    </a:xfrm>
+                    <a:prstGeom prst="rect">
+                      <a:avLst/>
+                    </a:prstGeom>
+                    <a:noFill/>
+                    <a:ln>
+                      <a:noFill/>
+                    </a:ln>
+                  </pic:spPr>
+                </pic:pic>
+              </a:graphicData>
+            </a:graphic>
+          </wp:inline>
+        </w:drawing>
+      </w:r>
+    </w:p>
+    <w:p>
+      <w:pPr>
+        <w:pStyle w:val="ListParagraph"/>
+      </w:pPr>
+    </w:p>
+    <w:p>
+      <w:pPr>
+        <w:pStyle w:val="ListParagraph"/>
+      </w:pPr>
       <w:bookmarkStart w:id="0" w:name="_GoBack"/>
       <w:bookmarkEnd w:id="0"/>
     </w:p>
     <w:p/>
     <w:p/>
     <w:sectPr>
-      <w:footerReference w:type="even" r:id="rId33"/>
-      <w:footerReference w:type="default" r:id="rId34"/>
+      <w:footerReference w:type="even" r:id="rId35"/>
+      <w:footerReference w:type="default" r:id="rId36"/>
       <w:pgSz w:w="11900" w:h="16840"/>
       <w:pgMar w:top="1440" w:right="1800" w:bottom="1440" w:left="1800" w:header="708" w:footer="708" w:gutter="0"/>
       <w:cols w:space="708"/>
@@ -2260,7 +2475,7 @@
         <w:rStyle w:val="PageNumber"/>
         <w:noProof/>
       </w:rPr>
-      <w:t>9</w:t>
+      <w:t>10</w:t>
     </w:r>
     <w:r>
       <w:rPr>
@@ -2838,6 +3053,119 @@
     </w:lvl>
   </w:abstractNum>
   <w:abstractNum w:abstractNumId="5">
+    <w:nsid w:val="74C035EA"/>
+    <w:multiLevelType w:val="hybridMultilevel"/>
+    <w:tmpl w:val="165AEF9E"/>
+    <w:lvl w:ilvl="0" w:tplc="04090001">
+      <w:start w:val="1"/>
+      <w:numFmt w:val="bullet"/>
+      <w:lvlText w:val=""/>
+      <w:lvlJc w:val="left"/>
+      <w:pPr>
+        <w:ind w:left="720" w:hanging="360"/>
+      </w:pPr>
+      <w:rPr>
+        <w:rFonts w:ascii="Symbol" w:hAnsi="Symbol" w:hint="default"/>
+      </w:rPr>
+    </w:lvl>
+    <w:lvl w:ilvl="1" w:tplc="04090003" w:tentative="1">
+      <w:start w:val="1"/>
+      <w:numFmt w:val="bullet"/>
+      <w:lvlText w:val="o"/>
+      <w:lvlJc w:val="left"/>
+      <w:pPr>
+        <w:ind w:left="1440" w:hanging="360"/>
+      </w:pPr>
+      <w:rPr>
+        <w:rFonts w:ascii="Courier New" w:hAnsi="Courier New" w:hint="default"/>
+      </w:rPr>
+    </w:lvl>
+    <w:lvl w:ilvl="2" w:tplc="04090005" w:tentative="1">
+      <w:start w:val="1"/>
+      <w:numFmt w:val="bullet"/>
+      <w:lvlText w:val=""/>
+      <w:lvlJc w:val="left"/>
+      <w:pPr>
+        <w:ind w:left="2160" w:hanging="360"/>
+      </w:pPr>
+      <w:rPr>
+        <w:rFonts w:ascii="Wingdings" w:hAnsi="Wingdings" w:hint="default"/>
+      </w:rPr>
+    </w:lvl>
+    <w:lvl w:ilvl="3" w:tplc="04090001" w:tentative="1">
+      <w:start w:val="1"/>
+      <w:numFmt w:val="bullet"/>
+      <w:lvlText w:val=""/>
+      <w:lvlJc w:val="left"/>
+      <w:pPr>
+        <w:ind w:left="2880" w:hanging="360"/>
+      </w:pPr>
+      <w:rPr>
+        <w:rFonts w:ascii="Symbol" w:hAnsi="Symbol" w:hint="default"/>
+      </w:rPr>
+    </w:lvl>
+    <w:lvl w:ilvl="4" w:tplc="04090003" w:tentative="1">
+      <w:start w:val="1"/>
+      <w:numFmt w:val="bullet"/>
+      <w:lvlText w:val="o"/>
+      <w:lvlJc w:val="left"/>
+      <w:pPr>
+        <w:ind w:left="3600" w:hanging="360"/>
+      </w:pPr>
+      <w:rPr>
+        <w:rFonts w:ascii="Courier New" w:hAnsi="Courier New" w:hint="default"/>
+      </w:rPr>
+    </w:lvl>
+    <w:lvl w:ilvl="5" w:tplc="04090005" w:tentative="1">
+      <w:start w:val="1"/>
+      <w:numFmt w:val="bullet"/>
+      <w:lvlText w:val=""/>
+      <w:lvlJc w:val="left"/>
+      <w:pPr>
+        <w:ind w:left="4320" w:hanging="360"/>
+      </w:pPr>
+      <w:rPr>
+        <w:rFonts w:ascii="Wingdings" w:hAnsi="Wingdings" w:hint="default"/>
+      </w:rPr>
+    </w:lvl>
+    <w:lvl w:ilvl="6" w:tplc="04090001" w:tentative="1">
+      <w:start w:val="1"/>
+      <w:numFmt w:val="bullet"/>
+      <w:lvlText w:val=""/>
+      <w:lvlJc w:val="left"/>
+      <w:pPr>
+        <w:ind w:left="5040" w:hanging="360"/>
+      </w:pPr>
+      <w:rPr>
+        <w:rFonts w:ascii="Symbol" w:hAnsi="Symbol" w:hint="default"/>
+      </w:rPr>
+    </w:lvl>
+    <w:lvl w:ilvl="7" w:tplc="04090003" w:tentative="1">
+      <w:start w:val="1"/>
+      <w:numFmt w:val="bullet"/>
+      <w:lvlText w:val="o"/>
+      <w:lvlJc w:val="left"/>
+      <w:pPr>
+        <w:ind w:left="5760" w:hanging="360"/>
+      </w:pPr>
+      <w:rPr>
+        <w:rFonts w:ascii="Courier New" w:hAnsi="Courier New" w:hint="default"/>
+      </w:rPr>
+    </w:lvl>
+    <w:lvl w:ilvl="8" w:tplc="04090005" w:tentative="1">
+      <w:start w:val="1"/>
+      <w:numFmt w:val="bullet"/>
+      <w:lvlText w:val=""/>
+      <w:lvlJc w:val="left"/>
+      <w:pPr>
+        <w:ind w:left="6480" w:hanging="360"/>
+      </w:pPr>
+      <w:rPr>
+        <w:rFonts w:ascii="Wingdings" w:hAnsi="Wingdings" w:hint="default"/>
+      </w:rPr>
+    </w:lvl>
+  </w:abstractNum>
+  <w:abstractNum w:abstractNumId="6">
     <w:nsid w:val="75C435B5"/>
     <w:multiLevelType w:val="hybridMultilevel"/>
     <w:tmpl w:val="59D0D248"/>
@@ -2950,7 +3278,7 @@
       </w:rPr>
     </w:lvl>
   </w:abstractNum>
-  <w:abstractNum w:abstractNumId="6">
+  <w:abstractNum w:abstractNumId="7">
     <w:nsid w:val="7ADF1490"/>
     <w:multiLevelType w:val="hybridMultilevel"/>
     <w:tmpl w:val="F342C9D8"/>
@@ -3063,7 +3391,7 @@
       </w:rPr>
     </w:lvl>
   </w:abstractNum>
-  <w:abstractNum w:abstractNumId="7">
+  <w:abstractNum w:abstractNumId="8">
     <w:nsid w:val="7C7C7B7C"/>
     <w:multiLevelType w:val="hybridMultilevel"/>
     <w:tmpl w:val="213EC35A"/>
@@ -3177,7 +3505,7 @@
     </w:lvl>
   </w:abstractNum>
   <w:num w:numId="1">
-    <w:abstractNumId w:val="6"/>
+    <w:abstractNumId w:val="7"/>
   </w:num>
   <w:num w:numId="2">
     <w:abstractNumId w:val="3"/>
@@ -3189,7 +3517,7 @@
     <w:abstractNumId w:val="1"/>
   </w:num>
   <w:num w:numId="5">
-    <w:abstractNumId w:val="5"/>
+    <w:abstractNumId w:val="6"/>
   </w:num>
   <w:num w:numId="6">
     <w:abstractNumId w:val="4"/>
@@ -3198,7 +3526,10 @@
     <w:abstractNumId w:val="2"/>
   </w:num>
   <w:num w:numId="8">
-    <w:abstractNumId w:val="7"/>
+    <w:abstractNumId w:val="8"/>
+  </w:num>
+  <w:num w:numId="9">
+    <w:abstractNumId w:val="5"/>
   </w:num>
 </w:numbering>
 </file>

</xml_diff>

<commit_message>
step 7 last steps described.
</commit_message>
<xml_diff>
--- a/Tutorial/tutorial.docx
+++ b/Tutorial/tutorial.docx
@@ -28,8 +28,13 @@
       </w:r>
     </w:p>
     <w:p>
-      <w:r>
-        <w:t>RunMeFirst.</w:t>
+      <w:proofErr w:type="spellStart"/>
+      <w:r>
+        <w:t>RunMeFirst</w:t>
+      </w:r>
+      <w:proofErr w:type="spellEnd"/>
+      <w:r>
+        <w:t>.</w:t>
       </w:r>
     </w:p>
     <w:p>
@@ -65,13 +70,45 @@
         </w:numPr>
       </w:pPr>
       <w:r>
-        <w:t>Path (that can be reg expression)</w:t>
-      </w:r>
-    </w:p>
-    <w:p/>
-    <w:p>
-      <w:r>
-        <w:t xml:space="preserve">DV becomes a matlab variables;  This one does the segmentation . which can take quite a while. As a rule of thumb, it 1500 </w:t>
+        <w:t xml:space="preserve">Path (that can be </w:t>
+      </w:r>
+      <w:proofErr w:type="spellStart"/>
+      <w:r>
+        <w:t>reg</w:t>
+      </w:r>
+      <w:proofErr w:type="spellEnd"/>
+      <w:r>
+        <w:t xml:space="preserve"> expression)</w:t>
+      </w:r>
+    </w:p>
+    <w:p/>
+    <w:p>
+      <w:r>
+        <w:t xml:space="preserve">DV becomes a </w:t>
+      </w:r>
+      <w:proofErr w:type="spellStart"/>
+      <w:r>
+        <w:t>matlab</w:t>
+      </w:r>
+      <w:proofErr w:type="spellEnd"/>
+      <w:r>
+        <w:t xml:space="preserve"> variables</w:t>
+      </w:r>
+      <w:proofErr w:type="gramStart"/>
+      <w:r>
+        <w:t>;  This</w:t>
+      </w:r>
+      <w:proofErr w:type="gramEnd"/>
+      <w:r>
+        <w:t xml:space="preserve"> one does the segmentation . </w:t>
+      </w:r>
+      <w:proofErr w:type="gramStart"/>
+      <w:r>
+        <w:t>which</w:t>
+      </w:r>
+      <w:proofErr w:type="gramEnd"/>
+      <w:r>
+        <w:t xml:space="preserve"> can take quite a while. As a rule of thumb, it 1500 </w:t>
       </w:r>
     </w:p>
     <w:p/>
@@ -83,8 +120,18 @@
           <w:numId w:val="5"/>
         </w:numPr>
       </w:pPr>
-      <w:r>
-        <w:t>RunMeFirst(1, 11,12</w:t>
+      <w:proofErr w:type="spellStart"/>
+      <w:proofErr w:type="gramStart"/>
+      <w:r>
+        <w:t>RunMeFirst</w:t>
+      </w:r>
+      <w:proofErr w:type="spellEnd"/>
+      <w:r>
+        <w:t>(</w:t>
+      </w:r>
+      <w:proofErr w:type="gramEnd"/>
+      <w:r>
+        <w:t>1, 11,12</w:t>
       </w:r>
       <w:r>
         <w:t>, '/Users/iasmam/Desktop/SamJ_Code_and_Data/DemoData/GLA6_exp3_220713_untreated01_114_R3D.dv','/Users/iasmam/Desktop/SamTest' )</w:t>
@@ -223,17 +270,50 @@
       </w:r>
     </w:p>
     <w:p>
-      <w:r>
-        <w:t xml:space="preserve">This are the two parameters directly in the code, that influence how the segmenation is done. </w:t>
-      </w:r>
-    </w:p>
-    <w:p>
-      <w:r>
-        <w:t>Rangeband= how much noise it is picking up</w:t>
+      <w:proofErr w:type="gramStart"/>
+      <w:r>
+        <w:t>This are</w:t>
+      </w:r>
+      <w:proofErr w:type="gramEnd"/>
+      <w:r>
+        <w:t xml:space="preserve"> the two parameters directly in the code, that influence how the </w:t>
+      </w:r>
+      <w:proofErr w:type="spellStart"/>
+      <w:r>
+        <w:t>segmenation</w:t>
+      </w:r>
+      <w:proofErr w:type="spellEnd"/>
+      <w:r>
+        <w:t xml:space="preserve"> is done. </w:t>
+      </w:r>
+    </w:p>
+    <w:p>
+      <w:proofErr w:type="spellStart"/>
+      <w:r>
+        <w:t>Rangeband</w:t>
+      </w:r>
+      <w:proofErr w:type="spellEnd"/>
+      <w:r>
+        <w:t>= how much noise it is picking up</w:t>
       </w:r>
       <w:r>
         <w:br/>
-        <w:t>spagtialband= how large a cell is (say 3 is the readious… if a cell is large, say always larger than 10, you might want 10, as the smallest cluster).</w:t>
+      </w:r>
+      <w:proofErr w:type="spellStart"/>
+      <w:r>
+        <w:t>spagtialband</w:t>
+      </w:r>
+      <w:proofErr w:type="spellEnd"/>
+      <w:r>
+        <w:t xml:space="preserve">= how large a cell is (say 3 is the </w:t>
+      </w:r>
+      <w:proofErr w:type="spellStart"/>
+      <w:r>
+        <w:t>readious</w:t>
+      </w:r>
+      <w:proofErr w:type="spellEnd"/>
+      <w:r>
+        <w:t>… if a cell is large, say always larger than 10, you might want 10, as the smallest cluster).</w:t>
       </w:r>
     </w:p>
     <w:p/>
@@ -246,8 +326,13 @@
     <w:p/>
     <w:p>
       <w:r>
-        <w:t>The next step involves opening a guid</w:t>
-      </w:r>
+        <w:t xml:space="preserve">The next step involves opening a </w:t>
+      </w:r>
+      <w:proofErr w:type="spellStart"/>
+      <w:r>
+        <w:t>guid</w:t>
+      </w:r>
+      <w:proofErr w:type="spellEnd"/>
     </w:p>
     <w:p>
       <w:r>
@@ -257,7 +342,15 @@
     <w:p>
       <w:r>
         <w:lastRenderedPageBreak/>
-        <w:t>Open in Matlab this file and start it</w:t>
+        <w:t xml:space="preserve">Open in </w:t>
+      </w:r>
+      <w:proofErr w:type="spellStart"/>
+      <w:r>
+        <w:t>Matlab</w:t>
+      </w:r>
+      <w:proofErr w:type="spellEnd"/>
+      <w:r>
+        <w:t xml:space="preserve"> this file and start it</w:t>
       </w:r>
       <w:r>
         <w:t>. You should see:</w:t>
@@ -463,6 +556,7 @@
           <w:szCs w:val="24"/>
         </w:rPr>
       </w:pPr>
+      <w:proofErr w:type="gramStart"/>
       <w:r>
         <w:rPr>
           <w:rFonts w:asciiTheme="minorHAnsi" w:eastAsiaTheme="minorEastAsia" w:hAnsiTheme="minorHAnsi" w:cstheme="minorBidi"/>
@@ -472,7 +566,19 @@
           <w:sz w:val="24"/>
           <w:szCs w:val="24"/>
         </w:rPr>
-        <w:t>Now to open a stack. You have to enter the experiment number and the number of the stack (see below)</w:t>
+        <w:t>Now to open a stack.</w:t>
+      </w:r>
+      <w:proofErr w:type="gramEnd"/>
+      <w:r>
+        <w:rPr>
+          <w:rFonts w:asciiTheme="minorHAnsi" w:eastAsiaTheme="minorEastAsia" w:hAnsiTheme="minorHAnsi" w:cstheme="minorBidi"/>
+          <w:b w:val="0"/>
+          <w:bCs w:val="0"/>
+          <w:color w:val="auto"/>
+          <w:sz w:val="24"/>
+          <w:szCs w:val="24"/>
+        </w:rPr>
+        <w:t xml:space="preserve"> You have to enter the experiment number and the number of the stack (see below)</w:t>
       </w:r>
     </w:p>
     <w:p>
@@ -559,6 +665,7 @@
           <w:szCs w:val="24"/>
         </w:rPr>
       </w:pPr>
+      <w:proofErr w:type="gramStart"/>
       <w:r>
         <w:rPr>
           <w:rFonts w:asciiTheme="minorHAnsi" w:eastAsiaTheme="minorEastAsia" w:hAnsiTheme="minorHAnsi" w:cstheme="minorBidi"/>
@@ -568,7 +675,43 @@
           <w:sz w:val="24"/>
           <w:szCs w:val="24"/>
         </w:rPr>
-        <w:t>If everthing was working out. You</w:t>
+        <w:t xml:space="preserve">If </w:t>
+      </w:r>
+      <w:proofErr w:type="spellStart"/>
+      <w:r>
+        <w:rPr>
+          <w:rFonts w:asciiTheme="minorHAnsi" w:eastAsiaTheme="minorEastAsia" w:hAnsiTheme="minorHAnsi" w:cstheme="minorBidi"/>
+          <w:b w:val="0"/>
+          <w:bCs w:val="0"/>
+          <w:color w:val="auto"/>
+          <w:sz w:val="24"/>
+          <w:szCs w:val="24"/>
+        </w:rPr>
+        <w:t>everthing</w:t>
+      </w:r>
+      <w:proofErr w:type="spellEnd"/>
+      <w:r>
+        <w:rPr>
+          <w:rFonts w:asciiTheme="minorHAnsi" w:eastAsiaTheme="minorEastAsia" w:hAnsiTheme="minorHAnsi" w:cstheme="minorBidi"/>
+          <w:b w:val="0"/>
+          <w:bCs w:val="0"/>
+          <w:color w:val="auto"/>
+          <w:sz w:val="24"/>
+          <w:szCs w:val="24"/>
+        </w:rPr>
+        <w:t xml:space="preserve"> was working out.</w:t>
+      </w:r>
+      <w:proofErr w:type="gramEnd"/>
+      <w:r>
+        <w:rPr>
+          <w:rFonts w:asciiTheme="minorHAnsi" w:eastAsiaTheme="minorEastAsia" w:hAnsiTheme="minorHAnsi" w:cstheme="minorBidi"/>
+          <w:b w:val="0"/>
+          <w:bCs w:val="0"/>
+          <w:color w:val="auto"/>
+          <w:sz w:val="24"/>
+          <w:szCs w:val="24"/>
+        </w:rPr>
+        <w:t xml:space="preserve"> You</w:t>
       </w:r>
       <w:r>
         <w:rPr>
@@ -642,7 +785,23 @@
     <w:p/>
     <w:p>
       <w:r>
-        <w:t>This interface permits you to manually correct things. Say I would like to remove the small detected cell here, I would Shft+Click on it, and then save the data. Saving the data, means that I generate 3 new files for the stack. CewllArray001.mat</w:t>
+        <w:t xml:space="preserve">This interface permits you to manually correct things. Say I would like to remove the </w:t>
+      </w:r>
+      <w:proofErr w:type="gramStart"/>
+      <w:r>
+        <w:t>small detected</w:t>
+      </w:r>
+      <w:proofErr w:type="gramEnd"/>
+      <w:r>
+        <w:t xml:space="preserve"> cell here, I would </w:t>
+      </w:r>
+      <w:proofErr w:type="spellStart"/>
+      <w:r>
+        <w:t>Shft+Click</w:t>
+      </w:r>
+      <w:proofErr w:type="spellEnd"/>
+      <w:r>
+        <w:t xml:space="preserve"> on it, and then save the data. Saving the data, means that I generate 3 new files for the stack. CewllArray001.mat</w:t>
       </w:r>
     </w:p>
     <w:p>
@@ -729,7 +888,15 @@
         </w:numPr>
       </w:pPr>
       <w:r>
-        <w:t>You can delete cell shapes (also froma specific point)</w:t>
+        <w:t xml:space="preserve">You can delete cell shapes (also </w:t>
+      </w:r>
+      <w:proofErr w:type="spellStart"/>
+      <w:r>
+        <w:t>froma</w:t>
+      </w:r>
+      <w:proofErr w:type="spellEnd"/>
+      <w:r>
+        <w:t xml:space="preserve"> specific point)</w:t>
       </w:r>
     </w:p>
     <w:p>
@@ -753,7 +920,15 @@
         </w:numPr>
       </w:pPr>
       <w:r>
-        <w:t>There are instruction on the movie.</w:t>
+        <w:t xml:space="preserve">There </w:t>
+      </w:r>
+      <w:proofErr w:type="gramStart"/>
+      <w:r>
+        <w:t>are instruction</w:t>
+      </w:r>
+      <w:proofErr w:type="gramEnd"/>
+      <w:r>
+        <w:t xml:space="preserve"> on the movie.</w:t>
       </w:r>
     </w:p>
     <w:p>
@@ -766,7 +941,15 @@
         <w:t xml:space="preserve">You can toggle </w:t>
       </w:r>
       <w:r>
-        <w:t xml:space="preserve">off the short lived ones, and you can toggle of the small ones. Be careful as the two annul each other. Which is pretty annoying. </w:t>
+        <w:t xml:space="preserve">off the </w:t>
+      </w:r>
+      <w:proofErr w:type="gramStart"/>
+      <w:r>
+        <w:t>short lived</w:t>
+      </w:r>
+      <w:proofErr w:type="gramEnd"/>
+      <w:r>
+        <w:t xml:space="preserve"> ones, and you can toggle of the small ones. Be careful as the two annul each other. Which is pretty annoying. </w:t>
       </w:r>
     </w:p>
     <w:p/>
@@ -789,12 +972,25 @@
     </w:p>
     <w:p>
       <w:r>
-        <w:t>Say, you have corrected all files, then you are ready for the next step: in Folder 1-ImageSegmantation Full, there is the file MakeBigStructs.m</w:t>
-      </w:r>
-    </w:p>
-    <w:p>
-      <w:r>
-        <w:t>Open it in Matlab and click on the “Run” Button.</w:t>
+        <w:t xml:space="preserve">Say, you have corrected all files, then you are ready for the next step: in Folder 1-ImageSegmantation Full, there is the file </w:t>
+      </w:r>
+      <w:proofErr w:type="spellStart"/>
+      <w:r>
+        <w:t>MakeBigStructs.m</w:t>
+      </w:r>
+      <w:proofErr w:type="spellEnd"/>
+    </w:p>
+    <w:p>
+      <w:r>
+        <w:t xml:space="preserve">Open it in </w:t>
+      </w:r>
+      <w:proofErr w:type="spellStart"/>
+      <w:r>
+        <w:t>Matlab</w:t>
+      </w:r>
+      <w:proofErr w:type="spellEnd"/>
+      <w:r>
+        <w:t xml:space="preserve"> and click on the “Run” Button.</w:t>
       </w:r>
     </w:p>
     <w:p/>
@@ -856,7 +1052,15 @@
     <w:p/>
     <w:p>
       <w:r>
-        <w:t xml:space="preserve">There should be an explorer that opens, and you should enter as the directory, the experminet directory you have been using. </w:t>
+        <w:t xml:space="preserve">There should be an explorer that opens, and you should enter as the directory, the </w:t>
+      </w:r>
+      <w:proofErr w:type="spellStart"/>
+      <w:r>
+        <w:t>experminet</w:t>
+      </w:r>
+      <w:proofErr w:type="spellEnd"/>
+      <w:r>
+        <w:t xml:space="preserve"> directory you have been using. </w:t>
       </w:r>
     </w:p>
     <w:p/>
@@ -919,7 +1123,23 @@
     <w:p/>
     <w:p>
       <w:r>
-        <w:t>After selecting the folder, the program should create 2 new files in the folder, namely Bigcellarrayandindex.mat and BigCellDataStruct.mat (see below).</w:t>
+        <w:t xml:space="preserve">After selecting the folder, the program should create 2 new files in the folder, namely </w:t>
+      </w:r>
+      <w:proofErr w:type="spellStart"/>
+      <w:r>
+        <w:t>Bigcellarrayandindex.mat</w:t>
+      </w:r>
+      <w:proofErr w:type="spellEnd"/>
+      <w:r>
+        <w:t xml:space="preserve"> and </w:t>
+      </w:r>
+      <w:proofErr w:type="spellStart"/>
+      <w:r>
+        <w:t>BigCellDataStruct.mat</w:t>
+      </w:r>
+      <w:proofErr w:type="spellEnd"/>
+      <w:r>
+        <w:t xml:space="preserve"> (see below).</w:t>
       </w:r>
     </w:p>
     <w:p>
@@ -1002,14 +1222,43 @@
       <w:r>
         <w:t>And open the script “</w:t>
       </w:r>
+      <w:proofErr w:type="spellStart"/>
       <w:r>
         <w:t>RunShapeManifoldEmbedding</w:t>
       </w:r>
       <w:r>
-        <w:t xml:space="preserve">.m” in Matlab. Click on the “Run” Button in Matlab, and the script should ask you for experiment </w:t>
-      </w:r>
-      <w:r>
-        <w:t>folder (as before). Select the folder and when the script complets correctly, you should see the following dialog box.</w:t>
+        <w:t>.m</w:t>
+      </w:r>
+      <w:proofErr w:type="spellEnd"/>
+      <w:r>
+        <w:t xml:space="preserve">” in </w:t>
+      </w:r>
+      <w:proofErr w:type="spellStart"/>
+      <w:r>
+        <w:t>Matlab</w:t>
+      </w:r>
+      <w:proofErr w:type="spellEnd"/>
+      <w:r>
+        <w:t xml:space="preserve">. Click on the “Run” Button in </w:t>
+      </w:r>
+      <w:proofErr w:type="spellStart"/>
+      <w:r>
+        <w:t>Matlab</w:t>
+      </w:r>
+      <w:proofErr w:type="spellEnd"/>
+      <w:r>
+        <w:t xml:space="preserve">, and the script should ask you for experiment </w:t>
+      </w:r>
+      <w:r>
+        <w:t xml:space="preserve">folder (as before). Select the folder and when the script </w:t>
+      </w:r>
+      <w:proofErr w:type="spellStart"/>
+      <w:r>
+        <w:t>complets</w:t>
+      </w:r>
+      <w:proofErr w:type="spellEnd"/>
+      <w:r>
+        <w:t xml:space="preserve"> correctly, you should see the following dialog box.</w:t>
       </w:r>
       <w:r>
         <w:br/>
@@ -1076,13 +1325,26 @@
         <w:t>Also</w:t>
       </w:r>
       <w:r>
-        <w:t>, if the program run correctly, you should have the file “</w:t>
-      </w:r>
+        <w:t xml:space="preserve">, if the </w:t>
+      </w:r>
+      <w:proofErr w:type="gramStart"/>
+      <w:r>
+        <w:t>program run</w:t>
+      </w:r>
+      <w:proofErr w:type="gramEnd"/>
+      <w:r>
+        <w:t xml:space="preserve"> correctly, you should have the file “</w:t>
+      </w:r>
+      <w:proofErr w:type="spellStart"/>
       <w:r>
         <w:t>CellShapeData</w:t>
       </w:r>
       <w:r>
-        <w:t>.mat” in your experiment folder.</w:t>
+        <w:t>.mat</w:t>
+      </w:r>
+      <w:proofErr w:type="spellEnd"/>
+      <w:r>
+        <w:t>” in your experiment folder.</w:t>
       </w:r>
     </w:p>
     <w:p/>
@@ -1094,6 +1356,7 @@
       </w:r>
     </w:p>
     <w:p>
+      <w:proofErr w:type="gramStart"/>
       <w:r>
         <w:t>“</w:t>
       </w:r>
@@ -1106,16 +1369,38 @@
       <w:r>
         <w:t>.</w:t>
       </w:r>
+      <w:proofErr w:type="gramEnd"/>
     </w:p>
     <w:p>
       <w:r>
         <w:t xml:space="preserve">Open the program: </w:t>
       </w:r>
+      <w:proofErr w:type="spellStart"/>
       <w:r>
         <w:t>Run_Affinnity_Progagation</w:t>
       </w:r>
       <w:r>
-        <w:t xml:space="preserve">.m in Matlab and click “Run”. It should ask for your ExperimentFolder. </w:t>
+        <w:t>.m</w:t>
+      </w:r>
+      <w:proofErr w:type="spellEnd"/>
+      <w:r>
+        <w:t xml:space="preserve"> in </w:t>
+      </w:r>
+      <w:proofErr w:type="spellStart"/>
+      <w:r>
+        <w:t>Matlab</w:t>
+      </w:r>
+      <w:proofErr w:type="spellEnd"/>
+      <w:r>
+        <w:t xml:space="preserve"> and click “Run”. It should ask for your </w:t>
+      </w:r>
+      <w:proofErr w:type="spellStart"/>
+      <w:r>
+        <w:t>ExperimentFolder</w:t>
+      </w:r>
+      <w:proofErr w:type="spellEnd"/>
+      <w:r>
+        <w:t xml:space="preserve">. </w:t>
       </w:r>
       <w:r>
         <w:t xml:space="preserve">After selecting, the programs will run </w:t>
@@ -1203,12 +1488,21 @@
       <w:r>
         <w:t>Open  “</w:t>
       </w:r>
+      <w:proofErr w:type="spellStart"/>
       <w:r>
         <w:t>unordered_list</w:t>
       </w:r>
       <w:r>
-        <w:t xml:space="preserve">.m” and click on Run. Again select your experiment folder, and then the program should run through. You should get 2 figures. </w:t>
-      </w:r>
+        <w:t>.m</w:t>
+      </w:r>
+      <w:proofErr w:type="spellEnd"/>
+      <w:r>
+        <w:t xml:space="preserve">” and click on Run. Again select your experiment folder, and then the program should run through. You should get 2 figures. </w:t>
+      </w:r>
+    </w:p>
+    <w:p/>
+    <w:p/>
+    <w:p>
       <w:r>
         <w:rPr>
           <w:noProof/>
@@ -1332,12 +1626,30 @@
     </w:p>
     <w:p>
       <w:r>
-        <w:t>Sometimes, the unordered list might produce too many classes. Than, we first look at the dendogram, by entering zero to the file.</w:t>
-      </w:r>
-    </w:p>
-    <w:p>
-      <w:r>
-        <w:t>ordered_list(</w:t>
+        <w:t xml:space="preserve">Sometimes, the unordered list might produce too many classes. Than, we first look at the </w:t>
+      </w:r>
+      <w:proofErr w:type="spellStart"/>
+      <w:r>
+        <w:t>dendogram</w:t>
+      </w:r>
+      <w:proofErr w:type="spellEnd"/>
+      <w:r>
+        <w:t>, by entering zero to the file.</w:t>
+      </w:r>
+    </w:p>
+    <w:p>
+      <w:proofErr w:type="spellStart"/>
+      <w:proofErr w:type="gramStart"/>
+      <w:r>
+        <w:t>ordered</w:t>
+      </w:r>
+      <w:proofErr w:type="gramEnd"/>
+      <w:r>
+        <w:t>_list</w:t>
+      </w:r>
+      <w:proofErr w:type="spellEnd"/>
+      <w:r>
+        <w:t>(</w:t>
       </w:r>
       <w:r>
         <w:rPr>
@@ -1411,8 +1723,18 @@
       </w:r>
     </w:p>
     <w:p>
-      <w:r>
-        <w:t>ordered_list(</w:t>
+      <w:proofErr w:type="spellStart"/>
+      <w:proofErr w:type="gramStart"/>
+      <w:r>
+        <w:t>ordered</w:t>
+      </w:r>
+      <w:proofErr w:type="gramEnd"/>
+      <w:r>
+        <w:t>_list</w:t>
+      </w:r>
+      <w:proofErr w:type="spellEnd"/>
+      <w:r>
+        <w:t>(</w:t>
       </w:r>
       <w:r>
         <w:rPr>
@@ -1545,21 +1867,44 @@
     </w:p>
     <w:p>
       <w:r>
-        <w:t>To run shape sliser, go to Folder 4</w:t>
+        <w:t xml:space="preserve">To run shape </w:t>
+      </w:r>
+      <w:proofErr w:type="spellStart"/>
+      <w:r>
+        <w:t>sliser</w:t>
+      </w:r>
+      <w:proofErr w:type="spellEnd"/>
+      <w:r>
+        <w:t>, go to Folder 4</w:t>
       </w:r>
     </w:p>
     <w:p>
       <w:r>
         <w:t>Run “</w:t>
       </w:r>
-      <w:r>
-        <w:t>Run_SpaceSlicer( )</w:t>
-      </w:r>
+      <w:proofErr w:type="spellStart"/>
+      <w:r>
+        <w:t>Run_SpaceSlicer</w:t>
+      </w:r>
+      <w:proofErr w:type="spellEnd"/>
+      <w:proofErr w:type="gramStart"/>
+      <w:r>
+        <w:t>( )</w:t>
+      </w:r>
+      <w:proofErr w:type="gramEnd"/>
       <w:r>
         <w:t xml:space="preserve">” it asks you for the experiment directory. </w:t>
       </w:r>
       <w:r>
-        <w:t>Select the folder and rund the program. You should get the following 3 figures.</w:t>
+        <w:t xml:space="preserve">Select the folder and </w:t>
+      </w:r>
+      <w:proofErr w:type="spellStart"/>
+      <w:r>
+        <w:t>rund</w:t>
+      </w:r>
+      <w:proofErr w:type="spellEnd"/>
+      <w:r>
+        <w:t xml:space="preserve"> the program. You should get the following 3 figures.</w:t>
       </w:r>
     </w:p>
     <w:p>
@@ -1725,8 +2070,29 @@
     </w:p>
     <w:p/>
     <w:p>
-      <w:r>
-        <w:t>The figure sam has on page 45 in the thesis draft Anne showed me, this figure is larger. Also, on the third images, there are figure shapes. They were done with illustrator, and for the method paper, this probably would need to change. But for now it is running.</w:t>
+      <w:proofErr w:type="gramStart"/>
+      <w:r>
+        <w:t xml:space="preserve">The figure </w:t>
+      </w:r>
+      <w:proofErr w:type="spellStart"/>
+      <w:r>
+        <w:t>sam</w:t>
+      </w:r>
+      <w:proofErr w:type="spellEnd"/>
+      <w:r>
+        <w:t xml:space="preserve"> has on page 45 in the thesis draft Anne showed me</w:t>
+      </w:r>
+      <w:proofErr w:type="gramEnd"/>
+      <w:r>
+        <w:t xml:space="preserve">, </w:t>
+      </w:r>
+      <w:proofErr w:type="gramStart"/>
+      <w:r>
+        <w:t>this figure is larger</w:t>
+      </w:r>
+      <w:proofErr w:type="gramEnd"/>
+      <w:r>
+        <w:t>. Also, on the third images, there are figure shapes. They were done with illustrator, and for the method paper, this probably would need to change. But for now it is running.</w:t>
       </w:r>
     </w:p>
     <w:p/>
@@ -1740,7 +2106,15 @@
     </w:p>
     <w:p>
       <w:r>
-        <w:t xml:space="preserve">First, For out of sample extension. I need to train new addition to the sample. For this tutorial, I use the same movie but frame 11 &amp; 12. </w:t>
+        <w:t xml:space="preserve">First, </w:t>
+      </w:r>
+      <w:proofErr w:type="gramStart"/>
+      <w:r>
+        <w:t>For</w:t>
+      </w:r>
+      <w:proofErr w:type="gramEnd"/>
+      <w:r>
+        <w:t xml:space="preserve"> out of sample extension. I need to train new addition to the sample. For this tutorial, I use the same movie but frame 11 &amp; 12. </w:t>
       </w:r>
     </w:p>
     <w:p>
@@ -1751,11 +2125,26 @@
           <w:numId w:val="6"/>
         </w:numPr>
       </w:pPr>
-      <w:r>
-        <w:t xml:space="preserve">RunMeFirst with this line: </w:t>
-      </w:r>
-      <w:r>
-        <w:t>RunMeFirst(1, 11,12, '/Users/iasmam/Desktop/SamJ_Code_and_Data/DemoData/GLA6_exp3_220713_untreated01_114_R3D.dv','/Users/iasmam/Desktop/SamTest/OOSse' )</w:t>
+      <w:proofErr w:type="spellStart"/>
+      <w:r>
+        <w:t>RunMeFirst</w:t>
+      </w:r>
+      <w:proofErr w:type="spellEnd"/>
+      <w:r>
+        <w:t xml:space="preserve"> with this line: </w:t>
+      </w:r>
+      <w:proofErr w:type="spellStart"/>
+      <w:proofErr w:type="gramStart"/>
+      <w:r>
+        <w:t>RunMeFirst</w:t>
+      </w:r>
+      <w:proofErr w:type="spellEnd"/>
+      <w:r>
+        <w:t>(</w:t>
+      </w:r>
+      <w:proofErr w:type="gramEnd"/>
+      <w:r>
+        <w:t>1, 11,12, '/Users/iasmam/Desktop/SamJ_Code_and_Data/DemoData/GLA6_exp3_220713_untreated01_114_R3D.dv','/Users/iasmam/Desktop/SamTest/OOSse' )</w:t>
       </w:r>
     </w:p>
     <w:p>
@@ -1778,9 +2167,11 @@
           <w:numId w:val="6"/>
         </w:numPr>
       </w:pPr>
+      <w:proofErr w:type="spellStart"/>
       <w:r>
         <w:t>MakeStructre</w:t>
       </w:r>
+      <w:proofErr w:type="spellEnd"/>
     </w:p>
     <w:p>
       <w:r>
@@ -1789,19 +2180,87 @@
     </w:p>
     <w:p/>
     <w:p>
-      <w:r>
-        <w:t>LP_OoSE_train(CellShapeData, '/Users/iasmam/Desktop/SamTest/OOSse' )</w:t>
-      </w:r>
-    </w:p>
-    <w:p>
-      <w:r>
-        <w:t>CellShape Data comes from CellShapeData.mat from the big training set (not from the small set!)</w:t>
-      </w:r>
-    </w:p>
-    <w:p>
-      <w:r>
-        <w:t>After this, we have generated in OOse, the file: LP_trained.mat</w:t>
-      </w:r>
+      <w:proofErr w:type="spellStart"/>
+      <w:r>
+        <w:t>LP_OoSE_</w:t>
+      </w:r>
+      <w:proofErr w:type="gramStart"/>
+      <w:r>
+        <w:t>train</w:t>
+      </w:r>
+      <w:proofErr w:type="spellEnd"/>
+      <w:r>
+        <w:t>(</w:t>
+      </w:r>
+      <w:proofErr w:type="spellStart"/>
+      <w:proofErr w:type="gramEnd"/>
+      <w:r>
+        <w:t>CellShapeData</w:t>
+      </w:r>
+      <w:proofErr w:type="spellEnd"/>
+      <w:r>
+        <w:t>, '/Users/</w:t>
+      </w:r>
+      <w:proofErr w:type="spellStart"/>
+      <w:r>
+        <w:t>iasmam</w:t>
+      </w:r>
+      <w:proofErr w:type="spellEnd"/>
+      <w:r>
+        <w:t>/Desktop/</w:t>
+      </w:r>
+      <w:proofErr w:type="spellStart"/>
+      <w:r>
+        <w:t>SamTest</w:t>
+      </w:r>
+      <w:proofErr w:type="spellEnd"/>
+      <w:r>
+        <w:t>/</w:t>
+      </w:r>
+      <w:proofErr w:type="spellStart"/>
+      <w:r>
+        <w:t>OOSse</w:t>
+      </w:r>
+      <w:proofErr w:type="spellEnd"/>
+      <w:r>
+        <w:t>' )</w:t>
+      </w:r>
+    </w:p>
+    <w:p>
+      <w:proofErr w:type="spellStart"/>
+      <w:r>
+        <w:t>CellShape</w:t>
+      </w:r>
+      <w:proofErr w:type="spellEnd"/>
+      <w:r>
+        <w:t xml:space="preserve"> Data comes from </w:t>
+      </w:r>
+      <w:proofErr w:type="spellStart"/>
+      <w:r>
+        <w:t>CellShapeData.mat</w:t>
+      </w:r>
+      <w:proofErr w:type="spellEnd"/>
+      <w:r>
+        <w:t xml:space="preserve"> from the big training set (not from the small set!)</w:t>
+      </w:r>
+    </w:p>
+    <w:p>
+      <w:r>
+        <w:t xml:space="preserve">After this, we have generated in </w:t>
+      </w:r>
+      <w:proofErr w:type="spellStart"/>
+      <w:r>
+        <w:t>OOse</w:t>
+      </w:r>
+      <w:proofErr w:type="spellEnd"/>
+      <w:r>
+        <w:t xml:space="preserve">, the file: </w:t>
+      </w:r>
+      <w:proofErr w:type="spellStart"/>
+      <w:r>
+        <w:t>LP_trained.mat</w:t>
+      </w:r>
+      <w:proofErr w:type="spellEnd"/>
     </w:p>
     <w:p>
       <w:r>
@@ -1860,7 +2319,31 @@
     </w:p>
     <w:p>
       <w:r>
-        <w:t>The structure insiside LP has a Nx5 matrix. N is the number of frames we analised.</w:t>
+        <w:t xml:space="preserve">The structure </w:t>
+      </w:r>
+      <w:proofErr w:type="spellStart"/>
+      <w:r>
+        <w:t>insiside</w:t>
+      </w:r>
+      <w:proofErr w:type="spellEnd"/>
+      <w:r>
+        <w:t xml:space="preserve"> LP has </w:t>
+      </w:r>
+      <w:proofErr w:type="gramStart"/>
+      <w:r>
+        <w:t>a</w:t>
+      </w:r>
+      <w:proofErr w:type="gramEnd"/>
+      <w:r>
+        <w:t xml:space="preserve"> Nx5 matrix. N is the number of frames we </w:t>
+      </w:r>
+      <w:proofErr w:type="spellStart"/>
+      <w:r>
+        <w:t>analised</w:t>
+      </w:r>
+      <w:proofErr w:type="spellEnd"/>
+      <w:r>
+        <w:t>.</w:t>
       </w:r>
     </w:p>
     <w:p/>
@@ -1868,12 +2351,16 @@
       <w:r>
         <w:t xml:space="preserve">Next step, we run </w:t>
       </w:r>
+      <w:proofErr w:type="spellStart"/>
       <w:r>
         <w:t>LP_OoSE_run</w:t>
       </w:r>
+      <w:proofErr w:type="spellEnd"/>
+      <w:proofErr w:type="gramStart"/>
       <w:r>
         <w:t>;</w:t>
       </w:r>
+      <w:proofErr w:type="gramEnd"/>
     </w:p>
     <w:p>
       <w:pPr>
@@ -1884,7 +2371,15 @@
         </w:numPr>
       </w:pPr>
       <w:r>
-        <w:t>Where CellShapeData comes from the big set</w:t>
+        <w:t xml:space="preserve">Where </w:t>
+      </w:r>
+      <w:proofErr w:type="spellStart"/>
+      <w:r>
+        <w:t>CellShapeData</w:t>
+      </w:r>
+      <w:proofErr w:type="spellEnd"/>
+      <w:r>
+        <w:t xml:space="preserve"> comes from the big set</w:t>
       </w:r>
     </w:p>
     <w:p>
@@ -1895,28 +2390,122 @@
           <w:numId w:val="7"/>
         </w:numPr>
       </w:pPr>
+      <w:proofErr w:type="spellStart"/>
       <w:r>
         <w:t>BigCellArray</w:t>
       </w:r>
+      <w:proofErr w:type="spellEnd"/>
       <w:r>
         <w:t xml:space="preserve"> comes from the new possible small set.</w:t>
       </w:r>
     </w:p>
     <w:p/>
     <w:p>
-      <w:r>
-        <w:t>LP_OoSE_run(CellShapeData, BigCellArray, '/Users/iasmam/Desktop/SamTest/OOSse/LP_trained.mat', '/Users/iasmam/Desktop/SamTest/OOSse/' )</w:t>
-      </w:r>
-    </w:p>
-    <w:p/>
-    <w:p>
+      <w:proofErr w:type="spellStart"/>
+      <w:r>
+        <w:t>LP_OoSE_</w:t>
+      </w:r>
+      <w:proofErr w:type="gramStart"/>
+      <w:r>
+        <w:t>run</w:t>
+      </w:r>
+      <w:proofErr w:type="spellEnd"/>
+      <w:r>
+        <w:t>(</w:t>
+      </w:r>
+      <w:proofErr w:type="spellStart"/>
+      <w:proofErr w:type="gramEnd"/>
+      <w:r>
+        <w:t>CellShapeData</w:t>
+      </w:r>
+      <w:proofErr w:type="spellEnd"/>
+      <w:r>
+        <w:t xml:space="preserve">, </w:t>
+      </w:r>
+      <w:proofErr w:type="spellStart"/>
+      <w:r>
+        <w:t>BigCellArray</w:t>
+      </w:r>
+      <w:proofErr w:type="spellEnd"/>
+      <w:r>
+        <w:t>, '/Users/</w:t>
+      </w:r>
+      <w:proofErr w:type="spellStart"/>
+      <w:r>
+        <w:t>iasmam</w:t>
+      </w:r>
+      <w:proofErr w:type="spellEnd"/>
+      <w:r>
+        <w:t>/Desktop/</w:t>
+      </w:r>
+      <w:proofErr w:type="spellStart"/>
+      <w:r>
+        <w:t>SamTest</w:t>
+      </w:r>
+      <w:proofErr w:type="spellEnd"/>
+      <w:r>
+        <w:t>/</w:t>
+      </w:r>
+      <w:proofErr w:type="spellStart"/>
+      <w:r>
+        <w:t>OOSse</w:t>
+      </w:r>
+      <w:proofErr w:type="spellEnd"/>
+      <w:r>
+        <w:t>/</w:t>
+      </w:r>
+      <w:proofErr w:type="spellStart"/>
+      <w:r>
+        <w:t>LP_trained.mat</w:t>
+      </w:r>
+      <w:proofErr w:type="spellEnd"/>
+      <w:r>
+        <w:t>', '/Users/</w:t>
+      </w:r>
+      <w:proofErr w:type="spellStart"/>
+      <w:r>
+        <w:t>iasmam</w:t>
+      </w:r>
+      <w:proofErr w:type="spellEnd"/>
+      <w:r>
+        <w:t>/Desktop/</w:t>
+      </w:r>
+      <w:proofErr w:type="spellStart"/>
+      <w:r>
+        <w:t>SamTest</w:t>
+      </w:r>
+      <w:proofErr w:type="spellEnd"/>
+      <w:r>
+        <w:t>/</w:t>
+      </w:r>
+      <w:proofErr w:type="spellStart"/>
+      <w:r>
+        <w:t>OOSse</w:t>
+      </w:r>
+      <w:proofErr w:type="spellEnd"/>
+      <w:r>
+        <w:t>/' )</w:t>
+      </w:r>
+    </w:p>
+    <w:p/>
+    <w:p>
+      <w:proofErr w:type="gramStart"/>
       <w:r>
         <w:t>Your console look like this.</w:t>
       </w:r>
-    </w:p>
-    <w:p>
-      <w:r>
-        <w:t>And you should have this new files in your folder</w:t>
+      <w:proofErr w:type="gramEnd"/>
+    </w:p>
+    <w:p>
+      <w:r>
+        <w:t xml:space="preserve">And you should have </w:t>
+      </w:r>
+      <w:proofErr w:type="gramStart"/>
+      <w:r>
+        <w:t>this new files</w:t>
+      </w:r>
+      <w:proofErr w:type="gramEnd"/>
+      <w:r>
+        <w:t xml:space="preserve"> in your folder</w:t>
       </w:r>
     </w:p>
     <w:p>
@@ -1927,9 +2516,11 @@
           <w:numId w:val="8"/>
         </w:numPr>
       </w:pPr>
+      <w:proofErr w:type="spellStart"/>
       <w:r>
         <w:t>Dist_mat.mat</w:t>
       </w:r>
+      <w:proofErr w:type="spellEnd"/>
     </w:p>
     <w:p>
       <w:pPr>
@@ -1939,12 +2530,14 @@
           <w:numId w:val="8"/>
         </w:numPr>
       </w:pPr>
+      <w:proofErr w:type="spellStart"/>
       <w:r>
         <w:t>OoSE_embedding</w:t>
       </w:r>
       <w:r>
         <w:t>.mat</w:t>
       </w:r>
+      <w:proofErr w:type="spellEnd"/>
     </w:p>
     <w:p/>
     <w:p>
@@ -2007,7 +2600,15 @@
     <w:p/>
     <w:p>
       <w:r>
-        <w:t>Now you are ready to  the 3rst step:</w:t>
+        <w:t xml:space="preserve">Now you are ready </w:t>
+      </w:r>
+      <w:proofErr w:type="gramStart"/>
+      <w:r>
+        <w:t>to  the</w:t>
+      </w:r>
+      <w:proofErr w:type="gramEnd"/>
+      <w:r>
+        <w:t xml:space="preserve"> 3rst step:</w:t>
       </w:r>
     </w:p>
     <w:p>
@@ -2016,8 +2617,69 @@
       </w:r>
     </w:p>
     <w:p>
-      <w:r>
-        <w:t>OoSE_bargraphs(2, CellShapeData, '/Users/iasmam/Desktop/SamTest/', '/Users/iasmam/Desktop/SamTest/OOSse')</w:t>
+      <w:proofErr w:type="spellStart"/>
+      <w:r>
+        <w:t>OoSE_</w:t>
+      </w:r>
+      <w:proofErr w:type="gramStart"/>
+      <w:r>
+        <w:t>bargraphs</w:t>
+      </w:r>
+      <w:proofErr w:type="spellEnd"/>
+      <w:r>
+        <w:t>(</w:t>
+      </w:r>
+      <w:proofErr w:type="gramEnd"/>
+      <w:r>
+        <w:t xml:space="preserve">2, </w:t>
+      </w:r>
+      <w:proofErr w:type="spellStart"/>
+      <w:r>
+        <w:t>CellShapeData</w:t>
+      </w:r>
+      <w:proofErr w:type="spellEnd"/>
+      <w:r>
+        <w:t>, '/Users/</w:t>
+      </w:r>
+      <w:proofErr w:type="spellStart"/>
+      <w:r>
+        <w:t>iasmam</w:t>
+      </w:r>
+      <w:proofErr w:type="spellEnd"/>
+      <w:r>
+        <w:t>/Desktop/</w:t>
+      </w:r>
+      <w:proofErr w:type="spellStart"/>
+      <w:r>
+        <w:t>SamTest</w:t>
+      </w:r>
+      <w:proofErr w:type="spellEnd"/>
+      <w:r>
+        <w:t>/', '/Users/</w:t>
+      </w:r>
+      <w:proofErr w:type="spellStart"/>
+      <w:r>
+        <w:t>iasmam</w:t>
+      </w:r>
+      <w:proofErr w:type="spellEnd"/>
+      <w:r>
+        <w:t>/Desktop/</w:t>
+      </w:r>
+      <w:proofErr w:type="spellStart"/>
+      <w:r>
+        <w:t>SamTest</w:t>
+      </w:r>
+      <w:proofErr w:type="spellEnd"/>
+      <w:r>
+        <w:t>/</w:t>
+      </w:r>
+      <w:proofErr w:type="spellStart"/>
+      <w:r>
+        <w:t>OOSse</w:t>
+      </w:r>
+      <w:proofErr w:type="spellEnd"/>
+      <w:r>
+        <w:t>')</w:t>
       </w:r>
     </w:p>
     <w:p/>
@@ -2150,31 +2812,77 @@
       <w:r>
         <w:t xml:space="preserve">Run first </w:t>
       </w:r>
+      <w:proofErr w:type="spellStart"/>
       <w:r>
         <w:t>MorpProps</w:t>
       </w:r>
+      <w:proofErr w:type="spellEnd"/>
       <w:r>
         <w:t xml:space="preserve"> as for example with </w:t>
       </w:r>
     </w:p>
     <w:p>
-      <w:r>
-        <w:t>Morph_Props(BigCellArray, '/Users/iasmam/Desktop/SamTest')</w:t>
-      </w:r>
-    </w:p>
-    <w:p/>
-    <w:p>
-      <w:r>
-        <w:t xml:space="preserve">BigCellArray comes from opening </w:t>
+      <w:proofErr w:type="spellStart"/>
+      <w:r>
+        <w:t>Morph_</w:t>
+      </w:r>
+      <w:proofErr w:type="gramStart"/>
+      <w:r>
+        <w:t>Props</w:t>
+      </w:r>
+      <w:proofErr w:type="spellEnd"/>
+      <w:r>
+        <w:t>(</w:t>
+      </w:r>
+      <w:proofErr w:type="spellStart"/>
+      <w:proofErr w:type="gramEnd"/>
+      <w:r>
+        <w:t>BigCellArray</w:t>
+      </w:r>
+      <w:proofErr w:type="spellEnd"/>
+      <w:r>
+        <w:t>, '/Users/</w:t>
+      </w:r>
+      <w:proofErr w:type="spellStart"/>
+      <w:r>
+        <w:t>iasmam</w:t>
+      </w:r>
+      <w:proofErr w:type="spellEnd"/>
+      <w:r>
+        <w:t>/Desktop/</w:t>
+      </w:r>
+      <w:proofErr w:type="spellStart"/>
+      <w:r>
+        <w:t>SamTest</w:t>
+      </w:r>
+      <w:proofErr w:type="spellEnd"/>
+      <w:r>
+        <w:t>')</w:t>
+      </w:r>
+    </w:p>
+    <w:p/>
+    <w:p>
+      <w:proofErr w:type="spellStart"/>
+      <w:r>
+        <w:t>BigCellArray</w:t>
+      </w:r>
+      <w:proofErr w:type="spellEnd"/>
+      <w:r>
+        <w:t xml:space="preserve"> comes from opening </w:t>
       </w:r>
       <w:r>
         <w:t>“</w:t>
       </w:r>
+      <w:proofErr w:type="spellStart"/>
       <w:r>
         <w:t>Bigcellarrayandindex</w:t>
       </w:r>
       <w:r>
-        <w:t>.mat” from the big training sample.</w:t>
+        <w:t>.mat</w:t>
+      </w:r>
+      <w:proofErr w:type="spellEnd"/>
+      <w:r>
+        <w:t>” from the big training sample.</w:t>
       </w:r>
     </w:p>
     <w:p/>
@@ -2250,8 +2958,34 @@
     </w:p>
     <w:p/>
     <w:p>
-      <w:r>
-        <w:t>Prop_display(CellShapeData, morphframe, 'Area')</w:t>
+      <w:proofErr w:type="spellStart"/>
+      <w:r>
+        <w:t>Prop_</w:t>
+      </w:r>
+      <w:proofErr w:type="gramStart"/>
+      <w:r>
+        <w:t>display</w:t>
+      </w:r>
+      <w:proofErr w:type="spellEnd"/>
+      <w:r>
+        <w:t>(</w:t>
+      </w:r>
+      <w:proofErr w:type="spellStart"/>
+      <w:proofErr w:type="gramEnd"/>
+      <w:r>
+        <w:t>CellShapeData</w:t>
+      </w:r>
+      <w:proofErr w:type="spellEnd"/>
+      <w:r>
+        <w:t xml:space="preserve">, </w:t>
+      </w:r>
+      <w:proofErr w:type="spellStart"/>
+      <w:r>
+        <w:t>morphframe</w:t>
+      </w:r>
+      <w:proofErr w:type="spellEnd"/>
+      <w:r>
+        <w:t>, 'Area')</w:t>
       </w:r>
     </w:p>
     <w:p>
@@ -2267,8 +3001,13 @@
           <w:numId w:val="9"/>
         </w:numPr>
       </w:pPr>
-      <w:r>
-        <w:t>CellShapeData comes from the big set</w:t>
+      <w:proofErr w:type="spellStart"/>
+      <w:r>
+        <w:t>CellShapeData</w:t>
+      </w:r>
+      <w:proofErr w:type="spellEnd"/>
+      <w:r>
+        <w:t xml:space="preserve"> comes from the big set</w:t>
       </w:r>
     </w:p>
     <w:p>
@@ -2279,12 +3018,11 @@
           <w:numId w:val="9"/>
         </w:numPr>
       </w:pPr>
-      <w:r>
-        <w:t>M</w:t>
-      </w:r>
-      <w:r>
-        <w:t>orphframe</w:t>
-      </w:r>
+      <w:proofErr w:type="spellStart"/>
+      <w:r>
+        <w:t>Morphframe</w:t>
+      </w:r>
+      <w:proofErr w:type="spellEnd"/>
       <w:r>
         <w:t xml:space="preserve"> from previous operation</w:t>
       </w:r>
@@ -2368,14 +3106,658 @@
       <w:pPr>
         <w:pStyle w:val="ListParagraph"/>
       </w:pPr>
+    </w:p>
+    <w:p>
+      <w:pPr>
+        <w:pStyle w:val="ListParagraph"/>
+      </w:pPr>
+    </w:p>
+    <w:p>
+      <w:pPr>
+        <w:pStyle w:val="ListParagraph"/>
+      </w:pPr>
+    </w:p>
+    <w:p>
+      <w:pPr>
+        <w:pStyle w:val="Heading1"/>
+      </w:pPr>
+      <w:r>
+        <w:t>Step 7 Shape Space Dynamic</w:t>
+      </w:r>
+    </w:p>
+    <w:p>
+      <w:r>
+        <w:t>To start it, you type for your example this:</w:t>
+      </w:r>
+    </w:p>
+    <w:p>
+      <w:proofErr w:type="spellStart"/>
+      <w:proofErr w:type="gramStart"/>
+      <w:r>
+        <w:t>ShapeSpaceDynamics</w:t>
+      </w:r>
+      <w:proofErr w:type="spellEnd"/>
+      <w:r>
+        <w:t>(</w:t>
+      </w:r>
+      <w:proofErr w:type="spellStart"/>
+      <w:proofErr w:type="gramEnd"/>
+      <w:r>
+        <w:t>cell_indices</w:t>
+      </w:r>
+      <w:proofErr w:type="spellEnd"/>
+      <w:r>
+        <w:t xml:space="preserve">, </w:t>
+      </w:r>
+      <w:proofErr w:type="spellStart"/>
+      <w:r>
+        <w:t>CellShapeData</w:t>
+      </w:r>
+      <w:proofErr w:type="spellEnd"/>
+      <w:r>
+        <w:t>, '/Users/</w:t>
+      </w:r>
+      <w:proofErr w:type="spellStart"/>
+      <w:r>
+        <w:t>iasmam</w:t>
+      </w:r>
+      <w:proofErr w:type="spellEnd"/>
+      <w:r>
+        <w:t>/Desktop/</w:t>
+      </w:r>
+      <w:proofErr w:type="spellStart"/>
+      <w:r>
+        <w:t>SamTest</w:t>
+      </w:r>
+      <w:proofErr w:type="spellEnd"/>
+      <w:r>
+        <w:t>')</w:t>
+      </w:r>
+    </w:p>
+    <w:p>
+      <w:pPr>
+        <w:pStyle w:val="ListParagraph"/>
+        <w:numPr>
+          <w:ilvl w:val="0"/>
+          <w:numId w:val="10"/>
+        </w:numPr>
+      </w:pPr>
+      <w:proofErr w:type="spellStart"/>
+      <w:proofErr w:type="gramStart"/>
+      <w:r>
+        <w:t>cell</w:t>
+      </w:r>
+      <w:proofErr w:type="gramEnd"/>
+      <w:r>
+        <w:t>_indices</w:t>
+      </w:r>
+      <w:proofErr w:type="spellEnd"/>
+      <w:r>
+        <w:t xml:space="preserve"> is from the big sample from the file “</w:t>
+      </w:r>
+      <w:proofErr w:type="spellStart"/>
+      <w:r>
+        <w:t>Bigcellarrayandindex</w:t>
+      </w:r>
+      <w:r>
+        <w:t>.mat</w:t>
+      </w:r>
+      <w:proofErr w:type="spellEnd"/>
+      <w:r>
+        <w:t>”</w:t>
+      </w:r>
+    </w:p>
+    <w:p>
+      <w:pPr>
+        <w:pStyle w:val="ListParagraph"/>
+        <w:numPr>
+          <w:ilvl w:val="0"/>
+          <w:numId w:val="10"/>
+        </w:numPr>
+      </w:pPr>
+      <w:proofErr w:type="spellStart"/>
+      <w:r>
+        <w:t>CellShapeData</w:t>
+      </w:r>
+      <w:proofErr w:type="spellEnd"/>
+      <w:r>
+        <w:t xml:space="preserve"> comes from the “</w:t>
+      </w:r>
+      <w:proofErr w:type="spellStart"/>
+      <w:r>
+        <w:t>CellShapeData</w:t>
+      </w:r>
+      <w:proofErr w:type="spellEnd"/>
+      <w:r>
+        <w:t xml:space="preserve">.” Also from the big data set. </w:t>
+      </w:r>
+    </w:p>
+    <w:p>
+      <w:pPr>
+        <w:pStyle w:val="ListParagraph"/>
+      </w:pPr>
+    </w:p>
+    <w:p>
+      <w:r>
+        <w:t xml:space="preserve">After this operation we have a new file, </w:t>
+      </w:r>
+      <w:proofErr w:type="spellStart"/>
+      <w:r>
+        <w:t>DynamicData.mat</w:t>
+      </w:r>
+      <w:proofErr w:type="spellEnd"/>
+    </w:p>
+    <w:p>
+      <w:r>
+        <w:rPr>
+          <w:noProof/>
+        </w:rPr>
+        <w:drawing>
+          <wp:inline distT="0" distB="0" distL="0" distR="0" wp14:anchorId="350626FB" wp14:editId="01C5E2CA">
+            <wp:extent cx="3196525" cy="290878"/>
+            <wp:effectExtent l="0" t="0" r="4445" b="0"/>
+            <wp:docPr id="28" name="Picture 28" descr="Macintosh HD:Users:iasmam:Desktop:Screen Shot 2015-02-10 at 19.02.44.png"/>
+            <wp:cNvGraphicFramePr>
+              <a:graphicFrameLocks xmlns:a="http://schemas.openxmlformats.org/drawingml/2006/main" noChangeAspect="1"/>
+            </wp:cNvGraphicFramePr>
+            <a:graphic xmlns:a="http://schemas.openxmlformats.org/drawingml/2006/main">
+              <a:graphicData uri="http://schemas.openxmlformats.org/drawingml/2006/picture">
+                <pic:pic xmlns:pic="http://schemas.openxmlformats.org/drawingml/2006/picture">
+                  <pic:nvPicPr>
+                    <pic:cNvPr id="0" name="Picture 1" descr="Macintosh HD:Users:iasmam:Desktop:Screen Shot 2015-02-10 at 19.02.44.png"/>
+                    <pic:cNvPicPr>
+                      <a:picLocks noChangeAspect="1" noChangeArrowheads="1"/>
+                    </pic:cNvPicPr>
+                  </pic:nvPicPr>
+                  <pic:blipFill>
+                    <a:blip r:embed="rId35">
+                      <a:extLst>
+                        <a:ext uri="{28A0092B-C50C-407E-A947-70E740481C1C}">
+                          <a14:useLocalDpi xmlns:a14="http://schemas.microsoft.com/office/drawing/2010/main" val="0"/>
+                        </a:ext>
+                      </a:extLst>
+                    </a:blip>
+                    <a:srcRect/>
+                    <a:stretch>
+                      <a:fillRect/>
+                    </a:stretch>
+                  </pic:blipFill>
+                  <pic:spPr bwMode="auto">
+                    <a:xfrm>
+                      <a:off x="0" y="0"/>
+                      <a:ext cx="3196525" cy="290878"/>
+                    </a:xfrm>
+                    <a:prstGeom prst="rect">
+                      <a:avLst/>
+                    </a:prstGeom>
+                    <a:noFill/>
+                    <a:ln>
+                      <a:noFill/>
+                    </a:ln>
+                  </pic:spPr>
+                </pic:pic>
+              </a:graphicData>
+            </a:graphic>
+          </wp:inline>
+        </w:drawing>
+      </w:r>
+    </w:p>
+    <w:p/>
+    <w:p>
+      <w:proofErr w:type="gramStart"/>
+      <w:r>
+        <w:t>in</w:t>
+      </w:r>
+      <w:proofErr w:type="gramEnd"/>
+      <w:r>
+        <w:t xml:space="preserve"> the structure we get we have the following fields:</w:t>
+      </w:r>
+    </w:p>
+    <w:p>
+      <w:pPr>
+        <w:pStyle w:val="ListParagraph"/>
+        <w:numPr>
+          <w:ilvl w:val="0"/>
+          <w:numId w:val="11"/>
+        </w:numPr>
+      </w:pPr>
+      <w:r>
+        <w:t>Track (is track per cell)</w:t>
+      </w:r>
+    </w:p>
+    <w:p>
+      <w:pPr>
+        <w:pStyle w:val="ListParagraph"/>
+        <w:numPr>
+          <w:ilvl w:val="0"/>
+          <w:numId w:val="11"/>
+        </w:numPr>
+      </w:pPr>
+      <w:r>
+        <w:t>Speed (is the speed of the cell)</w:t>
+      </w:r>
+    </w:p>
+    <w:p>
+      <w:pPr>
+        <w:pStyle w:val="ListParagraph"/>
+        <w:numPr>
+          <w:ilvl w:val="0"/>
+          <w:numId w:val="11"/>
+        </w:numPr>
+      </w:pPr>
+      <w:r>
+        <w:t>Average speed is the average speed per tack</w:t>
+      </w:r>
+    </w:p>
+    <w:p>
+      <w:pPr>
+        <w:pStyle w:val="ListParagraph"/>
+        <w:numPr>
+          <w:ilvl w:val="0"/>
+          <w:numId w:val="11"/>
+        </w:numPr>
+      </w:pPr>
+      <w:r>
+        <w:t>Angles is the angle per cell</w:t>
+      </w:r>
+    </w:p>
+    <w:p>
+      <w:pPr>
+        <w:pStyle w:val="ListParagraph"/>
+        <w:numPr>
+          <w:ilvl w:val="0"/>
+          <w:numId w:val="11"/>
+        </w:numPr>
+      </w:pPr>
+      <w:proofErr w:type="spellStart"/>
+      <w:r>
+        <w:t>Av_displacement_</w:t>
+      </w:r>
+      <w:proofErr w:type="gramStart"/>
+      <w:r>
+        <w:t>direction</w:t>
+      </w:r>
+      <w:proofErr w:type="spellEnd"/>
+      <w:r>
+        <w:t xml:space="preserve"> :</w:t>
+      </w:r>
+      <w:proofErr w:type="gramEnd"/>
+      <w:r>
+        <w:t xml:space="preserve"> average displacement direction the cell does in its track.</w:t>
+      </w:r>
+    </w:p>
+    <w:p>
+      <w:r>
+        <w:t>If we have N cells segmented, we should have N structures in this array.</w:t>
+      </w:r>
+    </w:p>
+    <w:p/>
+    <w:p/>
+    <w:p/>
+    <w:p>
+      <w:r>
+        <w:t>So the first plot we can generate is with this line</w:t>
+      </w:r>
+    </w:p>
+    <w:p>
+      <w:proofErr w:type="spellStart"/>
+      <w:r>
+        <w:t>Local_direction_rose_</w:t>
+      </w:r>
+      <w:proofErr w:type="gramStart"/>
+      <w:r>
+        <w:t>plots</w:t>
+      </w:r>
+      <w:proofErr w:type="spellEnd"/>
+      <w:r>
+        <w:t>(</w:t>
+      </w:r>
+      <w:proofErr w:type="spellStart"/>
+      <w:proofErr w:type="gramEnd"/>
+      <w:r>
+        <w:t>DynamicData</w:t>
+      </w:r>
+      <w:proofErr w:type="spellEnd"/>
+      <w:r>
+        <w:t>)</w:t>
+      </w:r>
+    </w:p>
+    <w:p>
+      <w:r>
+        <w:t>We can influence in how many slices we want to cut the data. “</w:t>
+      </w:r>
+      <w:proofErr w:type="spellStart"/>
+      <w:r>
+        <w:t>Nbins</w:t>
+      </w:r>
+      <w:proofErr w:type="spellEnd"/>
+      <w:r>
+        <w:t>=[10 6]</w:t>
+      </w:r>
+      <w:proofErr w:type="gramStart"/>
+      <w:r>
+        <w:t>;</w:t>
+      </w:r>
+      <w:proofErr w:type="gramEnd"/>
+      <w:r>
+        <w:t xml:space="preserve">” in the source code is the important line. </w:t>
+      </w:r>
+    </w:p>
+    <w:p>
+      <w:r>
+        <w:t>We get than this graph:</w:t>
+      </w:r>
+      <w:r>
+        <w:t xml:space="preserve"> This shows the local directions in the grids. </w:t>
+      </w:r>
+    </w:p>
+    <w:p>
+      <w:r>
+        <w:rPr>
+          <w:noProof/>
+        </w:rPr>
+        <w:drawing>
+          <wp:inline distT="0" distB="0" distL="0" distR="0" wp14:anchorId="01F8B8BB" wp14:editId="6BE45B4B">
+            <wp:extent cx="2691752" cy="2367366"/>
+            <wp:effectExtent l="0" t="0" r="1270" b="0"/>
+            <wp:docPr id="29" name="Picture 29" descr="Macintosh HD:Users:iasmam:Desktop:Screen Shot 2015-02-10 at 19.09.04.png"/>
+            <wp:cNvGraphicFramePr>
+              <a:graphicFrameLocks xmlns:a="http://schemas.openxmlformats.org/drawingml/2006/main" noChangeAspect="1"/>
+            </wp:cNvGraphicFramePr>
+            <a:graphic xmlns:a="http://schemas.openxmlformats.org/drawingml/2006/main">
+              <a:graphicData uri="http://schemas.openxmlformats.org/drawingml/2006/picture">
+                <pic:pic xmlns:pic="http://schemas.openxmlformats.org/drawingml/2006/picture">
+                  <pic:nvPicPr>
+                    <pic:cNvPr id="0" name="Picture 2" descr="Macintosh HD:Users:iasmam:Desktop:Screen Shot 2015-02-10 at 19.09.04.png"/>
+                    <pic:cNvPicPr>
+                      <a:picLocks noChangeAspect="1" noChangeArrowheads="1"/>
+                    </pic:cNvPicPr>
+                  </pic:nvPicPr>
+                  <pic:blipFill>
+                    <a:blip r:embed="rId36">
+                      <a:extLst>
+                        <a:ext uri="{28A0092B-C50C-407E-A947-70E740481C1C}">
+                          <a14:useLocalDpi xmlns:a14="http://schemas.microsoft.com/office/drawing/2010/main" val="0"/>
+                        </a:ext>
+                      </a:extLst>
+                    </a:blip>
+                    <a:srcRect/>
+                    <a:stretch>
+                      <a:fillRect/>
+                    </a:stretch>
+                  </pic:blipFill>
+                  <pic:spPr bwMode="auto">
+                    <a:xfrm>
+                      <a:off x="0" y="0"/>
+                      <a:ext cx="2691752" cy="2367366"/>
+                    </a:xfrm>
+                    <a:prstGeom prst="rect">
+                      <a:avLst/>
+                    </a:prstGeom>
+                    <a:noFill/>
+                    <a:ln>
+                      <a:noFill/>
+                    </a:ln>
+                  </pic:spPr>
+                </pic:pic>
+              </a:graphicData>
+            </a:graphic>
+          </wp:inline>
+        </w:drawing>
+      </w:r>
+    </w:p>
+    <w:p/>
+    <w:p/>
+    <w:p>
+      <w:r>
+        <w:t>The othe</w:t>
+      </w:r>
+      <w:r>
+        <w:t>r figure we can create is by typing this:</w:t>
+      </w:r>
+    </w:p>
+    <w:p/>
+    <w:p>
+      <w:proofErr w:type="spellStart"/>
+      <w:r>
+        <w:t>Exemplar_direction_rose_</w:t>
+      </w:r>
+      <w:proofErr w:type="gramStart"/>
+      <w:r>
+        <w:t>plots</w:t>
+      </w:r>
+      <w:proofErr w:type="spellEnd"/>
+      <w:r>
+        <w:t>(</w:t>
+      </w:r>
+      <w:proofErr w:type="spellStart"/>
+      <w:proofErr w:type="gramEnd"/>
+      <w:r>
+        <w:t>DynamicData</w:t>
+      </w:r>
+      <w:proofErr w:type="spellEnd"/>
+      <w:r>
+        <w:t xml:space="preserve">, </w:t>
+      </w:r>
+      <w:proofErr w:type="spellStart"/>
+      <w:r>
+        <w:t>CellShapeData</w:t>
+      </w:r>
+      <w:proofErr w:type="spellEnd"/>
+      <w:r>
+        <w:t>, 2, '/Users/</w:t>
+      </w:r>
+      <w:proofErr w:type="spellStart"/>
+      <w:r>
+        <w:t>iasmam</w:t>
+      </w:r>
+      <w:proofErr w:type="spellEnd"/>
+      <w:r>
+        <w:t>/Desktop/</w:t>
+      </w:r>
+      <w:proofErr w:type="spellStart"/>
+      <w:r>
+        <w:t>SamTest</w:t>
+      </w:r>
+      <w:proofErr w:type="spellEnd"/>
+      <w:r>
+        <w:t>')</w:t>
+      </w:r>
+    </w:p>
+    <w:p/>
+    <w:p/>
+    <w:p>
+      <w:pPr>
+        <w:pStyle w:val="ListParagraph"/>
+        <w:numPr>
+          <w:ilvl w:val="0"/>
+          <w:numId w:val="12"/>
+        </w:numPr>
+      </w:pPr>
+      <w:r>
+        <w:t>Dynamic Data comes from Folder 7 first step.</w:t>
+      </w:r>
+    </w:p>
+    <w:p>
+      <w:pPr>
+        <w:pStyle w:val="ListParagraph"/>
+        <w:numPr>
+          <w:ilvl w:val="0"/>
+          <w:numId w:val="12"/>
+        </w:numPr>
+      </w:pPr>
+      <w:proofErr w:type="spellStart"/>
+      <w:r>
+        <w:t>CellShapeData</w:t>
+      </w:r>
+      <w:proofErr w:type="spellEnd"/>
+      <w:r>
+        <w:t xml:space="preserve"> (big sample)</w:t>
+      </w:r>
+    </w:p>
+    <w:p>
+      <w:pPr>
+        <w:pStyle w:val="ListParagraph"/>
+        <w:numPr>
+          <w:ilvl w:val="0"/>
+          <w:numId w:val="12"/>
+        </w:numPr>
+      </w:pPr>
+      <w:r>
+        <w:t xml:space="preserve">2 is the number of cluster, we have determined this in step 3, by looking at the </w:t>
+      </w:r>
+      <w:proofErr w:type="spellStart"/>
+      <w:r>
+        <w:t>dendogram</w:t>
+      </w:r>
+      <w:proofErr w:type="spellEnd"/>
+      <w:r>
+        <w:t>.</w:t>
+      </w:r>
+    </w:p>
+    <w:p>
+      <w:pPr>
+        <w:pStyle w:val="ListParagraph"/>
+        <w:numPr>
+          <w:ilvl w:val="0"/>
+          <w:numId w:val="12"/>
+        </w:numPr>
+      </w:pPr>
+      <w:proofErr w:type="spellStart"/>
+      <w:r>
+        <w:t>Foldername</w:t>
+      </w:r>
+      <w:proofErr w:type="spellEnd"/>
+      <w:r>
+        <w:t xml:space="preserve">, to get the </w:t>
+      </w:r>
+      <w:proofErr w:type="spellStart"/>
+      <w:r>
+        <w:t>AffinityDatasample</w:t>
+      </w:r>
+      <w:proofErr w:type="spellEnd"/>
+      <w:r>
+        <w:t xml:space="preserve"> files, in detail, they are</w:t>
+      </w:r>
+    </w:p>
+    <w:p>
+      <w:pPr>
+        <w:pStyle w:val="ListParagraph"/>
+        <w:numPr>
+          <w:ilvl w:val="1"/>
+          <w:numId w:val="12"/>
+        </w:numPr>
+      </w:pPr>
+      <w:proofErr w:type="spellStart"/>
+      <w:r>
+        <w:t>APclusterOutput</w:t>
+      </w:r>
+      <w:r>
+        <w:t>.mat</w:t>
+      </w:r>
+      <w:proofErr w:type="spellEnd"/>
+      <w:r>
+        <w:t xml:space="preserve"> </w:t>
+      </w:r>
+    </w:p>
+    <w:p>
+      <w:pPr>
+        <w:pStyle w:val="ListParagraph"/>
+        <w:numPr>
+          <w:ilvl w:val="1"/>
+          <w:numId w:val="12"/>
+        </w:numPr>
+      </w:pPr>
+      <w:proofErr w:type="spellStart"/>
+      <w:r>
+        <w:t>Wish_list.mat</w:t>
+      </w:r>
+      <w:proofErr w:type="spellEnd"/>
+    </w:p>
+    <w:p>
+      <w:pPr>
+        <w:pStyle w:val="ListParagraph"/>
+        <w:numPr>
+          <w:ilvl w:val="1"/>
+          <w:numId w:val="12"/>
+        </w:numPr>
+      </w:pPr>
+      <w:proofErr w:type="spellStart"/>
+      <w:r>
+        <w:t>Linkagemat.mat</w:t>
+      </w:r>
+      <w:proofErr w:type="spellEnd"/>
+    </w:p>
+    <w:p/>
+    <w:p>
       <w:bookmarkStart w:id="0" w:name="_GoBack"/>
       <w:bookmarkEnd w:id="0"/>
     </w:p>
-    <w:p/>
-    <w:p/>
+    <w:p>
+      <w:r>
+        <w:t>The graph we get is the on in the bottom.</w:t>
+      </w:r>
+    </w:p>
+    <w:p/>
+    <w:p/>
+    <w:p>
+      <w:r>
+        <w:rPr>
+          <w:noProof/>
+        </w:rPr>
+        <w:drawing>
+          <wp:inline distT="0" distB="0" distL="0" distR="0" wp14:anchorId="2A15DCF9" wp14:editId="65F1EF35">
+            <wp:extent cx="4404218" cy="3886200"/>
+            <wp:effectExtent l="0" t="0" r="0" b="0"/>
+            <wp:docPr id="30" name="Picture 30" descr="Macintosh HD:Users:iasmam:Desktop:Screen Shot 2015-02-10 at 19.11.37.png"/>
+            <wp:cNvGraphicFramePr>
+              <a:graphicFrameLocks xmlns:a="http://schemas.openxmlformats.org/drawingml/2006/main" noChangeAspect="1"/>
+            </wp:cNvGraphicFramePr>
+            <a:graphic xmlns:a="http://schemas.openxmlformats.org/drawingml/2006/main">
+              <a:graphicData uri="http://schemas.openxmlformats.org/drawingml/2006/picture">
+                <pic:pic xmlns:pic="http://schemas.openxmlformats.org/drawingml/2006/picture">
+                  <pic:nvPicPr>
+                    <pic:cNvPr id="0" name="Picture 3" descr="Macintosh HD:Users:iasmam:Desktop:Screen Shot 2015-02-10 at 19.11.37.png"/>
+                    <pic:cNvPicPr>
+                      <a:picLocks noChangeAspect="1" noChangeArrowheads="1"/>
+                    </pic:cNvPicPr>
+                  </pic:nvPicPr>
+                  <pic:blipFill>
+                    <a:blip r:embed="rId37">
+                      <a:extLst>
+                        <a:ext uri="{28A0092B-C50C-407E-A947-70E740481C1C}">
+                          <a14:useLocalDpi xmlns:a14="http://schemas.microsoft.com/office/drawing/2010/main" val="0"/>
+                        </a:ext>
+                      </a:extLst>
+                    </a:blip>
+                    <a:srcRect/>
+                    <a:stretch>
+                      <a:fillRect/>
+                    </a:stretch>
+                  </pic:blipFill>
+                  <pic:spPr bwMode="auto">
+                    <a:xfrm>
+                      <a:off x="0" y="0"/>
+                      <a:ext cx="4404218" cy="3886200"/>
+                    </a:xfrm>
+                    <a:prstGeom prst="rect">
+                      <a:avLst/>
+                    </a:prstGeom>
+                    <a:noFill/>
+                    <a:ln>
+                      <a:noFill/>
+                    </a:ln>
+                  </pic:spPr>
+                </pic:pic>
+              </a:graphicData>
+            </a:graphic>
+          </wp:inline>
+        </w:drawing>
+      </w:r>
+    </w:p>
     <w:sectPr>
-      <w:footerReference w:type="even" r:id="rId35"/>
-      <w:footerReference w:type="default" r:id="rId36"/>
+      <w:footerReference w:type="even" r:id="rId38"/>
+      <w:footerReference w:type="default" r:id="rId39"/>
       <w:pgSz w:w="11900" w:h="16840"/>
       <w:pgMar w:top="1440" w:right="1800" w:bottom="1440" w:left="1800" w:header="708" w:footer="708" w:gutter="0"/>
       <w:cols w:space="708"/>
@@ -2475,7 +3857,7 @@
         <w:rStyle w:val="PageNumber"/>
         <w:noProof/>
       </w:rPr>
-      <w:t>10</w:t>
+      <w:t>12</w:t>
     </w:r>
     <w:r>
       <w:rPr>
@@ -2714,6 +4096,119 @@
     </w:lvl>
   </w:abstractNum>
   <w:abstractNum w:abstractNumId="2">
+    <w:nsid w:val="30613FA9"/>
+    <w:multiLevelType w:val="hybridMultilevel"/>
+    <w:tmpl w:val="F3CA54C4"/>
+    <w:lvl w:ilvl="0" w:tplc="04090001">
+      <w:start w:val="1"/>
+      <w:numFmt w:val="bullet"/>
+      <w:lvlText w:val=""/>
+      <w:lvlJc w:val="left"/>
+      <w:pPr>
+        <w:ind w:left="720" w:hanging="360"/>
+      </w:pPr>
+      <w:rPr>
+        <w:rFonts w:ascii="Symbol" w:hAnsi="Symbol" w:hint="default"/>
+      </w:rPr>
+    </w:lvl>
+    <w:lvl w:ilvl="1" w:tplc="04090003">
+      <w:start w:val="1"/>
+      <w:numFmt w:val="bullet"/>
+      <w:lvlText w:val="o"/>
+      <w:lvlJc w:val="left"/>
+      <w:pPr>
+        <w:ind w:left="1440" w:hanging="360"/>
+      </w:pPr>
+      <w:rPr>
+        <w:rFonts w:ascii="Courier New" w:hAnsi="Courier New" w:hint="default"/>
+      </w:rPr>
+    </w:lvl>
+    <w:lvl w:ilvl="2" w:tplc="04090005" w:tentative="1">
+      <w:start w:val="1"/>
+      <w:numFmt w:val="bullet"/>
+      <w:lvlText w:val=""/>
+      <w:lvlJc w:val="left"/>
+      <w:pPr>
+        <w:ind w:left="2160" w:hanging="360"/>
+      </w:pPr>
+      <w:rPr>
+        <w:rFonts w:ascii="Wingdings" w:hAnsi="Wingdings" w:hint="default"/>
+      </w:rPr>
+    </w:lvl>
+    <w:lvl w:ilvl="3" w:tplc="04090001" w:tentative="1">
+      <w:start w:val="1"/>
+      <w:numFmt w:val="bullet"/>
+      <w:lvlText w:val=""/>
+      <w:lvlJc w:val="left"/>
+      <w:pPr>
+        <w:ind w:left="2880" w:hanging="360"/>
+      </w:pPr>
+      <w:rPr>
+        <w:rFonts w:ascii="Symbol" w:hAnsi="Symbol" w:hint="default"/>
+      </w:rPr>
+    </w:lvl>
+    <w:lvl w:ilvl="4" w:tplc="04090003" w:tentative="1">
+      <w:start w:val="1"/>
+      <w:numFmt w:val="bullet"/>
+      <w:lvlText w:val="o"/>
+      <w:lvlJc w:val="left"/>
+      <w:pPr>
+        <w:ind w:left="3600" w:hanging="360"/>
+      </w:pPr>
+      <w:rPr>
+        <w:rFonts w:ascii="Courier New" w:hAnsi="Courier New" w:hint="default"/>
+      </w:rPr>
+    </w:lvl>
+    <w:lvl w:ilvl="5" w:tplc="04090005" w:tentative="1">
+      <w:start w:val="1"/>
+      <w:numFmt w:val="bullet"/>
+      <w:lvlText w:val=""/>
+      <w:lvlJc w:val="left"/>
+      <w:pPr>
+        <w:ind w:left="4320" w:hanging="360"/>
+      </w:pPr>
+      <w:rPr>
+        <w:rFonts w:ascii="Wingdings" w:hAnsi="Wingdings" w:hint="default"/>
+      </w:rPr>
+    </w:lvl>
+    <w:lvl w:ilvl="6" w:tplc="04090001" w:tentative="1">
+      <w:start w:val="1"/>
+      <w:numFmt w:val="bullet"/>
+      <w:lvlText w:val=""/>
+      <w:lvlJc w:val="left"/>
+      <w:pPr>
+        <w:ind w:left="5040" w:hanging="360"/>
+      </w:pPr>
+      <w:rPr>
+        <w:rFonts w:ascii="Symbol" w:hAnsi="Symbol" w:hint="default"/>
+      </w:rPr>
+    </w:lvl>
+    <w:lvl w:ilvl="7" w:tplc="04090003" w:tentative="1">
+      <w:start w:val="1"/>
+      <w:numFmt w:val="bullet"/>
+      <w:lvlText w:val="o"/>
+      <w:lvlJc w:val="left"/>
+      <w:pPr>
+        <w:ind w:left="5760" w:hanging="360"/>
+      </w:pPr>
+      <w:rPr>
+        <w:rFonts w:ascii="Courier New" w:hAnsi="Courier New" w:hint="default"/>
+      </w:rPr>
+    </w:lvl>
+    <w:lvl w:ilvl="8" w:tplc="04090005" w:tentative="1">
+      <w:start w:val="1"/>
+      <w:numFmt w:val="bullet"/>
+      <w:lvlText w:val=""/>
+      <w:lvlJc w:val="left"/>
+      <w:pPr>
+        <w:ind w:left="6480" w:hanging="360"/>
+      </w:pPr>
+      <w:rPr>
+        <w:rFonts w:ascii="Wingdings" w:hAnsi="Wingdings" w:hint="default"/>
+      </w:rPr>
+    </w:lvl>
+  </w:abstractNum>
+  <w:abstractNum w:abstractNumId="3">
     <w:nsid w:val="374A50C3"/>
     <w:multiLevelType w:val="hybridMultilevel"/>
     <w:tmpl w:val="1B5E4D62"/>
@@ -2826,7 +4321,7 @@
       </w:rPr>
     </w:lvl>
   </w:abstractNum>
-  <w:abstractNum w:abstractNumId="3">
+  <w:abstractNum w:abstractNumId="4">
     <w:nsid w:val="42475F10"/>
     <w:multiLevelType w:val="hybridMultilevel"/>
     <w:tmpl w:val="725EE26A"/>
@@ -2939,7 +4434,120 @@
       </w:rPr>
     </w:lvl>
   </w:abstractNum>
-  <w:abstractNum w:abstractNumId="4">
+  <w:abstractNum w:abstractNumId="5">
+    <w:nsid w:val="53EB232D"/>
+    <w:multiLevelType w:val="hybridMultilevel"/>
+    <w:tmpl w:val="4C084FE8"/>
+    <w:lvl w:ilvl="0" w:tplc="04090001">
+      <w:start w:val="1"/>
+      <w:numFmt w:val="bullet"/>
+      <w:lvlText w:val=""/>
+      <w:lvlJc w:val="left"/>
+      <w:pPr>
+        <w:ind w:left="720" w:hanging="360"/>
+      </w:pPr>
+      <w:rPr>
+        <w:rFonts w:ascii="Symbol" w:hAnsi="Symbol" w:hint="default"/>
+      </w:rPr>
+    </w:lvl>
+    <w:lvl w:ilvl="1" w:tplc="04090003" w:tentative="1">
+      <w:start w:val="1"/>
+      <w:numFmt w:val="bullet"/>
+      <w:lvlText w:val="o"/>
+      <w:lvlJc w:val="left"/>
+      <w:pPr>
+        <w:ind w:left="1440" w:hanging="360"/>
+      </w:pPr>
+      <w:rPr>
+        <w:rFonts w:ascii="Courier New" w:hAnsi="Courier New" w:hint="default"/>
+      </w:rPr>
+    </w:lvl>
+    <w:lvl w:ilvl="2" w:tplc="04090005" w:tentative="1">
+      <w:start w:val="1"/>
+      <w:numFmt w:val="bullet"/>
+      <w:lvlText w:val=""/>
+      <w:lvlJc w:val="left"/>
+      <w:pPr>
+        <w:ind w:left="2160" w:hanging="360"/>
+      </w:pPr>
+      <w:rPr>
+        <w:rFonts w:ascii="Wingdings" w:hAnsi="Wingdings" w:hint="default"/>
+      </w:rPr>
+    </w:lvl>
+    <w:lvl w:ilvl="3" w:tplc="04090001" w:tentative="1">
+      <w:start w:val="1"/>
+      <w:numFmt w:val="bullet"/>
+      <w:lvlText w:val=""/>
+      <w:lvlJc w:val="left"/>
+      <w:pPr>
+        <w:ind w:left="2880" w:hanging="360"/>
+      </w:pPr>
+      <w:rPr>
+        <w:rFonts w:ascii="Symbol" w:hAnsi="Symbol" w:hint="default"/>
+      </w:rPr>
+    </w:lvl>
+    <w:lvl w:ilvl="4" w:tplc="04090003" w:tentative="1">
+      <w:start w:val="1"/>
+      <w:numFmt w:val="bullet"/>
+      <w:lvlText w:val="o"/>
+      <w:lvlJc w:val="left"/>
+      <w:pPr>
+        <w:ind w:left="3600" w:hanging="360"/>
+      </w:pPr>
+      <w:rPr>
+        <w:rFonts w:ascii="Courier New" w:hAnsi="Courier New" w:hint="default"/>
+      </w:rPr>
+    </w:lvl>
+    <w:lvl w:ilvl="5" w:tplc="04090005" w:tentative="1">
+      <w:start w:val="1"/>
+      <w:numFmt w:val="bullet"/>
+      <w:lvlText w:val=""/>
+      <w:lvlJc w:val="left"/>
+      <w:pPr>
+        <w:ind w:left="4320" w:hanging="360"/>
+      </w:pPr>
+      <w:rPr>
+        <w:rFonts w:ascii="Wingdings" w:hAnsi="Wingdings" w:hint="default"/>
+      </w:rPr>
+    </w:lvl>
+    <w:lvl w:ilvl="6" w:tplc="04090001" w:tentative="1">
+      <w:start w:val="1"/>
+      <w:numFmt w:val="bullet"/>
+      <w:lvlText w:val=""/>
+      <w:lvlJc w:val="left"/>
+      <w:pPr>
+        <w:ind w:left="5040" w:hanging="360"/>
+      </w:pPr>
+      <w:rPr>
+        <w:rFonts w:ascii="Symbol" w:hAnsi="Symbol" w:hint="default"/>
+      </w:rPr>
+    </w:lvl>
+    <w:lvl w:ilvl="7" w:tplc="04090003" w:tentative="1">
+      <w:start w:val="1"/>
+      <w:numFmt w:val="bullet"/>
+      <w:lvlText w:val="o"/>
+      <w:lvlJc w:val="left"/>
+      <w:pPr>
+        <w:ind w:left="5760" w:hanging="360"/>
+      </w:pPr>
+      <w:rPr>
+        <w:rFonts w:ascii="Courier New" w:hAnsi="Courier New" w:hint="default"/>
+      </w:rPr>
+    </w:lvl>
+    <w:lvl w:ilvl="8" w:tplc="04090005" w:tentative="1">
+      <w:start w:val="1"/>
+      <w:numFmt w:val="bullet"/>
+      <w:lvlText w:val=""/>
+      <w:lvlJc w:val="left"/>
+      <w:pPr>
+        <w:ind w:left="6480" w:hanging="360"/>
+      </w:pPr>
+      <w:rPr>
+        <w:rFonts w:ascii="Wingdings" w:hAnsi="Wingdings" w:hint="default"/>
+      </w:rPr>
+    </w:lvl>
+  </w:abstractNum>
+  <w:abstractNum w:abstractNumId="6">
     <w:nsid w:val="71F875D9"/>
     <w:multiLevelType w:val="hybridMultilevel"/>
     <w:tmpl w:val="A312989E"/>
@@ -3052,7 +4660,7 @@
       </w:rPr>
     </w:lvl>
   </w:abstractNum>
-  <w:abstractNum w:abstractNumId="5">
+  <w:abstractNum w:abstractNumId="7">
     <w:nsid w:val="74C035EA"/>
     <w:multiLevelType w:val="hybridMultilevel"/>
     <w:tmpl w:val="165AEF9E"/>
@@ -3165,7 +4773,7 @@
       </w:rPr>
     </w:lvl>
   </w:abstractNum>
-  <w:abstractNum w:abstractNumId="6">
+  <w:abstractNum w:abstractNumId="8">
     <w:nsid w:val="75C435B5"/>
     <w:multiLevelType w:val="hybridMultilevel"/>
     <w:tmpl w:val="59D0D248"/>
@@ -3278,7 +4886,7 @@
       </w:rPr>
     </w:lvl>
   </w:abstractNum>
-  <w:abstractNum w:abstractNumId="7">
+  <w:abstractNum w:abstractNumId="9">
     <w:nsid w:val="7ADF1490"/>
     <w:multiLevelType w:val="hybridMultilevel"/>
     <w:tmpl w:val="F342C9D8"/>
@@ -3391,7 +4999,7 @@
       </w:rPr>
     </w:lvl>
   </w:abstractNum>
-  <w:abstractNum w:abstractNumId="8">
+  <w:abstractNum w:abstractNumId="10">
     <w:nsid w:val="7C7C7B7C"/>
     <w:multiLevelType w:val="hybridMultilevel"/>
     <w:tmpl w:val="213EC35A"/>
@@ -3504,11 +5112,124 @@
       </w:rPr>
     </w:lvl>
   </w:abstractNum>
+  <w:abstractNum w:abstractNumId="11">
+    <w:nsid w:val="7CCF55D2"/>
+    <w:multiLevelType w:val="hybridMultilevel"/>
+    <w:tmpl w:val="770A2DA4"/>
+    <w:lvl w:ilvl="0" w:tplc="04090001">
+      <w:start w:val="1"/>
+      <w:numFmt w:val="bullet"/>
+      <w:lvlText w:val=""/>
+      <w:lvlJc w:val="left"/>
+      <w:pPr>
+        <w:ind w:left="720" w:hanging="360"/>
+      </w:pPr>
+      <w:rPr>
+        <w:rFonts w:ascii="Symbol" w:hAnsi="Symbol" w:hint="default"/>
+      </w:rPr>
+    </w:lvl>
+    <w:lvl w:ilvl="1" w:tplc="04090003" w:tentative="1">
+      <w:start w:val="1"/>
+      <w:numFmt w:val="bullet"/>
+      <w:lvlText w:val="o"/>
+      <w:lvlJc w:val="left"/>
+      <w:pPr>
+        <w:ind w:left="1440" w:hanging="360"/>
+      </w:pPr>
+      <w:rPr>
+        <w:rFonts w:ascii="Courier New" w:hAnsi="Courier New" w:hint="default"/>
+      </w:rPr>
+    </w:lvl>
+    <w:lvl w:ilvl="2" w:tplc="04090005" w:tentative="1">
+      <w:start w:val="1"/>
+      <w:numFmt w:val="bullet"/>
+      <w:lvlText w:val=""/>
+      <w:lvlJc w:val="left"/>
+      <w:pPr>
+        <w:ind w:left="2160" w:hanging="360"/>
+      </w:pPr>
+      <w:rPr>
+        <w:rFonts w:ascii="Wingdings" w:hAnsi="Wingdings" w:hint="default"/>
+      </w:rPr>
+    </w:lvl>
+    <w:lvl w:ilvl="3" w:tplc="04090001" w:tentative="1">
+      <w:start w:val="1"/>
+      <w:numFmt w:val="bullet"/>
+      <w:lvlText w:val=""/>
+      <w:lvlJc w:val="left"/>
+      <w:pPr>
+        <w:ind w:left="2880" w:hanging="360"/>
+      </w:pPr>
+      <w:rPr>
+        <w:rFonts w:ascii="Symbol" w:hAnsi="Symbol" w:hint="default"/>
+      </w:rPr>
+    </w:lvl>
+    <w:lvl w:ilvl="4" w:tplc="04090003" w:tentative="1">
+      <w:start w:val="1"/>
+      <w:numFmt w:val="bullet"/>
+      <w:lvlText w:val="o"/>
+      <w:lvlJc w:val="left"/>
+      <w:pPr>
+        <w:ind w:left="3600" w:hanging="360"/>
+      </w:pPr>
+      <w:rPr>
+        <w:rFonts w:ascii="Courier New" w:hAnsi="Courier New" w:hint="default"/>
+      </w:rPr>
+    </w:lvl>
+    <w:lvl w:ilvl="5" w:tplc="04090005" w:tentative="1">
+      <w:start w:val="1"/>
+      <w:numFmt w:val="bullet"/>
+      <w:lvlText w:val=""/>
+      <w:lvlJc w:val="left"/>
+      <w:pPr>
+        <w:ind w:left="4320" w:hanging="360"/>
+      </w:pPr>
+      <w:rPr>
+        <w:rFonts w:ascii="Wingdings" w:hAnsi="Wingdings" w:hint="default"/>
+      </w:rPr>
+    </w:lvl>
+    <w:lvl w:ilvl="6" w:tplc="04090001" w:tentative="1">
+      <w:start w:val="1"/>
+      <w:numFmt w:val="bullet"/>
+      <w:lvlText w:val=""/>
+      <w:lvlJc w:val="left"/>
+      <w:pPr>
+        <w:ind w:left="5040" w:hanging="360"/>
+      </w:pPr>
+      <w:rPr>
+        <w:rFonts w:ascii="Symbol" w:hAnsi="Symbol" w:hint="default"/>
+      </w:rPr>
+    </w:lvl>
+    <w:lvl w:ilvl="7" w:tplc="04090003" w:tentative="1">
+      <w:start w:val="1"/>
+      <w:numFmt w:val="bullet"/>
+      <w:lvlText w:val="o"/>
+      <w:lvlJc w:val="left"/>
+      <w:pPr>
+        <w:ind w:left="5760" w:hanging="360"/>
+      </w:pPr>
+      <w:rPr>
+        <w:rFonts w:ascii="Courier New" w:hAnsi="Courier New" w:hint="default"/>
+      </w:rPr>
+    </w:lvl>
+    <w:lvl w:ilvl="8" w:tplc="04090005" w:tentative="1">
+      <w:start w:val="1"/>
+      <w:numFmt w:val="bullet"/>
+      <w:lvlText w:val=""/>
+      <w:lvlJc w:val="left"/>
+      <w:pPr>
+        <w:ind w:left="6480" w:hanging="360"/>
+      </w:pPr>
+      <w:rPr>
+        <w:rFonts w:ascii="Wingdings" w:hAnsi="Wingdings" w:hint="default"/>
+      </w:rPr>
+    </w:lvl>
+  </w:abstractNum>
   <w:num w:numId="1">
-    <w:abstractNumId w:val="7"/>
+    <w:abstractNumId w:val="9"/>
   </w:num>
   <w:num w:numId="2">
-    <w:abstractNumId w:val="3"/>
+    <w:abstractNumId w:val="4"/>
   </w:num>
   <w:num w:numId="3">
     <w:abstractNumId w:val="0"/>
@@ -3517,19 +5238,28 @@
     <w:abstractNumId w:val="1"/>
   </w:num>
   <w:num w:numId="5">
+    <w:abstractNumId w:val="8"/>
+  </w:num>
+  <w:num w:numId="6">
     <w:abstractNumId w:val="6"/>
   </w:num>
-  <w:num w:numId="6">
-    <w:abstractNumId w:val="4"/>
-  </w:num>
   <w:num w:numId="7">
-    <w:abstractNumId w:val="2"/>
+    <w:abstractNumId w:val="3"/>
   </w:num>
   <w:num w:numId="8">
-    <w:abstractNumId w:val="8"/>
+    <w:abstractNumId w:val="10"/>
   </w:num>
   <w:num w:numId="9">
+    <w:abstractNumId w:val="7"/>
+  </w:num>
+  <w:num w:numId="10">
+    <w:abstractNumId w:val="11"/>
+  </w:num>
+  <w:num w:numId="11">
     <w:abstractNumId w:val="5"/>
+  </w:num>
+  <w:num w:numId="12">
+    <w:abstractNumId w:val="2"/>
   </w:num>
 </w:numbering>
 </file>
@@ -3713,6 +5443,30 @@
       <w:szCs w:val="32"/>
     </w:rPr>
   </w:style>
+  <w:style w:type="paragraph" w:styleId="Heading2">
+    <w:name w:val="heading 2"/>
+    <w:basedOn w:val="Normal"/>
+    <w:next w:val="Normal"/>
+    <w:link w:val="Heading2Char"/>
+    <w:uiPriority w:val="9"/>
+    <w:unhideWhenUsed/>
+    <w:qFormat/>
+    <w:rsid w:val="000B65A9"/>
+    <w:pPr>
+      <w:keepNext/>
+      <w:keepLines/>
+      <w:spacing w:before="200"/>
+      <w:outlineLvl w:val="1"/>
+    </w:pPr>
+    <w:rPr>
+      <w:rFonts w:asciiTheme="majorHAnsi" w:eastAsiaTheme="majorEastAsia" w:hAnsiTheme="majorHAnsi" w:cstheme="majorBidi"/>
+      <w:b/>
+      <w:bCs/>
+      <w:color w:val="4F81BD" w:themeColor="accent1"/>
+      <w:sz w:val="26"/>
+      <w:szCs w:val="26"/>
+    </w:rPr>
+  </w:style>
   <w:style w:type="character" w:default="1" w:styleId="DefaultParagraphFont">
     <w:name w:val="Default Paragraph Font"/>
     <w:uiPriority w:val="1"/>
@@ -3842,6 +5596,21 @@
     <w:semiHidden/>
     <w:unhideWhenUsed/>
     <w:rsid w:val="002B00A4"/>
+  </w:style>
+  <w:style w:type="character" w:customStyle="1" w:styleId="Heading2Char">
+    <w:name w:val="Heading 2 Char"/>
+    <w:basedOn w:val="DefaultParagraphFont"/>
+    <w:link w:val="Heading2"/>
+    <w:uiPriority w:val="9"/>
+    <w:rsid w:val="000B65A9"/>
+    <w:rPr>
+      <w:rFonts w:asciiTheme="majorHAnsi" w:eastAsiaTheme="majorEastAsia" w:hAnsiTheme="majorHAnsi" w:cstheme="majorBidi"/>
+      <w:b/>
+      <w:bCs/>
+      <w:color w:val="4F81BD" w:themeColor="accent1"/>
+      <w:sz w:val="26"/>
+      <w:szCs w:val="26"/>
+    </w:rPr>
   </w:style>
 </w:styles>
 </file>
@@ -4025,6 +5794,30 @@
       <w:szCs w:val="32"/>
     </w:rPr>
   </w:style>
+  <w:style w:type="paragraph" w:styleId="Heading2">
+    <w:name w:val="heading 2"/>
+    <w:basedOn w:val="Normal"/>
+    <w:next w:val="Normal"/>
+    <w:link w:val="Heading2Char"/>
+    <w:uiPriority w:val="9"/>
+    <w:unhideWhenUsed/>
+    <w:qFormat/>
+    <w:rsid w:val="000B65A9"/>
+    <w:pPr>
+      <w:keepNext/>
+      <w:keepLines/>
+      <w:spacing w:before="200"/>
+      <w:outlineLvl w:val="1"/>
+    </w:pPr>
+    <w:rPr>
+      <w:rFonts w:asciiTheme="majorHAnsi" w:eastAsiaTheme="majorEastAsia" w:hAnsiTheme="majorHAnsi" w:cstheme="majorBidi"/>
+      <w:b/>
+      <w:bCs/>
+      <w:color w:val="4F81BD" w:themeColor="accent1"/>
+      <w:sz w:val="26"/>
+      <w:szCs w:val="26"/>
+    </w:rPr>
+  </w:style>
   <w:style w:type="character" w:default="1" w:styleId="DefaultParagraphFont">
     <w:name w:val="Default Paragraph Font"/>
     <w:uiPriority w:val="1"/>
@@ -4154,6 +5947,21 @@
     <w:semiHidden/>
     <w:unhideWhenUsed/>
     <w:rsid w:val="002B00A4"/>
+  </w:style>
+  <w:style w:type="character" w:customStyle="1" w:styleId="Heading2Char">
+    <w:name w:val="Heading 2 Char"/>
+    <w:basedOn w:val="DefaultParagraphFont"/>
+    <w:link w:val="Heading2"/>
+    <w:uiPriority w:val="9"/>
+    <w:rsid w:val="000B65A9"/>
+    <w:rPr>
+      <w:rFonts w:asciiTheme="majorHAnsi" w:eastAsiaTheme="majorEastAsia" w:hAnsiTheme="majorHAnsi" w:cstheme="majorBidi"/>
+      <w:b/>
+      <w:bCs/>
+      <w:color w:val="4F81BD" w:themeColor="accent1"/>
+      <w:sz w:val="26"/>
+      <w:szCs w:val="26"/>
+    </w:rPr>
   </w:style>
 </w:styles>
 </file>

</xml_diff>

<commit_message>
update shape slicer to draw combined figure, and distinct figure. updated also tutorial
</commit_message>
<xml_diff>
--- a/Tutorial/tutorial.docx
+++ b/Tutorial/tutorial.docx
@@ -28,13 +28,8 @@
       </w:r>
     </w:p>
     <w:p>
-      <w:proofErr w:type="spellStart"/>
-      <w:r>
-        <w:t>RunMeFirst</w:t>
-      </w:r>
-      <w:proofErr w:type="spellEnd"/>
-      <w:r>
-        <w:t>.</w:t>
+      <w:r>
+        <w:t>RunMeFirst.</w:t>
       </w:r>
     </w:p>
     <w:p>
@@ -70,45 +65,13 @@
         </w:numPr>
       </w:pPr>
       <w:r>
-        <w:t xml:space="preserve">Path (that can be </w:t>
-      </w:r>
-      <w:proofErr w:type="spellStart"/>
-      <w:r>
-        <w:t>reg</w:t>
-      </w:r>
-      <w:proofErr w:type="spellEnd"/>
-      <w:r>
-        <w:t xml:space="preserve"> expression)</w:t>
-      </w:r>
-    </w:p>
-    <w:p/>
-    <w:p>
-      <w:r>
-        <w:t xml:space="preserve">DV becomes a </w:t>
-      </w:r>
-      <w:proofErr w:type="spellStart"/>
-      <w:r>
-        <w:t>matlab</w:t>
-      </w:r>
-      <w:proofErr w:type="spellEnd"/>
-      <w:r>
-        <w:t xml:space="preserve"> variables</w:t>
-      </w:r>
-      <w:proofErr w:type="gramStart"/>
-      <w:r>
-        <w:t>;  This</w:t>
-      </w:r>
-      <w:proofErr w:type="gramEnd"/>
-      <w:r>
-        <w:t xml:space="preserve"> one does the segmentation . </w:t>
-      </w:r>
-      <w:proofErr w:type="gramStart"/>
-      <w:r>
-        <w:t>which</w:t>
-      </w:r>
-      <w:proofErr w:type="gramEnd"/>
-      <w:r>
-        <w:t xml:space="preserve"> can take quite a while. As a rule of thumb, it 1500 </w:t>
+        <w:t>Path (that can be reg expression)</w:t>
+      </w:r>
+    </w:p>
+    <w:p/>
+    <w:p>
+      <w:r>
+        <w:t xml:space="preserve">DV becomes a matlab variables;  This one does the segmentation . which can take quite a while. As a rule of thumb, it 1500 </w:t>
       </w:r>
     </w:p>
     <w:p/>
@@ -120,18 +83,8 @@
           <w:numId w:val="5"/>
         </w:numPr>
       </w:pPr>
-      <w:proofErr w:type="spellStart"/>
-      <w:proofErr w:type="gramStart"/>
-      <w:r>
-        <w:t>RunMeFirst</w:t>
-      </w:r>
-      <w:proofErr w:type="spellEnd"/>
-      <w:r>
-        <w:t>(</w:t>
-      </w:r>
-      <w:proofErr w:type="gramEnd"/>
-      <w:r>
-        <w:t>1, 11,12</w:t>
+      <w:r>
+        <w:t>RunMeFirst(1, 11,12</w:t>
       </w:r>
       <w:r>
         <w:t>, '/Users/iasmam/Desktop/SamJ_Code_and_Data/DemoData/GLA6_exp3_220713_untreated01_114_R3D.dv','/Users/iasmam/Desktop/SamTest' )</w:t>
@@ -270,50 +223,17 @@
       </w:r>
     </w:p>
     <w:p>
-      <w:proofErr w:type="gramStart"/>
-      <w:r>
-        <w:t>This are</w:t>
-      </w:r>
-      <w:proofErr w:type="gramEnd"/>
-      <w:r>
-        <w:t xml:space="preserve"> the two parameters directly in the code, that influence how the </w:t>
-      </w:r>
-      <w:proofErr w:type="spellStart"/>
-      <w:r>
-        <w:t>segmenation</w:t>
-      </w:r>
-      <w:proofErr w:type="spellEnd"/>
-      <w:r>
-        <w:t xml:space="preserve"> is done. </w:t>
-      </w:r>
-    </w:p>
-    <w:p>
-      <w:proofErr w:type="spellStart"/>
-      <w:r>
-        <w:t>Rangeband</w:t>
-      </w:r>
-      <w:proofErr w:type="spellEnd"/>
-      <w:r>
-        <w:t>= how much noise it is picking up</w:t>
+      <w:r>
+        <w:t xml:space="preserve">This are the two parameters directly in the code, that influence how the segmenation is done. </w:t>
+      </w:r>
+    </w:p>
+    <w:p>
+      <w:r>
+        <w:t>Rangeband= how much noise it is picking up</w:t>
       </w:r>
       <w:r>
         <w:br/>
-      </w:r>
-      <w:proofErr w:type="spellStart"/>
-      <w:r>
-        <w:t>spagtialband</w:t>
-      </w:r>
-      <w:proofErr w:type="spellEnd"/>
-      <w:r>
-        <w:t xml:space="preserve">= how large a cell is (say 3 is the </w:t>
-      </w:r>
-      <w:proofErr w:type="spellStart"/>
-      <w:r>
-        <w:t>readious</w:t>
-      </w:r>
-      <w:proofErr w:type="spellEnd"/>
-      <w:r>
-        <w:t>… if a cell is large, say always larger than 10, you might want 10, as the smallest cluster).</w:t>
+        <w:t>spagtialband= how large a cell is (say 3 is the readious… if a cell is large, say always larger than 10, you might want 10, as the smallest cluster).</w:t>
       </w:r>
     </w:p>
     <w:p/>
@@ -326,13 +246,8 @@
     <w:p/>
     <w:p>
       <w:r>
-        <w:t xml:space="preserve">The next step involves opening a </w:t>
-      </w:r>
-      <w:proofErr w:type="spellStart"/>
-      <w:r>
-        <w:t>guid</w:t>
-      </w:r>
-      <w:proofErr w:type="spellEnd"/>
+        <w:t>The next step involves opening a guid</w:t>
+      </w:r>
     </w:p>
     <w:p>
       <w:r>
@@ -342,15 +257,7 @@
     <w:p>
       <w:r>
         <w:lastRenderedPageBreak/>
-        <w:t xml:space="preserve">Open in </w:t>
-      </w:r>
-      <w:proofErr w:type="spellStart"/>
-      <w:r>
-        <w:t>Matlab</w:t>
-      </w:r>
-      <w:proofErr w:type="spellEnd"/>
-      <w:r>
-        <w:t xml:space="preserve"> this file and start it</w:t>
+        <w:t>Open in Matlab this file and start it</w:t>
       </w:r>
       <w:r>
         <w:t>. You should see:</w:t>
@@ -556,7 +463,6 @@
           <w:szCs w:val="24"/>
         </w:rPr>
       </w:pPr>
-      <w:proofErr w:type="gramStart"/>
       <w:r>
         <w:rPr>
           <w:rFonts w:asciiTheme="minorHAnsi" w:eastAsiaTheme="minorEastAsia" w:hAnsiTheme="minorHAnsi" w:cstheme="minorBidi"/>
@@ -566,19 +472,7 @@
           <w:sz w:val="24"/>
           <w:szCs w:val="24"/>
         </w:rPr>
-        <w:t>Now to open a stack.</w:t>
-      </w:r>
-      <w:proofErr w:type="gramEnd"/>
-      <w:r>
-        <w:rPr>
-          <w:rFonts w:asciiTheme="minorHAnsi" w:eastAsiaTheme="minorEastAsia" w:hAnsiTheme="minorHAnsi" w:cstheme="minorBidi"/>
-          <w:b w:val="0"/>
-          <w:bCs w:val="0"/>
-          <w:color w:val="auto"/>
-          <w:sz w:val="24"/>
-          <w:szCs w:val="24"/>
-        </w:rPr>
-        <w:t xml:space="preserve"> You have to enter the experiment number and the number of the stack (see below)</w:t>
+        <w:t>Now to open a stack. You have to enter the experiment number and the number of the stack (see below)</w:t>
       </w:r>
     </w:p>
     <w:p>
@@ -665,7 +559,6 @@
           <w:szCs w:val="24"/>
         </w:rPr>
       </w:pPr>
-      <w:proofErr w:type="gramStart"/>
       <w:r>
         <w:rPr>
           <w:rFonts w:asciiTheme="minorHAnsi" w:eastAsiaTheme="minorEastAsia" w:hAnsiTheme="minorHAnsi" w:cstheme="minorBidi"/>
@@ -675,43 +568,7 @@
           <w:sz w:val="24"/>
           <w:szCs w:val="24"/>
         </w:rPr>
-        <w:t xml:space="preserve">If </w:t>
-      </w:r>
-      <w:proofErr w:type="spellStart"/>
-      <w:r>
-        <w:rPr>
-          <w:rFonts w:asciiTheme="minorHAnsi" w:eastAsiaTheme="minorEastAsia" w:hAnsiTheme="minorHAnsi" w:cstheme="minorBidi"/>
-          <w:b w:val="0"/>
-          <w:bCs w:val="0"/>
-          <w:color w:val="auto"/>
-          <w:sz w:val="24"/>
-          <w:szCs w:val="24"/>
-        </w:rPr>
-        <w:t>everthing</w:t>
-      </w:r>
-      <w:proofErr w:type="spellEnd"/>
-      <w:r>
-        <w:rPr>
-          <w:rFonts w:asciiTheme="minorHAnsi" w:eastAsiaTheme="minorEastAsia" w:hAnsiTheme="minorHAnsi" w:cstheme="minorBidi"/>
-          <w:b w:val="0"/>
-          <w:bCs w:val="0"/>
-          <w:color w:val="auto"/>
-          <w:sz w:val="24"/>
-          <w:szCs w:val="24"/>
-        </w:rPr>
-        <w:t xml:space="preserve"> was working out.</w:t>
-      </w:r>
-      <w:proofErr w:type="gramEnd"/>
-      <w:r>
-        <w:rPr>
-          <w:rFonts w:asciiTheme="minorHAnsi" w:eastAsiaTheme="minorEastAsia" w:hAnsiTheme="minorHAnsi" w:cstheme="minorBidi"/>
-          <w:b w:val="0"/>
-          <w:bCs w:val="0"/>
-          <w:color w:val="auto"/>
-          <w:sz w:val="24"/>
-          <w:szCs w:val="24"/>
-        </w:rPr>
-        <w:t xml:space="preserve"> You</w:t>
+        <w:t>If everthing was working out. You</w:t>
       </w:r>
       <w:r>
         <w:rPr>
@@ -785,23 +642,7 @@
     <w:p/>
     <w:p>
       <w:r>
-        <w:t xml:space="preserve">This interface permits you to manually correct things. Say I would like to remove the </w:t>
-      </w:r>
-      <w:proofErr w:type="gramStart"/>
-      <w:r>
-        <w:t>small detected</w:t>
-      </w:r>
-      <w:proofErr w:type="gramEnd"/>
-      <w:r>
-        <w:t xml:space="preserve"> cell here, I would </w:t>
-      </w:r>
-      <w:proofErr w:type="spellStart"/>
-      <w:r>
-        <w:t>Shft+Click</w:t>
-      </w:r>
-      <w:proofErr w:type="spellEnd"/>
-      <w:r>
-        <w:t xml:space="preserve"> on it, and then save the data. Saving the data, means that I generate 3 new files for the stack. CewllArray001.mat</w:t>
+        <w:t>This interface permits you to manually correct things. Say I would like to remove the small detected cell here, I would Shft+Click on it, and then save the data. Saving the data, means that I generate 3 new files for the stack. CewllArray001.mat</w:t>
       </w:r>
     </w:p>
     <w:p>
@@ -888,15 +729,7 @@
         </w:numPr>
       </w:pPr>
       <w:r>
-        <w:t xml:space="preserve">You can delete cell shapes (also </w:t>
-      </w:r>
-      <w:proofErr w:type="spellStart"/>
-      <w:r>
-        <w:t>froma</w:t>
-      </w:r>
-      <w:proofErr w:type="spellEnd"/>
-      <w:r>
-        <w:t xml:space="preserve"> specific point)</w:t>
+        <w:t>You can delete cell shapes (also froma specific point)</w:t>
       </w:r>
     </w:p>
     <w:p>
@@ -920,15 +753,7 @@
         </w:numPr>
       </w:pPr>
       <w:r>
-        <w:t xml:space="preserve">There </w:t>
-      </w:r>
-      <w:proofErr w:type="gramStart"/>
-      <w:r>
-        <w:t>are instruction</w:t>
-      </w:r>
-      <w:proofErr w:type="gramEnd"/>
-      <w:r>
-        <w:t xml:space="preserve"> on the movie.</w:t>
+        <w:t>There are instruction on the movie.</w:t>
       </w:r>
     </w:p>
     <w:p>
@@ -941,15 +766,7 @@
         <w:t xml:space="preserve">You can toggle </w:t>
       </w:r>
       <w:r>
-        <w:t xml:space="preserve">off the </w:t>
-      </w:r>
-      <w:proofErr w:type="gramStart"/>
-      <w:r>
-        <w:t>short lived</w:t>
-      </w:r>
-      <w:proofErr w:type="gramEnd"/>
-      <w:r>
-        <w:t xml:space="preserve"> ones, and you can toggle of the small ones. Be careful as the two annul each other. Which is pretty annoying. </w:t>
+        <w:t xml:space="preserve">off the short lived ones, and you can toggle of the small ones. Be careful as the two annul each other. Which is pretty annoying. </w:t>
       </w:r>
     </w:p>
     <w:p/>
@@ -972,25 +789,12 @@
     </w:p>
     <w:p>
       <w:r>
-        <w:t xml:space="preserve">Say, you have corrected all files, then you are ready for the next step: in Folder 1-ImageSegmantation Full, there is the file </w:t>
-      </w:r>
-      <w:proofErr w:type="spellStart"/>
-      <w:r>
-        <w:t>MakeBigStructs.m</w:t>
-      </w:r>
-      <w:proofErr w:type="spellEnd"/>
-    </w:p>
-    <w:p>
-      <w:r>
-        <w:t xml:space="preserve">Open it in </w:t>
-      </w:r>
-      <w:proofErr w:type="spellStart"/>
-      <w:r>
-        <w:t>Matlab</w:t>
-      </w:r>
-      <w:proofErr w:type="spellEnd"/>
-      <w:r>
-        <w:t xml:space="preserve"> and click on the “Run” Button.</w:t>
+        <w:t>Say, you have corrected all files, then you are ready for the next step: in Folder 1-ImageSegmantation Full, there is the file MakeBigStructs.m</w:t>
+      </w:r>
+    </w:p>
+    <w:p>
+      <w:r>
+        <w:t>Open it in Matlab and click on the “Run” Button.</w:t>
       </w:r>
     </w:p>
     <w:p/>
@@ -1052,15 +856,7 @@
     <w:p/>
     <w:p>
       <w:r>
-        <w:t xml:space="preserve">There should be an explorer that opens, and you should enter as the directory, the </w:t>
-      </w:r>
-      <w:proofErr w:type="spellStart"/>
-      <w:r>
-        <w:t>experminet</w:t>
-      </w:r>
-      <w:proofErr w:type="spellEnd"/>
-      <w:r>
-        <w:t xml:space="preserve"> directory you have been using. </w:t>
+        <w:t xml:space="preserve">There should be an explorer that opens, and you should enter as the directory, the experminet directory you have been using. </w:t>
       </w:r>
     </w:p>
     <w:p/>
@@ -1123,23 +919,7 @@
     <w:p/>
     <w:p>
       <w:r>
-        <w:t xml:space="preserve">After selecting the folder, the program should create 2 new files in the folder, namely </w:t>
-      </w:r>
-      <w:proofErr w:type="spellStart"/>
-      <w:r>
-        <w:t>Bigcellarrayandindex.mat</w:t>
-      </w:r>
-      <w:proofErr w:type="spellEnd"/>
-      <w:r>
-        <w:t xml:space="preserve"> and </w:t>
-      </w:r>
-      <w:proofErr w:type="spellStart"/>
-      <w:r>
-        <w:t>BigCellDataStruct.mat</w:t>
-      </w:r>
-      <w:proofErr w:type="spellEnd"/>
-      <w:r>
-        <w:t xml:space="preserve"> (see below).</w:t>
+        <w:t>After selecting the folder, the program should create 2 new files in the folder, namely Bigcellarrayandindex.mat and BigCellDataStruct.mat (see below).</w:t>
       </w:r>
     </w:p>
     <w:p>
@@ -1222,43 +1002,14 @@
       <w:r>
         <w:t>And open the script “</w:t>
       </w:r>
-      <w:proofErr w:type="spellStart"/>
       <w:r>
         <w:t>RunShapeManifoldEmbedding</w:t>
       </w:r>
       <w:r>
-        <w:t>.m</w:t>
-      </w:r>
-      <w:proofErr w:type="spellEnd"/>
-      <w:r>
-        <w:t xml:space="preserve">” in </w:t>
-      </w:r>
-      <w:proofErr w:type="spellStart"/>
-      <w:r>
-        <w:t>Matlab</w:t>
-      </w:r>
-      <w:proofErr w:type="spellEnd"/>
-      <w:r>
-        <w:t xml:space="preserve">. Click on the “Run” Button in </w:t>
-      </w:r>
-      <w:proofErr w:type="spellStart"/>
-      <w:r>
-        <w:t>Matlab</w:t>
-      </w:r>
-      <w:proofErr w:type="spellEnd"/>
-      <w:r>
-        <w:t xml:space="preserve">, and the script should ask you for experiment </w:t>
-      </w:r>
-      <w:r>
-        <w:t xml:space="preserve">folder (as before). Select the folder and when the script </w:t>
-      </w:r>
-      <w:proofErr w:type="spellStart"/>
-      <w:r>
-        <w:t>complets</w:t>
-      </w:r>
-      <w:proofErr w:type="spellEnd"/>
-      <w:r>
-        <w:t xml:space="preserve"> correctly, you should see the following dialog box.</w:t>
+        <w:t xml:space="preserve">.m” in Matlab. Click on the “Run” Button in Matlab, and the script should ask you for experiment </w:t>
+      </w:r>
+      <w:r>
+        <w:t>folder (as before). Select the folder and when the script complets correctly, you should see the following dialog box.</w:t>
       </w:r>
       <w:r>
         <w:br/>
@@ -1325,26 +1076,13 @@
         <w:t>Also</w:t>
       </w:r>
       <w:r>
-        <w:t xml:space="preserve">, if the </w:t>
-      </w:r>
-      <w:proofErr w:type="gramStart"/>
-      <w:r>
-        <w:t>program run</w:t>
-      </w:r>
-      <w:proofErr w:type="gramEnd"/>
-      <w:r>
-        <w:t xml:space="preserve"> correctly, you should have the file “</w:t>
-      </w:r>
-      <w:proofErr w:type="spellStart"/>
+        <w:t>, if the program run correctly, you should have the file “</w:t>
+      </w:r>
       <w:r>
         <w:t>CellShapeData</w:t>
       </w:r>
       <w:r>
-        <w:t>.mat</w:t>
-      </w:r>
-      <w:proofErr w:type="spellEnd"/>
-      <w:r>
-        <w:t>” in your experiment folder.</w:t>
+        <w:t>.mat” in your experiment folder.</w:t>
       </w:r>
     </w:p>
     <w:p/>
@@ -1356,7 +1094,6 @@
       </w:r>
     </w:p>
     <w:p>
-      <w:proofErr w:type="gramStart"/>
       <w:r>
         <w:t>“</w:t>
       </w:r>
@@ -1369,38 +1106,16 @@
       <w:r>
         <w:t>.</w:t>
       </w:r>
-      <w:proofErr w:type="gramEnd"/>
     </w:p>
     <w:p>
       <w:r>
         <w:t xml:space="preserve">Open the program: </w:t>
       </w:r>
-      <w:proofErr w:type="spellStart"/>
       <w:r>
         <w:t>Run_Affinnity_Progagation</w:t>
       </w:r>
       <w:r>
-        <w:t>.m</w:t>
-      </w:r>
-      <w:proofErr w:type="spellEnd"/>
-      <w:r>
-        <w:t xml:space="preserve"> in </w:t>
-      </w:r>
-      <w:proofErr w:type="spellStart"/>
-      <w:r>
-        <w:t>Matlab</w:t>
-      </w:r>
-      <w:proofErr w:type="spellEnd"/>
-      <w:r>
-        <w:t xml:space="preserve"> and click “Run”. It should ask for your </w:t>
-      </w:r>
-      <w:proofErr w:type="spellStart"/>
-      <w:r>
-        <w:t>ExperimentFolder</w:t>
-      </w:r>
-      <w:proofErr w:type="spellEnd"/>
-      <w:r>
-        <w:t xml:space="preserve">. </w:t>
+        <w:t xml:space="preserve">.m in Matlab and click “Run”. It should ask for your ExperimentFolder. </w:t>
       </w:r>
       <w:r>
         <w:t xml:space="preserve">After selecting, the programs will run </w:t>
@@ -1488,16 +1203,11 @@
       <w:r>
         <w:t>Open  “</w:t>
       </w:r>
-      <w:proofErr w:type="spellStart"/>
       <w:r>
         <w:t>unordered_list</w:t>
       </w:r>
       <w:r>
-        <w:t>.m</w:t>
-      </w:r>
-      <w:proofErr w:type="spellEnd"/>
-      <w:r>
-        <w:t xml:space="preserve">” and click on Run. Again select your experiment folder, and then the program should run through. You should get 2 figures. </w:t>
+        <w:t xml:space="preserve">.m” and click on Run. Again select your experiment folder, and then the program should run through. You should get 2 figures. </w:t>
       </w:r>
     </w:p>
     <w:p/>
@@ -1626,30 +1336,12 @@
     </w:p>
     <w:p>
       <w:r>
-        <w:t xml:space="preserve">Sometimes, the unordered list might produce too many classes. Than, we first look at the </w:t>
-      </w:r>
-      <w:proofErr w:type="spellStart"/>
-      <w:r>
-        <w:t>dendogram</w:t>
-      </w:r>
-      <w:proofErr w:type="spellEnd"/>
-      <w:r>
-        <w:t>, by entering zero to the file.</w:t>
-      </w:r>
-    </w:p>
-    <w:p>
-      <w:proofErr w:type="spellStart"/>
-      <w:proofErr w:type="gramStart"/>
-      <w:r>
-        <w:t>ordered</w:t>
-      </w:r>
-      <w:proofErr w:type="gramEnd"/>
-      <w:r>
-        <w:t>_list</w:t>
-      </w:r>
-      <w:proofErr w:type="spellEnd"/>
-      <w:r>
-        <w:t>(</w:t>
+        <w:t>Sometimes, the unordered list might produce too many classes. Than, we first look at the dendogram, by entering zero to the file.</w:t>
+      </w:r>
+    </w:p>
+    <w:p>
+      <w:r>
+        <w:t>ordered_list(</w:t>
       </w:r>
       <w:r>
         <w:rPr>
@@ -1723,18 +1415,8 @@
       </w:r>
     </w:p>
     <w:p>
-      <w:proofErr w:type="spellStart"/>
-      <w:proofErr w:type="gramStart"/>
-      <w:r>
-        <w:t>ordered</w:t>
-      </w:r>
-      <w:proofErr w:type="gramEnd"/>
-      <w:r>
-        <w:t>_list</w:t>
-      </w:r>
-      <w:proofErr w:type="spellEnd"/>
-      <w:r>
-        <w:t>(</w:t>
+      <w:r>
+        <w:t>ordered_list(</w:t>
       </w:r>
       <w:r>
         <w:rPr>
@@ -1860,63 +1542,58 @@
     <w:p>
       <w:pPr>
         <w:pStyle w:val="Heading1"/>
+        <w:pageBreakBefore/>
       </w:pPr>
       <w:r>
         <w:t>4 Shape Slicer</w:t>
       </w:r>
     </w:p>
-    <w:p>
-      <w:r>
-        <w:t xml:space="preserve">To run shape </w:t>
-      </w:r>
-      <w:proofErr w:type="spellStart"/>
-      <w:r>
-        <w:t>sliser</w:t>
-      </w:r>
-      <w:proofErr w:type="spellEnd"/>
-      <w:r>
-        <w:t>, go to Folder 4</w:t>
+    <w:p/>
+    <w:p>
+      <w:r>
+        <w:t>To run shape sliser, go to Folder 4</w:t>
       </w:r>
     </w:p>
     <w:p>
       <w:r>
         <w:t>Run “</w:t>
       </w:r>
-      <w:proofErr w:type="spellStart"/>
-      <w:r>
-        <w:t>Run_SpaceSlicer</w:t>
-      </w:r>
-      <w:proofErr w:type="spellEnd"/>
-      <w:proofErr w:type="gramStart"/>
-      <w:r>
-        <w:t>( )</w:t>
-      </w:r>
-      <w:proofErr w:type="gramEnd"/>
+      <w:r>
+        <w:t>Run_SpaceSlicer( )</w:t>
+      </w:r>
       <w:r>
         <w:t xml:space="preserve">” it asks you for the experiment directory. </w:t>
       </w:r>
       <w:r>
-        <w:t xml:space="preserve">Select the folder and </w:t>
-      </w:r>
-      <w:proofErr w:type="spellStart"/>
-      <w:r>
-        <w:t>rund</w:t>
-      </w:r>
-      <w:proofErr w:type="spellEnd"/>
-      <w:r>
-        <w:t xml:space="preserve"> the program. You should get the following 3 figures.</w:t>
-      </w:r>
-    </w:p>
-    <w:p>
+        <w:t>Select the folder and rund the program. You should get the following 3 figures.</w:t>
+      </w:r>
+    </w:p>
+    <w:p/>
+    <w:p>
+      <w:r>
+        <w:t xml:space="preserve">When the program runs successfully, you should receive four different figures as output. One of those figures should look somewhat similar to the figure below. If you click on the figure under File </w:t>
+      </w:r>
+      <w:r>
+        <w:sym w:font="Wingdings" w:char="F0E0"/>
+      </w:r>
+      <w:r>
+        <w:t xml:space="preserve"> Save As… you can save the figure in vector format and modify with any graphic program. </w:t>
+      </w:r>
+    </w:p>
+    <w:p/>
+    <w:p>
+      <w:pPr>
+        <w:keepNext/>
+      </w:pPr>
       <w:r>
         <w:rPr>
           <w:noProof/>
         </w:rPr>
         <w:drawing>
-          <wp:inline distT="0" distB="0" distL="0" distR="0" wp14:anchorId="5CCDFCFF" wp14:editId="6A44C3ED">
-            <wp:extent cx="1539085" cy="1371600"/>
-            <wp:effectExtent l="0" t="0" r="10795" b="0"/>
-            <wp:docPr id="5" name="Picture 5" descr="Macintosh HD:Users:iasmam:Desktop:Screen Shot 2015-02-10 at 15.51.55.png"/>
+          <wp:inline distT="0" distB="0" distL="0" distR="0" wp14:anchorId="5DDED5C7" wp14:editId="48BC2A09">
+            <wp:extent cx="3082225" cy="2710783"/>
+            <wp:effectExtent l="0" t="0" r="0" b="7620"/>
+            <wp:docPr id="31" name="Picture 31" descr="Macintosh HD:Users:iasmam:Desktop:Screen Shot 2015-02-11 at 15.06.28.png"/>
             <wp:cNvGraphicFramePr>
               <a:graphicFrameLocks xmlns:a="http://schemas.openxmlformats.org/drawingml/2006/main" noChangeAspect="1"/>
             </wp:cNvGraphicFramePr>
@@ -1924,7 +1601,7 @@
               <a:graphicData uri="http://schemas.openxmlformats.org/drawingml/2006/picture">
                 <pic:pic xmlns:pic="http://schemas.openxmlformats.org/drawingml/2006/picture">
                   <pic:nvPicPr>
-                    <pic:cNvPr id="0" name="Picture 1" descr="Macintosh HD:Users:iasmam:Desktop:Screen Shot 2015-02-10 at 15.51.55.png"/>
+                    <pic:cNvPr id="0" name="Picture 1" descr="Macintosh HD:Users:iasmam:Desktop:Screen Shot 2015-02-11 at 15.06.28.png"/>
                     <pic:cNvPicPr>
                       <a:picLocks noChangeAspect="1" noChangeArrowheads="1"/>
                     </pic:cNvPicPr>
@@ -1945,7 +1622,7 @@
                   <pic:spPr bwMode="auto">
                     <a:xfrm>
                       <a:off x="0" y="0"/>
-                      <a:ext cx="1539354" cy="1371839"/>
+                      <a:ext cx="3082225" cy="2710783"/>
                     </a:xfrm>
                     <a:prstGeom prst="rect">
                       <a:avLst/>
@@ -1961,15 +1638,62 @@
           </wp:inline>
         </w:drawing>
       </w:r>
+    </w:p>
+    <w:p>
+      <w:pPr>
+        <w:pStyle w:val="Caption"/>
+      </w:pPr>
+      <w:r>
+        <w:t xml:space="preserve">Figure </w:t>
+      </w:r>
+      <w:r>
+        <w:fldChar w:fldCharType="begin"/>
+      </w:r>
+      <w:r>
+        <w:instrText xml:space="preserve"> SEQ Figure \* ARABIC </w:instrText>
+      </w:r>
+      <w:r>
+        <w:fldChar w:fldCharType="separate"/>
+      </w:r>
+      <w:r>
+        <w:rPr>
+          <w:noProof/>
+        </w:rPr>
+        <w:t>1</w:t>
+      </w:r>
+      <w:r>
+        <w:rPr>
+          <w:noProof/>
+        </w:rPr>
+        <w:fldChar w:fldCharType="end"/>
+      </w:r>
+      <w:r>
+        <w:t xml:space="preserve"> Sliced Shape Space: blue figures indicate average space in slices along the x-axis, green figures indicate average shape in slices along the y-axis.</w:t>
+      </w:r>
+    </w:p>
+    <w:p/>
+    <w:p>
+      <w:r>
+        <w:t xml:space="preserve">However, the program also </w:t>
+      </w:r>
+      <w:r>
+        <w:t xml:space="preserve">produces the single parts of the programs individually, e.g. the average figures along the axis as well as only the content, permitting maximum flexibility in graph creation. </w:t>
+      </w:r>
+    </w:p>
+    <w:p/>
+    <w:p>
+      <w:pPr>
+        <w:keepNext/>
+      </w:pPr>
       <w:r>
         <w:rPr>
           <w:noProof/>
         </w:rPr>
         <w:drawing>
-          <wp:inline distT="0" distB="0" distL="0" distR="0" wp14:anchorId="5DE8C5CD" wp14:editId="6351651A">
-            <wp:extent cx="1553878" cy="1371113"/>
-            <wp:effectExtent l="0" t="0" r="0" b="635"/>
-            <wp:docPr id="6" name="Picture 6" descr="Macintosh HD:Users:iasmam:Desktop:Screen Shot 2015-02-10 at 15.51.44.png"/>
+          <wp:inline distT="0" distB="0" distL="0" distR="0" wp14:anchorId="68708A62" wp14:editId="61347F3B">
+            <wp:extent cx="1620000" cy="1419892"/>
+            <wp:effectExtent l="0" t="0" r="5715" b="2540"/>
+            <wp:docPr id="32" name="Picture 32" descr="Macintosh HD:Users:iasmam:Desktop:Screen Shot 2015-02-11 at 15.07.18.png"/>
             <wp:cNvGraphicFramePr>
               <a:graphicFrameLocks xmlns:a="http://schemas.openxmlformats.org/drawingml/2006/main" noChangeAspect="1"/>
             </wp:cNvGraphicFramePr>
@@ -1977,7 +1701,7 @@
               <a:graphicData uri="http://schemas.openxmlformats.org/drawingml/2006/picture">
                 <pic:pic xmlns:pic="http://schemas.openxmlformats.org/drawingml/2006/picture">
                   <pic:nvPicPr>
-                    <pic:cNvPr id="0" name="Picture 2" descr="Macintosh HD:Users:iasmam:Desktop:Screen Shot 2015-02-10 at 15.51.44.png"/>
+                    <pic:cNvPr id="0" name="Picture 2" descr="Macintosh HD:Users:iasmam:Desktop:Screen Shot 2015-02-11 at 15.07.18.png"/>
                     <pic:cNvPicPr>
                       <a:picLocks noChangeAspect="1" noChangeArrowheads="1"/>
                     </pic:cNvPicPr>
@@ -1998,7 +1722,7 @@
                   <pic:spPr bwMode="auto">
                     <a:xfrm>
                       <a:off x="0" y="0"/>
-                      <a:ext cx="1554209" cy="1371405"/>
+                      <a:ext cx="1620000" cy="1419892"/>
                     </a:xfrm>
                     <a:prstGeom prst="rect">
                       <a:avLst/>
@@ -2019,10 +1743,10 @@
           <w:noProof/>
         </w:rPr>
         <w:drawing>
-          <wp:inline distT="0" distB="0" distL="0" distR="0" wp14:anchorId="5EC05B7C" wp14:editId="7E033B2F">
-            <wp:extent cx="1552182" cy="1371600"/>
-            <wp:effectExtent l="0" t="0" r="0" b="0"/>
-            <wp:docPr id="7" name="Picture 7" descr="Macintosh HD:Users:iasmam:Desktop:Screen Shot 2015-02-10 at 15.52.26.png"/>
+          <wp:inline distT="0" distB="0" distL="0" distR="0" wp14:anchorId="247823AB" wp14:editId="5EA420CA">
+            <wp:extent cx="1620000" cy="1424772"/>
+            <wp:effectExtent l="0" t="0" r="5715" b="0"/>
+            <wp:docPr id="33" name="Picture 33" descr="Macintosh HD:Users:iasmam:Desktop:Screen Shot 2015-02-11 at 15.07.02.png"/>
             <wp:cNvGraphicFramePr>
               <a:graphicFrameLocks xmlns:a="http://schemas.openxmlformats.org/drawingml/2006/main" noChangeAspect="1"/>
             </wp:cNvGraphicFramePr>
@@ -2030,7 +1754,7 @@
               <a:graphicData uri="http://schemas.openxmlformats.org/drawingml/2006/picture">
                 <pic:pic xmlns:pic="http://schemas.openxmlformats.org/drawingml/2006/picture">
                   <pic:nvPicPr>
-                    <pic:cNvPr id="0" name="Picture 3" descr="Macintosh HD:Users:iasmam:Desktop:Screen Shot 2015-02-10 at 15.52.26.png"/>
+                    <pic:cNvPr id="0" name="Picture 3" descr="Macintosh HD:Users:iasmam:Desktop:Screen Shot 2015-02-11 at 15.07.02.png"/>
                     <pic:cNvPicPr>
                       <a:picLocks noChangeAspect="1" noChangeArrowheads="1"/>
                     </pic:cNvPicPr>
@@ -2051,7 +1775,7 @@
                   <pic:spPr bwMode="auto">
                     <a:xfrm>
                       <a:off x="0" y="0"/>
-                      <a:ext cx="1552182" cy="1371600"/>
+                      <a:ext cx="1620000" cy="1424772"/>
                     </a:xfrm>
                     <a:prstGeom prst="rect">
                       <a:avLst/>
@@ -2067,38 +1791,102 @@
           </wp:inline>
         </w:drawing>
       </w:r>
-    </w:p>
-    <w:p/>
-    <w:p>
-      <w:proofErr w:type="gramStart"/>
-      <w:r>
-        <w:t xml:space="preserve">The figure </w:t>
-      </w:r>
-      <w:proofErr w:type="spellStart"/>
-      <w:r>
-        <w:t>sam</w:t>
-      </w:r>
-      <w:proofErr w:type="spellEnd"/>
-      <w:r>
-        <w:t xml:space="preserve"> has on page 45 in the thesis draft Anne showed me</w:t>
-      </w:r>
-      <w:proofErr w:type="gramEnd"/>
-      <w:r>
-        <w:t xml:space="preserve">, </w:t>
-      </w:r>
-      <w:proofErr w:type="gramStart"/>
-      <w:r>
-        <w:t>this figure is larger</w:t>
-      </w:r>
-      <w:proofErr w:type="gramEnd"/>
-      <w:r>
-        <w:t>. Also, on the third images, there are figure shapes. They were done with illustrator, and for the method paper, this probably would need to change. But for now it is running.</w:t>
-      </w:r>
-    </w:p>
-    <w:p/>
+      <w:r>
+        <w:rPr>
+          <w:noProof/>
+        </w:rPr>
+        <w:drawing>
+          <wp:inline distT="0" distB="0" distL="0" distR="0" wp14:anchorId="01C5D5C0" wp14:editId="01232E2D">
+            <wp:extent cx="1620000" cy="1429457"/>
+            <wp:effectExtent l="0" t="0" r="5715" b="0"/>
+            <wp:docPr id="34" name="Picture 34" descr="Macintosh HD:Users:iasmam:Desktop:Screen Shot 2015-02-11 at 15.06.38.png"/>
+            <wp:cNvGraphicFramePr>
+              <a:graphicFrameLocks xmlns:a="http://schemas.openxmlformats.org/drawingml/2006/main" noChangeAspect="1"/>
+            </wp:cNvGraphicFramePr>
+            <a:graphic xmlns:a="http://schemas.openxmlformats.org/drawingml/2006/main">
+              <a:graphicData uri="http://schemas.openxmlformats.org/drawingml/2006/picture">
+                <pic:pic xmlns:pic="http://schemas.openxmlformats.org/drawingml/2006/picture">
+                  <pic:nvPicPr>
+                    <pic:cNvPr id="0" name="Picture 4" descr="Macintosh HD:Users:iasmam:Desktop:Screen Shot 2015-02-11 at 15.06.38.png"/>
+                    <pic:cNvPicPr>
+                      <a:picLocks noChangeAspect="1" noChangeArrowheads="1"/>
+                    </pic:cNvPicPr>
+                  </pic:nvPicPr>
+                  <pic:blipFill>
+                    <a:blip r:embed="rId29">
+                      <a:extLst>
+                        <a:ext uri="{28A0092B-C50C-407E-A947-70E740481C1C}">
+                          <a14:useLocalDpi xmlns:a14="http://schemas.microsoft.com/office/drawing/2010/main" val="0"/>
+                        </a:ext>
+                      </a:extLst>
+                    </a:blip>
+                    <a:srcRect/>
+                    <a:stretch>
+                      <a:fillRect/>
+                    </a:stretch>
+                  </pic:blipFill>
+                  <pic:spPr bwMode="auto">
+                    <a:xfrm>
+                      <a:off x="0" y="0"/>
+                      <a:ext cx="1620000" cy="1429457"/>
+                    </a:xfrm>
+                    <a:prstGeom prst="rect">
+                      <a:avLst/>
+                    </a:prstGeom>
+                    <a:noFill/>
+                    <a:ln>
+                      <a:noFill/>
+                    </a:ln>
+                  </pic:spPr>
+                </pic:pic>
+              </a:graphicData>
+            </a:graphic>
+          </wp:inline>
+        </w:drawing>
+      </w:r>
+    </w:p>
+    <w:p>
+      <w:pPr>
+        <w:pStyle w:val="Caption"/>
+      </w:pPr>
+      <w:r>
+        <w:t xml:space="preserve">Figure </w:t>
+      </w:r>
+      <w:r>
+        <w:fldChar w:fldCharType="begin"/>
+      </w:r>
+      <w:r>
+        <w:instrText xml:space="preserve"> SEQ Figure \* ARABIC </w:instrText>
+      </w:r>
+      <w:r>
+        <w:fldChar w:fldCharType="separate"/>
+      </w:r>
+      <w:r>
+        <w:rPr>
+          <w:noProof/>
+        </w:rPr>
+        <w:t>2</w:t>
+      </w:r>
+      <w:r>
+        <w:rPr>
+          <w:noProof/>
+        </w:rPr>
+        <w:fldChar w:fldCharType="end"/>
+      </w:r>
+      <w:r>
+        <w:t>: Partial output: left average figure along the x-axis, middle average figure along the y-axis, and shape in the sliced grid.</w:t>
+      </w:r>
+    </w:p>
+    <w:p/>
+    <w:p/>
+    <w:p>
+      <w:bookmarkStart w:id="0" w:name="_GoBack"/>
+      <w:bookmarkEnd w:id="0"/>
+    </w:p>
     <w:p>
       <w:pPr>
         <w:pStyle w:val="Heading1"/>
+        <w:pageBreakBefore/>
       </w:pPr>
       <w:r>
         <w:t>5 Out of sample extension</w:t>
@@ -2106,15 +1894,7 @@
     </w:p>
     <w:p>
       <w:r>
-        <w:t xml:space="preserve">First, </w:t>
-      </w:r>
-      <w:proofErr w:type="gramStart"/>
-      <w:r>
-        <w:t>For</w:t>
-      </w:r>
-      <w:proofErr w:type="gramEnd"/>
-      <w:r>
-        <w:t xml:space="preserve"> out of sample extension. I need to train new addition to the sample. For this tutorial, I use the same movie but frame 11 &amp; 12. </w:t>
+        <w:t xml:space="preserve">First, For out of sample extension. I need to train new addition to the sample. For this tutorial, I use the same movie but frame 11 &amp; 12. </w:t>
       </w:r>
     </w:p>
     <w:p>
@@ -2125,26 +1905,11 @@
           <w:numId w:val="6"/>
         </w:numPr>
       </w:pPr>
-      <w:proofErr w:type="spellStart"/>
-      <w:r>
-        <w:t>RunMeFirst</w:t>
-      </w:r>
-      <w:proofErr w:type="spellEnd"/>
-      <w:r>
-        <w:t xml:space="preserve"> with this line: </w:t>
-      </w:r>
-      <w:proofErr w:type="spellStart"/>
-      <w:proofErr w:type="gramStart"/>
-      <w:r>
-        <w:t>RunMeFirst</w:t>
-      </w:r>
-      <w:proofErr w:type="spellEnd"/>
-      <w:r>
-        <w:t>(</w:t>
-      </w:r>
-      <w:proofErr w:type="gramEnd"/>
-      <w:r>
-        <w:t>1, 11,12, '/Users/iasmam/Desktop/SamJ_Code_and_Data/DemoData/GLA6_exp3_220713_untreated01_114_R3D.dv','/Users/iasmam/Desktop/SamTest/OOSse' )</w:t>
+      <w:r>
+        <w:t xml:space="preserve">RunMeFirst with this line: </w:t>
+      </w:r>
+      <w:r>
+        <w:t>RunMeFirst(1, 11,12, '/Users/iasmam/Desktop/SamJ_Code_and_Data/DemoData/GLA6_exp3_220713_untreated01_114_R3D.dv','/Users/iasmam/Desktop/SamTest/OOSse' )</w:t>
       </w:r>
     </w:p>
     <w:p>
@@ -2167,11 +1932,9 @@
           <w:numId w:val="6"/>
         </w:numPr>
       </w:pPr>
-      <w:proofErr w:type="spellStart"/>
       <w:r>
         <w:t>MakeStructre</w:t>
       </w:r>
-      <w:proofErr w:type="spellEnd"/>
     </w:p>
     <w:p>
       <w:r>
@@ -2180,87 +1943,19 @@
     </w:p>
     <w:p/>
     <w:p>
-      <w:proofErr w:type="spellStart"/>
-      <w:r>
-        <w:t>LP_OoSE_</w:t>
-      </w:r>
-      <w:proofErr w:type="gramStart"/>
-      <w:r>
-        <w:t>train</w:t>
-      </w:r>
-      <w:proofErr w:type="spellEnd"/>
-      <w:r>
-        <w:t>(</w:t>
-      </w:r>
-      <w:proofErr w:type="spellStart"/>
-      <w:proofErr w:type="gramEnd"/>
-      <w:r>
-        <w:t>CellShapeData</w:t>
-      </w:r>
-      <w:proofErr w:type="spellEnd"/>
-      <w:r>
-        <w:t>, '/Users/</w:t>
-      </w:r>
-      <w:proofErr w:type="spellStart"/>
-      <w:r>
-        <w:t>iasmam</w:t>
-      </w:r>
-      <w:proofErr w:type="spellEnd"/>
-      <w:r>
-        <w:t>/Desktop/</w:t>
-      </w:r>
-      <w:proofErr w:type="spellStart"/>
-      <w:r>
-        <w:t>SamTest</w:t>
-      </w:r>
-      <w:proofErr w:type="spellEnd"/>
-      <w:r>
-        <w:t>/</w:t>
-      </w:r>
-      <w:proofErr w:type="spellStart"/>
-      <w:r>
-        <w:t>OOSse</w:t>
-      </w:r>
-      <w:proofErr w:type="spellEnd"/>
-      <w:r>
-        <w:t>' )</w:t>
-      </w:r>
-    </w:p>
-    <w:p>
-      <w:proofErr w:type="spellStart"/>
-      <w:r>
-        <w:t>CellShape</w:t>
-      </w:r>
-      <w:proofErr w:type="spellEnd"/>
-      <w:r>
-        <w:t xml:space="preserve"> Data comes from </w:t>
-      </w:r>
-      <w:proofErr w:type="spellStart"/>
-      <w:r>
-        <w:t>CellShapeData.mat</w:t>
-      </w:r>
-      <w:proofErr w:type="spellEnd"/>
-      <w:r>
-        <w:t xml:space="preserve"> from the big training set (not from the small set!)</w:t>
-      </w:r>
-    </w:p>
-    <w:p>
-      <w:r>
-        <w:t xml:space="preserve">After this, we have generated in </w:t>
-      </w:r>
-      <w:proofErr w:type="spellStart"/>
-      <w:r>
-        <w:t>OOse</w:t>
-      </w:r>
-      <w:proofErr w:type="spellEnd"/>
-      <w:r>
-        <w:t xml:space="preserve">, the file: </w:t>
-      </w:r>
-      <w:proofErr w:type="spellStart"/>
-      <w:r>
-        <w:t>LP_trained.mat</w:t>
-      </w:r>
-      <w:proofErr w:type="spellEnd"/>
+      <w:r>
+        <w:t>LP_OoSE_train(CellShapeData, '/Users/iasmam/Desktop/SamTest/OOSse' )</w:t>
+      </w:r>
+    </w:p>
+    <w:p>
+      <w:r>
+        <w:t>CellShape Data comes from CellShapeData.mat from the big training set (not from the small set!)</w:t>
+      </w:r>
+    </w:p>
+    <w:p>
+      <w:r>
+        <w:t>After this, we have generated in OOse, the file: LP_trained.mat</w:t>
+      </w:r>
     </w:p>
     <w:p>
       <w:r>
@@ -2285,7 +1980,7 @@
                     </pic:cNvPicPr>
                   </pic:nvPicPr>
                   <pic:blipFill>
-                    <a:blip r:embed="rId29">
+                    <a:blip r:embed="rId30">
                       <a:extLst>
                         <a:ext uri="{28A0092B-C50C-407E-A947-70E740481C1C}">
                           <a14:useLocalDpi xmlns:a14="http://schemas.microsoft.com/office/drawing/2010/main" val="0"/>
@@ -2319,31 +2014,7 @@
     </w:p>
     <w:p>
       <w:r>
-        <w:t xml:space="preserve">The structure </w:t>
-      </w:r>
-      <w:proofErr w:type="spellStart"/>
-      <w:r>
-        <w:t>insiside</w:t>
-      </w:r>
-      <w:proofErr w:type="spellEnd"/>
-      <w:r>
-        <w:t xml:space="preserve"> LP has </w:t>
-      </w:r>
-      <w:proofErr w:type="gramStart"/>
-      <w:r>
-        <w:t>a</w:t>
-      </w:r>
-      <w:proofErr w:type="gramEnd"/>
-      <w:r>
-        <w:t xml:space="preserve"> Nx5 matrix. N is the number of frames we </w:t>
-      </w:r>
-      <w:proofErr w:type="spellStart"/>
-      <w:r>
-        <w:t>analised</w:t>
-      </w:r>
-      <w:proofErr w:type="spellEnd"/>
-      <w:r>
-        <w:t>.</w:t>
+        <w:t>The structure insiside LP has a Nx5 matrix. N is the number of frames we analised.</w:t>
       </w:r>
     </w:p>
     <w:p/>
@@ -2351,16 +2022,12 @@
       <w:r>
         <w:t xml:space="preserve">Next step, we run </w:t>
       </w:r>
-      <w:proofErr w:type="spellStart"/>
       <w:r>
         <w:t>LP_OoSE_run</w:t>
       </w:r>
-      <w:proofErr w:type="spellEnd"/>
-      <w:proofErr w:type="gramStart"/>
       <w:r>
         <w:t>;</w:t>
       </w:r>
-      <w:proofErr w:type="gramEnd"/>
     </w:p>
     <w:p>
       <w:pPr>
@@ -2371,15 +2038,7 @@
         </w:numPr>
       </w:pPr>
       <w:r>
-        <w:t xml:space="preserve">Where </w:t>
-      </w:r>
-      <w:proofErr w:type="spellStart"/>
-      <w:r>
-        <w:t>CellShapeData</w:t>
-      </w:r>
-      <w:proofErr w:type="spellEnd"/>
-      <w:r>
-        <w:t xml:space="preserve"> comes from the big set</w:t>
+        <w:t>Where CellShapeData comes from the big set</w:t>
       </w:r>
     </w:p>
     <w:p>
@@ -2390,122 +2049,28 @@
           <w:numId w:val="7"/>
         </w:numPr>
       </w:pPr>
-      <w:proofErr w:type="spellStart"/>
       <w:r>
         <w:t>BigCellArray</w:t>
       </w:r>
-      <w:proofErr w:type="spellEnd"/>
       <w:r>
         <w:t xml:space="preserve"> comes from the new possible small set.</w:t>
       </w:r>
     </w:p>
     <w:p/>
     <w:p>
-      <w:proofErr w:type="spellStart"/>
-      <w:r>
-        <w:t>LP_OoSE_</w:t>
-      </w:r>
-      <w:proofErr w:type="gramStart"/>
-      <w:r>
-        <w:t>run</w:t>
-      </w:r>
-      <w:proofErr w:type="spellEnd"/>
-      <w:r>
-        <w:t>(</w:t>
-      </w:r>
-      <w:proofErr w:type="spellStart"/>
-      <w:proofErr w:type="gramEnd"/>
-      <w:r>
-        <w:t>CellShapeData</w:t>
-      </w:r>
-      <w:proofErr w:type="spellEnd"/>
-      <w:r>
-        <w:t xml:space="preserve">, </w:t>
-      </w:r>
-      <w:proofErr w:type="spellStart"/>
-      <w:r>
-        <w:t>BigCellArray</w:t>
-      </w:r>
-      <w:proofErr w:type="spellEnd"/>
-      <w:r>
-        <w:t>, '/Users/</w:t>
-      </w:r>
-      <w:proofErr w:type="spellStart"/>
-      <w:r>
-        <w:t>iasmam</w:t>
-      </w:r>
-      <w:proofErr w:type="spellEnd"/>
-      <w:r>
-        <w:t>/Desktop/</w:t>
-      </w:r>
-      <w:proofErr w:type="spellStart"/>
-      <w:r>
-        <w:t>SamTest</w:t>
-      </w:r>
-      <w:proofErr w:type="spellEnd"/>
-      <w:r>
-        <w:t>/</w:t>
-      </w:r>
-      <w:proofErr w:type="spellStart"/>
-      <w:r>
-        <w:t>OOSse</w:t>
-      </w:r>
-      <w:proofErr w:type="spellEnd"/>
-      <w:r>
-        <w:t>/</w:t>
-      </w:r>
-      <w:proofErr w:type="spellStart"/>
-      <w:r>
-        <w:t>LP_trained.mat</w:t>
-      </w:r>
-      <w:proofErr w:type="spellEnd"/>
-      <w:r>
-        <w:t>', '/Users/</w:t>
-      </w:r>
-      <w:proofErr w:type="spellStart"/>
-      <w:r>
-        <w:t>iasmam</w:t>
-      </w:r>
-      <w:proofErr w:type="spellEnd"/>
-      <w:r>
-        <w:t>/Desktop/</w:t>
-      </w:r>
-      <w:proofErr w:type="spellStart"/>
-      <w:r>
-        <w:t>SamTest</w:t>
-      </w:r>
-      <w:proofErr w:type="spellEnd"/>
-      <w:r>
-        <w:t>/</w:t>
-      </w:r>
-      <w:proofErr w:type="spellStart"/>
-      <w:r>
-        <w:t>OOSse</w:t>
-      </w:r>
-      <w:proofErr w:type="spellEnd"/>
-      <w:r>
-        <w:t>/' )</w:t>
-      </w:r>
-    </w:p>
-    <w:p/>
-    <w:p>
-      <w:proofErr w:type="gramStart"/>
+      <w:r>
+        <w:t>LP_OoSE_run(CellShapeData, BigCellArray, '/Users/iasmam/Desktop/SamTest/OOSse/LP_trained.mat', '/Users/iasmam/Desktop/SamTest/OOSse/' )</w:t>
+      </w:r>
+    </w:p>
+    <w:p/>
+    <w:p>
       <w:r>
         <w:t>Your console look like this.</w:t>
       </w:r>
-      <w:proofErr w:type="gramEnd"/>
-    </w:p>
-    <w:p>
-      <w:r>
-        <w:t xml:space="preserve">And you should have </w:t>
-      </w:r>
-      <w:proofErr w:type="gramStart"/>
-      <w:r>
-        <w:t>this new files</w:t>
-      </w:r>
-      <w:proofErr w:type="gramEnd"/>
-      <w:r>
-        <w:t xml:space="preserve"> in your folder</w:t>
+    </w:p>
+    <w:p>
+      <w:r>
+        <w:t>And you should have this new files in your folder</w:t>
       </w:r>
     </w:p>
     <w:p>
@@ -2516,11 +2081,9 @@
           <w:numId w:val="8"/>
         </w:numPr>
       </w:pPr>
-      <w:proofErr w:type="spellStart"/>
       <w:r>
         <w:t>Dist_mat.mat</w:t>
       </w:r>
-      <w:proofErr w:type="spellEnd"/>
     </w:p>
     <w:p>
       <w:pPr>
@@ -2530,14 +2093,12 @@
           <w:numId w:val="8"/>
         </w:numPr>
       </w:pPr>
-      <w:proofErr w:type="spellStart"/>
       <w:r>
         <w:t>OoSE_embedding</w:t>
       </w:r>
       <w:r>
         <w:t>.mat</w:t>
       </w:r>
-      <w:proofErr w:type="spellEnd"/>
     </w:p>
     <w:p/>
     <w:p>
@@ -2563,7 +2124,7 @@
                     </pic:cNvPicPr>
                   </pic:nvPicPr>
                   <pic:blipFill>
-                    <a:blip r:embed="rId30">
+                    <a:blip r:embed="rId31">
                       <a:extLst>
                         <a:ext uri="{28A0092B-C50C-407E-A947-70E740481C1C}">
                           <a14:useLocalDpi xmlns:a14="http://schemas.microsoft.com/office/drawing/2010/main" val="0"/>
@@ -2600,15 +2161,7 @@
     <w:p/>
     <w:p>
       <w:r>
-        <w:t xml:space="preserve">Now you are ready </w:t>
-      </w:r>
-      <w:proofErr w:type="gramStart"/>
-      <w:r>
-        <w:t>to  the</w:t>
-      </w:r>
-      <w:proofErr w:type="gramEnd"/>
-      <w:r>
-        <w:t xml:space="preserve"> 3rst step:</w:t>
+        <w:t>Now you are ready to  the 3rst step:</w:t>
       </w:r>
     </w:p>
     <w:p>
@@ -2617,69 +2170,8 @@
       </w:r>
     </w:p>
     <w:p>
-      <w:proofErr w:type="spellStart"/>
-      <w:r>
-        <w:t>OoSE_</w:t>
-      </w:r>
-      <w:proofErr w:type="gramStart"/>
-      <w:r>
-        <w:t>bargraphs</w:t>
-      </w:r>
-      <w:proofErr w:type="spellEnd"/>
-      <w:r>
-        <w:t>(</w:t>
-      </w:r>
-      <w:proofErr w:type="gramEnd"/>
-      <w:r>
-        <w:t xml:space="preserve">2, </w:t>
-      </w:r>
-      <w:proofErr w:type="spellStart"/>
-      <w:r>
-        <w:t>CellShapeData</w:t>
-      </w:r>
-      <w:proofErr w:type="spellEnd"/>
-      <w:r>
-        <w:t>, '/Users/</w:t>
-      </w:r>
-      <w:proofErr w:type="spellStart"/>
-      <w:r>
-        <w:t>iasmam</w:t>
-      </w:r>
-      <w:proofErr w:type="spellEnd"/>
-      <w:r>
-        <w:t>/Desktop/</w:t>
-      </w:r>
-      <w:proofErr w:type="spellStart"/>
-      <w:r>
-        <w:t>SamTest</w:t>
-      </w:r>
-      <w:proofErr w:type="spellEnd"/>
-      <w:r>
-        <w:t>/', '/Users/</w:t>
-      </w:r>
-      <w:proofErr w:type="spellStart"/>
-      <w:r>
-        <w:t>iasmam</w:t>
-      </w:r>
-      <w:proofErr w:type="spellEnd"/>
-      <w:r>
-        <w:t>/Desktop/</w:t>
-      </w:r>
-      <w:proofErr w:type="spellStart"/>
-      <w:r>
-        <w:t>SamTest</w:t>
-      </w:r>
-      <w:proofErr w:type="spellEnd"/>
-      <w:r>
-        <w:t>/</w:t>
-      </w:r>
-      <w:proofErr w:type="spellStart"/>
-      <w:r>
-        <w:t>OOSse</w:t>
-      </w:r>
-      <w:proofErr w:type="spellEnd"/>
-      <w:r>
-        <w:t>')</w:t>
+      <w:r>
+        <w:t>OoSE_bargraphs(2, CellShapeData, '/Users/iasmam/Desktop/SamTest/', '/Users/iasmam/Desktop/SamTest/OOSse')</w:t>
       </w:r>
     </w:p>
     <w:p/>
@@ -2706,7 +2198,7 @@
                     </pic:cNvPicPr>
                   </pic:nvPicPr>
                   <pic:blipFill>
-                    <a:blip r:embed="rId31">
+                    <a:blip r:embed="rId32">
                       <a:extLst>
                         <a:ext uri="{28A0092B-C50C-407E-A947-70E740481C1C}">
                           <a14:useLocalDpi xmlns:a14="http://schemas.microsoft.com/office/drawing/2010/main" val="0"/>
@@ -2759,7 +2251,7 @@
                     </pic:cNvPicPr>
                   </pic:nvPicPr>
                   <pic:blipFill>
-                    <a:blip r:embed="rId32">
+                    <a:blip r:embed="rId33">
                       <a:extLst>
                         <a:ext uri="{28A0092B-C50C-407E-A947-70E740481C1C}">
                           <a14:useLocalDpi xmlns:a14="http://schemas.microsoft.com/office/drawing/2010/main" val="0"/>
@@ -2812,77 +2304,31 @@
       <w:r>
         <w:t xml:space="preserve">Run first </w:t>
       </w:r>
-      <w:proofErr w:type="spellStart"/>
       <w:r>
         <w:t>MorpProps</w:t>
       </w:r>
-      <w:proofErr w:type="spellEnd"/>
       <w:r>
         <w:t xml:space="preserve"> as for example with </w:t>
       </w:r>
     </w:p>
     <w:p>
-      <w:proofErr w:type="spellStart"/>
-      <w:r>
-        <w:t>Morph_</w:t>
-      </w:r>
-      <w:proofErr w:type="gramStart"/>
-      <w:r>
-        <w:t>Props</w:t>
-      </w:r>
-      <w:proofErr w:type="spellEnd"/>
-      <w:r>
-        <w:t>(</w:t>
-      </w:r>
-      <w:proofErr w:type="spellStart"/>
-      <w:proofErr w:type="gramEnd"/>
-      <w:r>
-        <w:t>BigCellArray</w:t>
-      </w:r>
-      <w:proofErr w:type="spellEnd"/>
-      <w:r>
-        <w:t>, '/Users/</w:t>
-      </w:r>
-      <w:proofErr w:type="spellStart"/>
-      <w:r>
-        <w:t>iasmam</w:t>
-      </w:r>
-      <w:proofErr w:type="spellEnd"/>
-      <w:r>
-        <w:t>/Desktop/</w:t>
-      </w:r>
-      <w:proofErr w:type="spellStart"/>
-      <w:r>
-        <w:t>SamTest</w:t>
-      </w:r>
-      <w:proofErr w:type="spellEnd"/>
-      <w:r>
-        <w:t>')</w:t>
-      </w:r>
-    </w:p>
-    <w:p/>
-    <w:p>
-      <w:proofErr w:type="spellStart"/>
-      <w:r>
-        <w:t>BigCellArray</w:t>
-      </w:r>
-      <w:proofErr w:type="spellEnd"/>
-      <w:r>
-        <w:t xml:space="preserve"> comes from opening </w:t>
+      <w:r>
+        <w:t>Morph_Props(BigCellArray, '/Users/iasmam/Desktop/SamTest')</w:t>
+      </w:r>
+    </w:p>
+    <w:p/>
+    <w:p>
+      <w:r>
+        <w:t xml:space="preserve">BigCellArray comes from opening </w:t>
       </w:r>
       <w:r>
         <w:t>“</w:t>
       </w:r>
-      <w:proofErr w:type="spellStart"/>
       <w:r>
         <w:t>Bigcellarrayandindex</w:t>
       </w:r>
       <w:r>
-        <w:t>.mat</w:t>
-      </w:r>
-      <w:proofErr w:type="spellEnd"/>
-      <w:r>
-        <w:t>” from the big training sample.</w:t>
+        <w:t>.mat” from the big training sample.</w:t>
       </w:r>
     </w:p>
     <w:p/>
@@ -2915,7 +2361,7 @@
                     </pic:cNvPicPr>
                   </pic:nvPicPr>
                   <pic:blipFill>
-                    <a:blip r:embed="rId33">
+                    <a:blip r:embed="rId34">
                       <a:extLst>
                         <a:ext uri="{28A0092B-C50C-407E-A947-70E740481C1C}">
                           <a14:useLocalDpi xmlns:a14="http://schemas.microsoft.com/office/drawing/2010/main" val="0"/>
@@ -2958,34 +2404,8 @@
     </w:p>
     <w:p/>
     <w:p>
-      <w:proofErr w:type="spellStart"/>
-      <w:r>
-        <w:t>Prop_</w:t>
-      </w:r>
-      <w:proofErr w:type="gramStart"/>
-      <w:r>
-        <w:t>display</w:t>
-      </w:r>
-      <w:proofErr w:type="spellEnd"/>
-      <w:r>
-        <w:t>(</w:t>
-      </w:r>
-      <w:proofErr w:type="spellStart"/>
-      <w:proofErr w:type="gramEnd"/>
-      <w:r>
-        <w:t>CellShapeData</w:t>
-      </w:r>
-      <w:proofErr w:type="spellEnd"/>
-      <w:r>
-        <w:t xml:space="preserve">, </w:t>
-      </w:r>
-      <w:proofErr w:type="spellStart"/>
-      <w:r>
-        <w:t>morphframe</w:t>
-      </w:r>
-      <w:proofErr w:type="spellEnd"/>
-      <w:r>
-        <w:t>, 'Area')</w:t>
+      <w:r>
+        <w:t>Prop_display(CellShapeData, morphframe, 'Area')</w:t>
       </w:r>
     </w:p>
     <w:p>
@@ -3001,13 +2421,8 @@
           <w:numId w:val="9"/>
         </w:numPr>
       </w:pPr>
-      <w:proofErr w:type="spellStart"/>
-      <w:r>
-        <w:t>CellShapeData</w:t>
-      </w:r>
-      <w:proofErr w:type="spellEnd"/>
-      <w:r>
-        <w:t xml:space="preserve"> comes from the big set</w:t>
+      <w:r>
+        <w:t>CellShapeData comes from the big set</w:t>
       </w:r>
     </w:p>
     <w:p>
@@ -3018,11 +2433,9 @@
           <w:numId w:val="9"/>
         </w:numPr>
       </w:pPr>
-      <w:proofErr w:type="spellStart"/>
       <w:r>
         <w:t>Morphframe</w:t>
       </w:r>
-      <w:proofErr w:type="spellEnd"/>
       <w:r>
         <w:t xml:space="preserve"> from previous operation</w:t>
       </w:r>
@@ -3065,7 +2478,7 @@
                     </pic:cNvPicPr>
                   </pic:nvPicPr>
                   <pic:blipFill>
-                    <a:blip r:embed="rId34">
+                    <a:blip r:embed="rId35">
                       <a:extLst>
                         <a:ext uri="{28A0092B-C50C-407E-A947-70E740481C1C}">
                           <a14:useLocalDpi xmlns:a14="http://schemas.microsoft.com/office/drawing/2010/main" val="0"/>
@@ -3131,47 +2544,8 @@
       </w:r>
     </w:p>
     <w:p>
-      <w:proofErr w:type="spellStart"/>
-      <w:proofErr w:type="gramStart"/>
-      <w:r>
-        <w:t>ShapeSpaceDynamics</w:t>
-      </w:r>
-      <w:proofErr w:type="spellEnd"/>
-      <w:r>
-        <w:t>(</w:t>
-      </w:r>
-      <w:proofErr w:type="spellStart"/>
-      <w:proofErr w:type="gramEnd"/>
-      <w:r>
-        <w:t>cell_indices</w:t>
-      </w:r>
-      <w:proofErr w:type="spellEnd"/>
-      <w:r>
-        <w:t xml:space="preserve">, </w:t>
-      </w:r>
-      <w:proofErr w:type="spellStart"/>
-      <w:r>
-        <w:t>CellShapeData</w:t>
-      </w:r>
-      <w:proofErr w:type="spellEnd"/>
-      <w:r>
-        <w:t>, '/Users/</w:t>
-      </w:r>
-      <w:proofErr w:type="spellStart"/>
-      <w:r>
-        <w:t>iasmam</w:t>
-      </w:r>
-      <w:proofErr w:type="spellEnd"/>
-      <w:r>
-        <w:t>/Desktop/</w:t>
-      </w:r>
-      <w:proofErr w:type="spellStart"/>
-      <w:r>
-        <w:t>SamTest</w:t>
-      </w:r>
-      <w:proofErr w:type="spellEnd"/>
-      <w:r>
-        <w:t>')</w:t>
+      <w:r>
+        <w:t>ShapeSpaceDynamics(cell_indices, CellShapeData, '/Users/iasmam/Desktop/SamTest')</w:t>
       </w:r>
     </w:p>
     <w:p>
@@ -3182,29 +2556,14 @@
           <w:numId w:val="10"/>
         </w:numPr>
       </w:pPr>
-      <w:proofErr w:type="spellStart"/>
-      <w:proofErr w:type="gramStart"/>
-      <w:r>
-        <w:t>cell</w:t>
-      </w:r>
-      <w:proofErr w:type="gramEnd"/>
-      <w:r>
-        <w:t>_indices</w:t>
-      </w:r>
-      <w:proofErr w:type="spellEnd"/>
-      <w:r>
-        <w:t xml:space="preserve"> is from the big sample from the file “</w:t>
-      </w:r>
-      <w:proofErr w:type="spellStart"/>
+      <w:r>
+        <w:t>cell_indices is from the big sample from the file “</w:t>
+      </w:r>
       <w:r>
         <w:t>Bigcellarrayandindex</w:t>
       </w:r>
       <w:r>
-        <w:t>.mat</w:t>
-      </w:r>
-      <w:proofErr w:type="spellEnd"/>
-      <w:r>
-        <w:t>”</w:t>
+        <w:t>.mat”</w:t>
       </w:r>
     </w:p>
     <w:p>
@@ -3215,21 +2574,8 @@
           <w:numId w:val="10"/>
         </w:numPr>
       </w:pPr>
-      <w:proofErr w:type="spellStart"/>
-      <w:r>
-        <w:t>CellShapeData</w:t>
-      </w:r>
-      <w:proofErr w:type="spellEnd"/>
-      <w:r>
-        <w:t xml:space="preserve"> comes from the “</w:t>
-      </w:r>
-      <w:proofErr w:type="spellStart"/>
-      <w:r>
-        <w:t>CellShapeData</w:t>
-      </w:r>
-      <w:proofErr w:type="spellEnd"/>
-      <w:r>
-        <w:t xml:space="preserve">.” Also from the big data set. </w:t>
+      <w:r>
+        <w:t xml:space="preserve">CellShapeData comes from the “CellShapeData.” Also from the big data set. </w:t>
       </w:r>
     </w:p>
     <w:p>
@@ -3239,13 +2585,8 @@
     </w:p>
     <w:p>
       <w:r>
-        <w:t xml:space="preserve">After this operation we have a new file, </w:t>
-      </w:r>
-      <w:proofErr w:type="spellStart"/>
-      <w:r>
-        <w:t>DynamicData.mat</w:t>
-      </w:r>
-      <w:proofErr w:type="spellEnd"/>
+        <w:t>After this operation we have a new file, DynamicData.mat</w:t>
+      </w:r>
     </w:p>
     <w:p>
       <w:r>
@@ -3270,7 +2611,7 @@
                     </pic:cNvPicPr>
                   </pic:nvPicPr>
                   <pic:blipFill>
-                    <a:blip r:embed="rId35">
+                    <a:blip r:embed="rId36">
                       <a:extLst>
                         <a:ext uri="{28A0092B-C50C-407E-A947-70E740481C1C}">
                           <a14:useLocalDpi xmlns:a14="http://schemas.microsoft.com/office/drawing/2010/main" val="0"/>
@@ -3304,13 +2645,8 @@
     </w:p>
     <w:p/>
     <w:p>
-      <w:proofErr w:type="gramStart"/>
-      <w:r>
-        <w:t>in</w:t>
-      </w:r>
-      <w:proofErr w:type="gramEnd"/>
-      <w:r>
-        <w:t xml:space="preserve"> the structure we get we have the following fields:</w:t>
+      <w:r>
+        <w:t>in the structure we get we have the following fields:</w:t>
       </w:r>
     </w:p>
     <w:p>
@@ -3369,21 +2705,8 @@
           <w:numId w:val="11"/>
         </w:numPr>
       </w:pPr>
-      <w:proofErr w:type="spellStart"/>
-      <w:r>
-        <w:t>Av_displacement_</w:t>
-      </w:r>
-      <w:proofErr w:type="gramStart"/>
-      <w:r>
-        <w:t>direction</w:t>
-      </w:r>
-      <w:proofErr w:type="spellEnd"/>
-      <w:r>
-        <w:t xml:space="preserve"> :</w:t>
-      </w:r>
-      <w:proofErr w:type="gramEnd"/>
-      <w:r>
-        <w:t xml:space="preserve"> average displacement direction the cell does in its track.</w:t>
+      <w:r>
+        <w:t>Av_displacement_direction : average displacement direction the cell does in its track.</w:t>
       </w:r>
     </w:p>
     <w:p>
@@ -3400,45 +2723,17 @@
       </w:r>
     </w:p>
     <w:p>
-      <w:proofErr w:type="spellStart"/>
-      <w:r>
-        <w:t>Local_direction_rose_</w:t>
-      </w:r>
-      <w:proofErr w:type="gramStart"/>
-      <w:r>
-        <w:t>plots</w:t>
-      </w:r>
-      <w:proofErr w:type="spellEnd"/>
-      <w:r>
-        <w:t>(</w:t>
-      </w:r>
-      <w:proofErr w:type="spellStart"/>
-      <w:proofErr w:type="gramEnd"/>
-      <w:r>
-        <w:t>DynamicData</w:t>
-      </w:r>
-      <w:proofErr w:type="spellEnd"/>
-      <w:r>
-        <w:t>)</w:t>
+      <w:r>
+        <w:t>Local_direction_rose_plots(DynamicData)</w:t>
       </w:r>
     </w:p>
     <w:p>
       <w:r>
         <w:t>We can influence in how many slices we want to cut the data. “</w:t>
       </w:r>
-      <w:proofErr w:type="spellStart"/>
-      <w:r>
-        <w:t>Nbins</w:t>
-      </w:r>
-      <w:proofErr w:type="spellEnd"/>
-      <w:r>
-        <w:t>=[10 6]</w:t>
-      </w:r>
-      <w:proofErr w:type="gramStart"/>
-      <w:r>
-        <w:t>;</w:t>
-      </w:r>
-      <w:proofErr w:type="gramEnd"/>
+      <w:r>
+        <w:t>Nbins=[10 6];</w:t>
+      </w:r>
       <w:r>
         <w:t xml:space="preserve">” in the source code is the important line. </w:t>
       </w:r>
@@ -3474,7 +2769,7 @@
                     </pic:cNvPicPr>
                   </pic:nvPicPr>
                   <pic:blipFill>
-                    <a:blip r:embed="rId36">
+                    <a:blip r:embed="rId37">
                       <a:extLst>
                         <a:ext uri="{28A0092B-C50C-407E-A947-70E740481C1C}">
                           <a14:useLocalDpi xmlns:a14="http://schemas.microsoft.com/office/drawing/2010/main" val="0"/>
@@ -3518,50 +2813,8 @@
     </w:p>
     <w:p/>
     <w:p>
-      <w:proofErr w:type="spellStart"/>
-      <w:r>
-        <w:t>Exemplar_direction_rose_</w:t>
-      </w:r>
-      <w:proofErr w:type="gramStart"/>
-      <w:r>
-        <w:t>plots</w:t>
-      </w:r>
-      <w:proofErr w:type="spellEnd"/>
-      <w:r>
-        <w:t>(</w:t>
-      </w:r>
-      <w:proofErr w:type="spellStart"/>
-      <w:proofErr w:type="gramEnd"/>
-      <w:r>
-        <w:t>DynamicData</w:t>
-      </w:r>
-      <w:proofErr w:type="spellEnd"/>
-      <w:r>
-        <w:t xml:space="preserve">, </w:t>
-      </w:r>
-      <w:proofErr w:type="spellStart"/>
-      <w:r>
-        <w:t>CellShapeData</w:t>
-      </w:r>
-      <w:proofErr w:type="spellEnd"/>
-      <w:r>
-        <w:t>, 2, '/Users/</w:t>
-      </w:r>
-      <w:proofErr w:type="spellStart"/>
-      <w:r>
-        <w:t>iasmam</w:t>
-      </w:r>
-      <w:proofErr w:type="spellEnd"/>
-      <w:r>
-        <w:t>/Desktop/</w:t>
-      </w:r>
-      <w:proofErr w:type="spellStart"/>
-      <w:r>
-        <w:t>SamTest</w:t>
-      </w:r>
-      <w:proofErr w:type="spellEnd"/>
-      <w:r>
-        <w:t>')</w:t>
+      <w:r>
+        <w:t>Exemplar_direction_rose_plots(DynamicData, CellShapeData, 2, '/Users/iasmam/Desktop/SamTest')</w:t>
       </w:r>
     </w:p>
     <w:p/>
@@ -3586,13 +2839,8 @@
           <w:numId w:val="12"/>
         </w:numPr>
       </w:pPr>
-      <w:proofErr w:type="spellStart"/>
-      <w:r>
-        <w:t>CellShapeData</w:t>
-      </w:r>
-      <w:proofErr w:type="spellEnd"/>
-      <w:r>
-        <w:t xml:space="preserve"> (big sample)</w:t>
+      <w:r>
+        <w:t>CellShapeData (big sample)</w:t>
       </w:r>
     </w:p>
     <w:p>
@@ -3604,15 +2852,7 @@
         </w:numPr>
       </w:pPr>
       <w:r>
-        <w:t xml:space="preserve">2 is the number of cluster, we have determined this in step 3, by looking at the </w:t>
-      </w:r>
-      <w:proofErr w:type="spellStart"/>
-      <w:r>
-        <w:t>dendogram</w:t>
-      </w:r>
-      <w:proofErr w:type="spellEnd"/>
-      <w:r>
-        <w:t>.</w:t>
+        <w:t>2 is the number of cluster, we have determined this in step 3, by looking at the dendogram.</w:t>
       </w:r>
     </w:p>
     <w:p>
@@ -3623,21 +2863,8 @@
           <w:numId w:val="12"/>
         </w:numPr>
       </w:pPr>
-      <w:proofErr w:type="spellStart"/>
-      <w:r>
-        <w:t>Foldername</w:t>
-      </w:r>
-      <w:proofErr w:type="spellEnd"/>
-      <w:r>
-        <w:t xml:space="preserve">, to get the </w:t>
-      </w:r>
-      <w:proofErr w:type="spellStart"/>
-      <w:r>
-        <w:t>AffinityDatasample</w:t>
-      </w:r>
-      <w:proofErr w:type="spellEnd"/>
-      <w:r>
-        <w:t xml:space="preserve"> files, in detail, they are</w:t>
+      <w:r>
+        <w:t>Foldername, to get the AffinityDatasample files, in detail, they are</w:t>
       </w:r>
     </w:p>
     <w:p>
@@ -3648,14 +2875,12 @@
           <w:numId w:val="12"/>
         </w:numPr>
       </w:pPr>
-      <w:proofErr w:type="spellStart"/>
       <w:r>
         <w:t>APclusterOutput</w:t>
       </w:r>
       <w:r>
         <w:t>.mat</w:t>
       </w:r>
-      <w:proofErr w:type="spellEnd"/>
       <w:r>
         <w:t xml:space="preserve"> </w:t>
       </w:r>
@@ -3668,11 +2893,9 @@
           <w:numId w:val="12"/>
         </w:numPr>
       </w:pPr>
-      <w:proofErr w:type="spellStart"/>
       <w:r>
         <w:t>Wish_list.mat</w:t>
       </w:r>
-      <w:proofErr w:type="spellEnd"/>
     </w:p>
     <w:p>
       <w:pPr>
@@ -3682,17 +2905,12 @@
           <w:numId w:val="12"/>
         </w:numPr>
       </w:pPr>
-      <w:proofErr w:type="spellStart"/>
       <w:r>
         <w:t>Linkagemat.mat</w:t>
       </w:r>
-      <w:proofErr w:type="spellEnd"/>
-    </w:p>
-    <w:p/>
-    <w:p>
-      <w:bookmarkStart w:id="0" w:name="_GoBack"/>
-      <w:bookmarkEnd w:id="0"/>
-    </w:p>
+    </w:p>
+    <w:p/>
+    <w:p/>
     <w:p>
       <w:r>
         <w:t>The graph we get is the on in the bottom.</w:t>
@@ -3723,7 +2941,7 @@
                     </pic:cNvPicPr>
                   </pic:nvPicPr>
                   <pic:blipFill>
-                    <a:blip r:embed="rId37">
+                    <a:blip r:embed="rId38">
                       <a:extLst>
                         <a:ext uri="{28A0092B-C50C-407E-A947-70E740481C1C}">
                           <a14:useLocalDpi xmlns:a14="http://schemas.microsoft.com/office/drawing/2010/main" val="0"/>
@@ -3756,8 +2974,8 @@
       </w:r>
     </w:p>
     <w:sectPr>
-      <w:footerReference w:type="even" r:id="rId38"/>
-      <w:footerReference w:type="default" r:id="rId39"/>
+      <w:footerReference w:type="even" r:id="rId39"/>
+      <w:footerReference w:type="default" r:id="rId40"/>
       <w:pgSz w:w="11900" w:h="16840"/>
       <w:pgMar w:top="1440" w:right="1800" w:bottom="1440" w:left="1800" w:header="708" w:footer="708" w:gutter="0"/>
       <w:cols w:space="708"/>
@@ -3857,7 +3075,7 @@
         <w:rStyle w:val="PageNumber"/>
         <w:noProof/>
       </w:rPr>
-      <w:t>12</w:t>
+      <w:t>1</w:t>
     </w:r>
     <w:r>
       <w:rPr>
@@ -5612,6 +4830,25 @@
       <w:szCs w:val="26"/>
     </w:rPr>
   </w:style>
+  <w:style w:type="paragraph" w:styleId="Caption">
+    <w:name w:val="caption"/>
+    <w:basedOn w:val="Normal"/>
+    <w:next w:val="Normal"/>
+    <w:uiPriority w:val="35"/>
+    <w:unhideWhenUsed/>
+    <w:qFormat/>
+    <w:rsid w:val="00013637"/>
+    <w:pPr>
+      <w:spacing w:after="200"/>
+    </w:pPr>
+    <w:rPr>
+      <w:b/>
+      <w:bCs/>
+      <w:color w:val="4F81BD" w:themeColor="accent1"/>
+      <w:sz w:val="18"/>
+      <w:szCs w:val="18"/>
+    </w:rPr>
+  </w:style>
 </w:styles>
 </file>
 
@@ -5963,6 +5200,25 @@
       <w:szCs w:val="26"/>
     </w:rPr>
   </w:style>
+  <w:style w:type="paragraph" w:styleId="Caption">
+    <w:name w:val="caption"/>
+    <w:basedOn w:val="Normal"/>
+    <w:next w:val="Normal"/>
+    <w:uiPriority w:val="35"/>
+    <w:unhideWhenUsed/>
+    <w:qFormat/>
+    <w:rsid w:val="00013637"/>
+    <w:pPr>
+      <w:spacing w:after="200"/>
+    </w:pPr>
+    <w:rPr>
+      <w:b/>
+      <w:bCs/>
+      <w:color w:val="4F81BD" w:themeColor="accent1"/>
+      <w:sz w:val="18"/>
+      <w:szCs w:val="18"/>
+    </w:rPr>
+  </w:style>
 </w:styles>
 </file>
 

</xml_diff>